<commit_message>
Correção de português em alguns pontos para melhorar o entendimento do documento.
</commit_message>
<xml_diff>
--- a/01_DOCUMENTACAO_TECNICA/00_ARQUITETURA_SISTEMA/Padrão-UserInterface.docx
+++ b/01_DOCUMENTACAO_TECNICA/00_ARQUITETURA_SISTEMA/Padrão-UserInterface.docx
@@ -1,34 +1,34 @@
 
 <file path=word/document.xml><?xml version="1.0" encoding="utf-8"?>
-<w:document xmlns:wpc="http://schemas.microsoft.com/office/word/2010/wordprocessingCanvas" xmlns:mc="http://schemas.openxmlformats.org/markup-compatibility/2006" xmlns:o="urn:schemas-microsoft-com:office:office" xmlns:r="http://schemas.openxmlformats.org/officeDocument/2006/relationships" xmlns:m="http://schemas.openxmlformats.org/officeDocument/2006/math" xmlns:v="urn:schemas-microsoft-com:vml" xmlns:wp14="http://schemas.microsoft.com/office/word/2010/wordprocessingDrawing" xmlns:wp="http://schemas.openxmlformats.org/drawingml/2006/wordprocessingDrawing" xmlns:w10="urn:schemas-microsoft-com:office:word" xmlns:w="http://schemas.openxmlformats.org/wordprocessingml/2006/main" xmlns:w14="http://schemas.microsoft.com/office/word/2010/wordml" xmlns:w15="http://schemas.microsoft.com/office/word/2012/wordml" xmlns:wpg="http://schemas.microsoft.com/office/word/2010/wordprocessingGroup" xmlns:wpi="http://schemas.microsoft.com/office/word/2010/wordprocessingInk" xmlns:wne="http://schemas.microsoft.com/office/word/2006/wordml" xmlns:wps="http://schemas.microsoft.com/office/word/2010/wordprocessingShape" mc:Ignorable="w14 w15 wp14">
+<w:document xmlns:ve="http://schemas.openxmlformats.org/markup-compatibility/2006" xmlns:o="urn:schemas-microsoft-com:office:office" xmlns:r="http://schemas.openxmlformats.org/officeDocument/2006/relationships" xmlns:m="http://schemas.openxmlformats.org/officeDocument/2006/math" xmlns:v="urn:schemas-microsoft-com:vml" xmlns:wp="http://schemas.openxmlformats.org/drawingml/2006/wordprocessingDrawing" xmlns:w10="urn:schemas-microsoft-com:office:word" xmlns:w="http://schemas.openxmlformats.org/wordprocessingml/2006/main" xmlns:wne="http://schemas.microsoft.com/office/word/2006/wordml">
   <w:body>
     <w:p>
       <w:pPr>
-        <w:pStyle w:val="Textoindependiente"/>
+        <w:pStyle w:val="Corpodetexto"/>
         <w:jc w:val="both"/>
       </w:pPr>
     </w:p>
     <w:p>
       <w:pPr>
-        <w:pStyle w:val="Textoindependiente"/>
+        <w:pStyle w:val="Corpodetexto"/>
         <w:jc w:val="both"/>
       </w:pPr>
     </w:p>
     <w:p>
       <w:pPr>
-        <w:pStyle w:val="Textoindependiente"/>
+        <w:pStyle w:val="Corpodetexto"/>
         <w:jc w:val="both"/>
       </w:pPr>
     </w:p>
     <w:p>
       <w:pPr>
-        <w:pStyle w:val="Textoindependiente"/>
+        <w:pStyle w:val="Corpodetexto"/>
         <w:jc w:val="both"/>
       </w:pPr>
     </w:p>
     <w:p>
       <w:pPr>
-        <w:pStyle w:val="Textoindependiente"/>
+        <w:pStyle w:val="Corpodetexto"/>
         <w:jc w:val="both"/>
         <w:rPr>
           <w:color w:val="1F497D" w:themeColor="text2"/>
@@ -39,7 +39,7 @@
     </w:p>
     <w:p>
       <w:pPr>
-        <w:pStyle w:val="Textoindependiente"/>
+        <w:pStyle w:val="Corpodetexto"/>
         <w:jc w:val="both"/>
         <w:rPr>
           <w:color w:val="1F497D" w:themeColor="text2"/>
@@ -50,7 +50,7 @@
     </w:p>
     <w:p>
       <w:pPr>
-        <w:pStyle w:val="Textoindependiente"/>
+        <w:pStyle w:val="Corpodetexto"/>
         <w:jc w:val="both"/>
         <w:rPr>
           <w:color w:val="1F497D" w:themeColor="text2"/>
@@ -61,7 +61,7 @@
     </w:p>
     <w:p>
       <w:pPr>
-        <w:pStyle w:val="Textoindependiente"/>
+        <w:pStyle w:val="Corpodetexto"/>
         <w:jc w:val="both"/>
         <w:rPr>
           <w:color w:val="1F497D" w:themeColor="text2"/>
@@ -129,7 +129,7 @@
     </w:p>
     <w:p>
       <w:pPr>
-        <w:pStyle w:val="Textoindependiente"/>
+        <w:pStyle w:val="Corpodetexto"/>
         <w:rPr>
           <w:color w:val="1F497D" w:themeColor="text2"/>
           <w:sz w:val="28"/>
@@ -147,31 +147,31 @@
     </w:p>
     <w:p>
       <w:pPr>
-        <w:pStyle w:val="Textoindependiente"/>
+        <w:pStyle w:val="Corpodetexto"/>
         <w:jc w:val="both"/>
       </w:pPr>
     </w:p>
     <w:p>
       <w:pPr>
-        <w:pStyle w:val="Textoindependiente"/>
+        <w:pStyle w:val="Corpodetexto"/>
         <w:jc w:val="both"/>
       </w:pPr>
     </w:p>
     <w:p>
       <w:pPr>
-        <w:pStyle w:val="Textoindependiente"/>
+        <w:pStyle w:val="Corpodetexto"/>
         <w:jc w:val="both"/>
       </w:pPr>
     </w:p>
     <w:p>
       <w:pPr>
-        <w:pStyle w:val="Textoindependiente"/>
+        <w:pStyle w:val="Corpodetexto"/>
         <w:jc w:val="both"/>
       </w:pPr>
     </w:p>
     <w:p>
       <w:pPr>
-        <w:pStyle w:val="Puesto"/>
+        <w:pStyle w:val="Ttulo"/>
         <w:rPr>
           <w:u w:val="single"/>
         </w:rPr>
@@ -196,7 +196,7 @@
     </w:p>
     <w:p>
       <w:pPr>
-        <w:pStyle w:val="Textoindependiente"/>
+        <w:pStyle w:val="Corpodetexto"/>
         <w:jc w:val="both"/>
         <w:rPr>
           <w:u w:val="single"/>
@@ -205,7 +205,7 @@
     </w:p>
     <w:p>
       <w:pPr>
-        <w:pStyle w:val="Textoindependiente"/>
+        <w:pStyle w:val="Corpodetexto"/>
         <w:jc w:val="both"/>
         <w:rPr>
           <w:u w:val="single"/>
@@ -214,7 +214,7 @@
     </w:p>
     <w:p>
       <w:pPr>
-        <w:pStyle w:val="Textoindependiente"/>
+        <w:pStyle w:val="Corpodetexto"/>
         <w:jc w:val="both"/>
         <w:rPr>
           <w:u w:val="single"/>
@@ -223,7 +223,7 @@
     </w:p>
     <w:p>
       <w:pPr>
-        <w:pStyle w:val="Textoindependiente"/>
+        <w:pStyle w:val="Corpodetexto"/>
         <w:jc w:val="center"/>
         <w:rPr>
           <w:b/>
@@ -272,7 +272,7 @@
     </w:p>
     <w:p>
       <w:pPr>
-        <w:pStyle w:val="TDC1"/>
+        <w:pStyle w:val="Sumrio1"/>
       </w:pPr>
       <w:r>
         <w:lastRenderedPageBreak/>
@@ -281,7 +281,7 @@
     </w:p>
     <w:p>
       <w:pPr>
-        <w:pStyle w:val="TDC1"/>
+        <w:pStyle w:val="Sumrio1"/>
         <w:rPr>
           <w:rFonts w:asciiTheme="minorHAnsi" w:hAnsiTheme="minorHAnsi"/>
           <w:b w:val="0"/>
@@ -338,7 +338,7 @@
     </w:p>
     <w:p>
       <w:pPr>
-        <w:pStyle w:val="TDC2"/>
+        <w:pStyle w:val="Sumrio2"/>
         <w:rPr>
           <w:rFonts w:asciiTheme="minorHAnsi" w:hAnsiTheme="minorHAnsi"/>
           <w:sz w:val="22"/>
@@ -359,7 +359,10 @@
         <w:tab/>
       </w:r>
       <w:r>
-        <w:t>¿Que é Responsive Web Design?</w:t>
+        <w:t>O q</w:t>
+      </w:r>
+      <w:r>
+        <w:t>ue é Responsive Web Design?</w:t>
       </w:r>
       <w:r>
         <w:tab/>
@@ -382,7 +385,7 @@
     </w:p>
     <w:p>
       <w:pPr>
-        <w:pStyle w:val="TDC2"/>
+        <w:pStyle w:val="Sumrio2"/>
         <w:rPr>
           <w:rFonts w:asciiTheme="minorHAnsi" w:hAnsiTheme="minorHAnsi"/>
           <w:sz w:val="22"/>
@@ -403,7 +406,10 @@
         <w:tab/>
       </w:r>
       <w:r>
-        <w:t>¿Que é Usabilidade?</w:t>
+        <w:t>O q</w:t>
+      </w:r>
+      <w:r>
+        <w:t>ue é Usabilidade?</w:t>
       </w:r>
       <w:r>
         <w:tab/>
@@ -426,7 +432,7 @@
     </w:p>
     <w:p>
       <w:pPr>
-        <w:pStyle w:val="TDC2"/>
+        <w:pStyle w:val="Sumrio2"/>
         <w:rPr>
           <w:rFonts w:asciiTheme="minorHAnsi" w:hAnsiTheme="minorHAnsi"/>
           <w:sz w:val="22"/>
@@ -447,7 +453,7 @@
         <w:tab/>
       </w:r>
       <w:r>
-        <w:t>¿O Validador do W3C?</w:t>
+        <w:t>O Validador do W3C?</w:t>
       </w:r>
       <w:r>
         <w:tab/>
@@ -470,7 +476,7 @@
     </w:p>
     <w:p>
       <w:pPr>
-        <w:pStyle w:val="TDC1"/>
+        <w:pStyle w:val="Sumrio1"/>
         <w:rPr>
           <w:rFonts w:asciiTheme="minorHAnsi" w:hAnsiTheme="minorHAnsi"/>
           <w:b w:val="0"/>
@@ -518,7 +524,7 @@
     </w:p>
     <w:p>
       <w:pPr>
-        <w:pStyle w:val="TDC1"/>
+        <w:pStyle w:val="Sumrio1"/>
         <w:rPr>
           <w:rFonts w:asciiTheme="minorHAnsi" w:hAnsiTheme="minorHAnsi"/>
           <w:b w:val="0"/>
@@ -566,7 +572,7 @@
     </w:p>
     <w:p>
       <w:pPr>
-        <w:pStyle w:val="TDC2"/>
+        <w:pStyle w:val="Sumrio2"/>
         <w:rPr>
           <w:rFonts w:asciiTheme="minorHAnsi" w:hAnsiTheme="minorHAnsi"/>
           <w:sz w:val="22"/>
@@ -587,7 +593,10 @@
         <w:tab/>
       </w:r>
       <w:r>
-        <w:t>Menú de alternância superior e Layouts</w:t>
+        <w:t>Menu</w:t>
+      </w:r>
+      <w:r>
+        <w:t xml:space="preserve"> de alternância superior e Layouts</w:t>
       </w:r>
       <w:r>
         <w:tab/>
@@ -610,7 +619,7 @@
     </w:p>
     <w:p>
       <w:pPr>
-        <w:pStyle w:val="TDC2"/>
+        <w:pStyle w:val="Sumrio2"/>
         <w:rPr>
           <w:rFonts w:asciiTheme="minorHAnsi" w:hAnsiTheme="minorHAnsi"/>
           <w:sz w:val="22"/>
@@ -654,7 +663,7 @@
     </w:p>
     <w:p>
       <w:pPr>
-        <w:pStyle w:val="TDC2"/>
+        <w:pStyle w:val="Sumrio2"/>
         <w:rPr>
           <w:rFonts w:asciiTheme="minorHAnsi" w:hAnsiTheme="minorHAnsi"/>
           <w:sz w:val="22"/>
@@ -698,7 +707,7 @@
     </w:p>
     <w:p>
       <w:pPr>
-        <w:pStyle w:val="TDC3"/>
+        <w:pStyle w:val="Sumrio3"/>
         <w:rPr>
           <w:i w:val="0"/>
           <w:lang w:eastAsia="pt-BR"/>
@@ -738,7 +747,7 @@
     </w:p>
     <w:p>
       <w:pPr>
-        <w:pStyle w:val="TDC3"/>
+        <w:pStyle w:val="Sumrio3"/>
         <w:rPr>
           <w:i w:val="0"/>
           <w:lang w:eastAsia="pt-BR"/>
@@ -778,7 +787,7 @@
     </w:p>
     <w:p>
       <w:pPr>
-        <w:pStyle w:val="TDC3"/>
+        <w:pStyle w:val="Sumrio3"/>
         <w:rPr>
           <w:i w:val="0"/>
           <w:lang w:eastAsia="pt-BR"/>
@@ -818,7 +827,7 @@
     </w:p>
     <w:p>
       <w:pPr>
-        <w:pStyle w:val="TDC2"/>
+        <w:pStyle w:val="Sumrio2"/>
         <w:rPr>
           <w:rFonts w:asciiTheme="minorHAnsi" w:hAnsiTheme="minorHAnsi"/>
           <w:sz w:val="22"/>
@@ -862,7 +871,7 @@
     </w:p>
     <w:p>
       <w:pPr>
-        <w:pStyle w:val="TDC3"/>
+        <w:pStyle w:val="Sumrio3"/>
         <w:rPr>
           <w:i w:val="0"/>
           <w:lang w:eastAsia="pt-BR"/>
@@ -879,7 +888,10 @@
         <w:tab/>
       </w:r>
       <w:r>
-        <w:t>Menú – Barra de Navegação</w:t>
+        <w:t>Menu</w:t>
+      </w:r>
+      <w:r>
+        <w:t xml:space="preserve"> – Barra de Navegação</w:t>
       </w:r>
       <w:r>
         <w:tab/>
@@ -902,7 +914,7 @@
     </w:p>
     <w:p>
       <w:pPr>
-        <w:pStyle w:val="TDC3"/>
+        <w:pStyle w:val="Sumrio3"/>
         <w:rPr>
           <w:i w:val="0"/>
           <w:lang w:eastAsia="pt-BR"/>
@@ -942,7 +954,7 @@
     </w:p>
     <w:p>
       <w:pPr>
-        <w:pStyle w:val="TDC3"/>
+        <w:pStyle w:val="Sumrio3"/>
         <w:rPr>
           <w:i w:val="0"/>
           <w:lang w:eastAsia="pt-BR"/>
@@ -982,7 +994,7 @@
     </w:p>
     <w:p>
       <w:pPr>
-        <w:pStyle w:val="TDC3"/>
+        <w:pStyle w:val="Sumrio3"/>
         <w:rPr>
           <w:i w:val="0"/>
           <w:lang w:eastAsia="pt-BR"/>
@@ -1022,7 +1034,7 @@
     </w:p>
     <w:p>
       <w:pPr>
-        <w:pStyle w:val="TDC3"/>
+        <w:pStyle w:val="Sumrio3"/>
         <w:rPr>
           <w:i w:val="0"/>
           <w:lang w:eastAsia="pt-BR"/>
@@ -1062,7 +1074,7 @@
     </w:p>
     <w:p>
       <w:pPr>
-        <w:pStyle w:val="TDC3"/>
+        <w:pStyle w:val="Sumrio3"/>
         <w:rPr>
           <w:i w:val="0"/>
           <w:lang w:eastAsia="pt-BR"/>
@@ -1102,7 +1114,7 @@
     </w:p>
     <w:p>
       <w:pPr>
-        <w:pStyle w:val="TDC3"/>
+        <w:pStyle w:val="Sumrio3"/>
         <w:rPr>
           <w:i w:val="0"/>
           <w:lang w:eastAsia="pt-BR"/>
@@ -1142,7 +1154,7 @@
     </w:p>
     <w:p>
       <w:pPr>
-        <w:pStyle w:val="TDC3"/>
+        <w:pStyle w:val="Sumrio3"/>
         <w:rPr>
           <w:i w:val="0"/>
           <w:lang w:eastAsia="pt-BR"/>
@@ -1182,7 +1194,7 @@
     </w:p>
     <w:p>
       <w:pPr>
-        <w:pStyle w:val="TDC3"/>
+        <w:pStyle w:val="Sumrio3"/>
         <w:rPr>
           <w:i w:val="0"/>
           <w:lang w:eastAsia="pt-BR"/>
@@ -1222,7 +1234,7 @@
     </w:p>
     <w:p>
       <w:pPr>
-        <w:pStyle w:val="TDC3"/>
+        <w:pStyle w:val="Sumrio3"/>
         <w:rPr>
           <w:i w:val="0"/>
           <w:lang w:eastAsia="pt-BR"/>
@@ -1262,7 +1274,7 @@
     </w:p>
     <w:p>
       <w:pPr>
-        <w:pStyle w:val="TDC2"/>
+        <w:pStyle w:val="Sumrio2"/>
         <w:rPr>
           <w:rFonts w:asciiTheme="minorHAnsi" w:hAnsiTheme="minorHAnsi"/>
           <w:sz w:val="22"/>
@@ -1306,7 +1318,7 @@
     </w:p>
     <w:p>
       <w:pPr>
-        <w:pStyle w:val="TDC3"/>
+        <w:pStyle w:val="Sumrio3"/>
         <w:rPr>
           <w:i w:val="0"/>
           <w:lang w:eastAsia="pt-BR"/>
@@ -1346,7 +1358,7 @@
     </w:p>
     <w:p>
       <w:pPr>
-        <w:pStyle w:val="TDC3"/>
+        <w:pStyle w:val="Sumrio3"/>
         <w:rPr>
           <w:i w:val="0"/>
           <w:lang w:eastAsia="pt-BR"/>
@@ -1386,7 +1398,7 @@
     </w:p>
     <w:p>
       <w:pPr>
-        <w:pStyle w:val="TDC3"/>
+        <w:pStyle w:val="Sumrio3"/>
         <w:rPr>
           <w:i w:val="0"/>
           <w:lang w:eastAsia="pt-BR"/>
@@ -1426,7 +1438,7 @@
     </w:p>
     <w:p>
       <w:pPr>
-        <w:pStyle w:val="TDC3"/>
+        <w:pStyle w:val="Sumrio3"/>
         <w:rPr>
           <w:i w:val="0"/>
           <w:lang w:eastAsia="pt-BR"/>
@@ -1466,7 +1478,7 @@
     </w:p>
     <w:p>
       <w:pPr>
-        <w:pStyle w:val="TDC3"/>
+        <w:pStyle w:val="Sumrio3"/>
         <w:rPr>
           <w:i w:val="0"/>
           <w:lang w:eastAsia="pt-BR"/>
@@ -1506,7 +1518,7 @@
     </w:p>
     <w:p>
       <w:pPr>
-        <w:pStyle w:val="TDC1"/>
+        <w:pStyle w:val="Sumrio1"/>
         <w:rPr>
           <w:rFonts w:asciiTheme="minorHAnsi" w:hAnsiTheme="minorHAnsi"/>
           <w:b w:val="0"/>
@@ -1554,7 +1566,7 @@
     </w:p>
     <w:p>
       <w:pPr>
-        <w:pStyle w:val="Textoindependiente"/>
+        <w:pStyle w:val="Corpodetexto"/>
         <w:ind w:left="0"/>
         <w:jc w:val="both"/>
         <w:rPr>
@@ -1641,7 +1653,23 @@
           <w:sz w:val="24"/>
           <w:szCs w:val="24"/>
         </w:rPr>
-        <w:t xml:space="preserve">ão de apresentação para o Portal (Website) e o Novo Sistema Tributário para a Secretaria de Fazenda de Tocantins. </w:t>
+        <w:t>ão de apresentação para o Portal (</w:t>
+      </w:r>
+      <w:proofErr w:type="spellStart"/>
+      <w:r>
+        <w:rPr>
+          <w:sz w:val="24"/>
+          <w:szCs w:val="24"/>
+        </w:rPr>
+        <w:t>Website</w:t>
+      </w:r>
+      <w:proofErr w:type="spellEnd"/>
+      <w:r>
+        <w:rPr>
+          <w:sz w:val="24"/>
+          <w:szCs w:val="24"/>
+        </w:rPr>
+        <w:t xml:space="preserve">) e o Novo Sistema Tributário para a Secretaria de Fazenda de Tocantins. </w:t>
       </w:r>
     </w:p>
     <w:p>
@@ -1713,7 +1741,7 @@
           <w:lang w:eastAsia="pt-BR"/>
         </w:rPr>
         <w:drawing>
-          <wp:anchor distT="0" distB="0" distL="114300" distR="114300" simplePos="0" relativeHeight="251660288" behindDoc="1" locked="0" layoutInCell="1" allowOverlap="1" wp14:anchorId="4160A8B8" wp14:editId="6C8B163A">
+          <wp:anchor distT="0" distB="0" distL="114300" distR="114300" simplePos="0" relativeHeight="251660288" behindDoc="1" locked="0" layoutInCell="1" allowOverlap="1">
             <wp:simplePos x="0" y="0"/>
             <wp:positionH relativeFrom="column">
               <wp:posOffset>2135546</wp:posOffset>
@@ -1741,7 +1769,7 @@
                     <a:blip r:embed="rId8">
                       <a:extLst>
                         <a:ext uri="{28A0092B-C50C-407E-A947-70E740481C1C}">
-                          <a14:useLocalDpi xmlns:a14="http://schemas.microsoft.com/office/drawing/2010/main" val="0"/>
+                          <a14:useLocalDpi xmlns="" xmlns:wpc="http://schemas.microsoft.com/office/word/2010/wordprocessingCanvas" xmlns:mc="http://schemas.openxmlformats.org/markup-compatibility/2006" xmlns:o="urn:schemas-microsoft-com:office:office" xmlns:v="urn:schemas-microsoft-com:vml" xmlns:wp14="http://schemas.microsoft.com/office/word/2010/wordprocessingDrawing" xmlns:w10="urn:schemas-microsoft-com:office:word" xmlns:w="http://schemas.openxmlformats.org/wordprocessingml/2006/main" xmlns:w14="http://schemas.microsoft.com/office/word/2010/wordml" xmlns:w15="http://schemas.microsoft.com/office/word/2012/wordml" xmlns:wpg="http://schemas.microsoft.com/office/word/2010/wordprocessingGroup" xmlns:wpi="http://schemas.microsoft.com/office/word/2010/wordprocessingInk" xmlns:wps="http://schemas.microsoft.com/office/word/2010/wordprocessingShape" xmlns:a14="http://schemas.microsoft.com/office/drawing/2010/main" val="0"/>
                         </a:ext>
                       </a:extLst>
                     </a:blip>
@@ -1813,7 +1841,15 @@
           <w:sz w:val="24"/>
           <w:szCs w:val="24"/>
         </w:rPr>
-        <w:t xml:space="preserve"> e smar</w:t>
+        <w:t xml:space="preserve"> e </w:t>
+      </w:r>
+      <w:proofErr w:type="spellStart"/>
+      <w:r>
+        <w:rPr>
+          <w:sz w:val="24"/>
+          <w:szCs w:val="24"/>
+        </w:rPr>
+        <w:t>smar</w:t>
       </w:r>
       <w:r>
         <w:rPr>
@@ -1822,6 +1858,7 @@
         </w:rPr>
         <w:t>tphone</w:t>
       </w:r>
+      <w:proofErr w:type="spellEnd"/>
       <w:r>
         <w:rPr>
           <w:sz w:val="24"/>
@@ -1953,7 +1990,10 @@
       </w:pPr>
       <w:bookmarkStart w:id="6" w:name="_Toc446404984"/>
       <w:r>
-        <w:t>¿Que é</w:t>
+        <w:t>O q</w:t>
+      </w:r>
+      <w:r>
+        <w:t>ue é</w:t>
       </w:r>
       <w:r>
         <w:t xml:space="preserve"> </w:t>
@@ -2025,21 +2065,49 @@
         <w:rPr>
           <w:sz w:val="24"/>
         </w:rPr>
-        <w:t xml:space="preserve"> Web Design (RWD) é uma abordagem para web design que visa a elaboração de sites para fornecer uma experiência de visualização, fácil leitura e navegação optimizada com um mínimo de redimensionamento, </w:t>
+        <w:t xml:space="preserve"> Web Design (RWD) é uma abordagem para web design que visa </w:t>
+      </w:r>
+      <w:proofErr w:type="gramStart"/>
+      <w:r>
+        <w:rPr>
+          <w:sz w:val="24"/>
+        </w:rPr>
+        <w:t>a</w:t>
+      </w:r>
+      <w:proofErr w:type="gramEnd"/>
+      <w:r>
+        <w:rPr>
+          <w:sz w:val="24"/>
+        </w:rPr>
+        <w:t xml:space="preserve"> elaboração de sites para fornecer uma experiência de visualização, fácil leitura e navegação </w:t>
       </w:r>
       <w:proofErr w:type="spellStart"/>
       <w:r>
         <w:rPr>
           <w:sz w:val="24"/>
         </w:rPr>
-        <w:t>pan</w:t>
+        <w:t>optimizada</w:t>
       </w:r>
       <w:proofErr w:type="spellEnd"/>
       <w:r>
         <w:rPr>
           <w:sz w:val="24"/>
         </w:rPr>
-        <w:t>, e rolando-através de uma ampla gama de dispositivos (de monitores de computador desktop para telefones móveis).</w:t>
+        <w:t xml:space="preserve"> com um mínimo de redimensionamento, pan, e </w:t>
+      </w:r>
+      <w:proofErr w:type="spellStart"/>
+      <w:r>
+        <w:rPr>
+          <w:sz w:val="24"/>
+        </w:rPr>
+        <w:t>rolando-através</w:t>
+      </w:r>
+      <w:proofErr w:type="spellEnd"/>
+      <w:r>
+        <w:rPr>
+          <w:sz w:val="24"/>
+        </w:rPr>
+        <w:t xml:space="preserve"> de uma ampla gama de dispositivos (de monitores de computador desktop para telefones móveis).</w:t>
       </w:r>
     </w:p>
     <w:p>
@@ -2049,7 +2117,10 @@
       </w:pPr>
       <w:bookmarkStart w:id="7" w:name="_Toc446404985"/>
       <w:r>
-        <w:t>¿Que é</w:t>
+        <w:t>O q</w:t>
+      </w:r>
+      <w:r>
+        <w:t>ue é</w:t>
       </w:r>
       <w:r>
         <w:t xml:space="preserve"> Usabilidad</w:t>
@@ -2109,7 +2180,21 @@
         <w:rPr>
           <w:sz w:val="24"/>
         </w:rPr>
-        <w:t xml:space="preserve">Na Interação Humano-computador e na Ciência da Computação, usabilidade normalmente se refere à simplicidade e facilidade com que uma interface, um programa de computador ou um website pode ser utilizado. </w:t>
+        <w:t xml:space="preserve">Na Interação Humano-computador e na Ciência da Computação, usabilidade normalmente se refere à simplicidade e facilidade com que uma interface, um programa de computador ou um </w:t>
+      </w:r>
+      <w:proofErr w:type="spellStart"/>
+      <w:r>
+        <w:rPr>
+          <w:sz w:val="24"/>
+        </w:rPr>
+        <w:t>website</w:t>
+      </w:r>
+      <w:proofErr w:type="spellEnd"/>
+      <w:r>
+        <w:rPr>
+          <w:sz w:val="24"/>
+        </w:rPr>
+        <w:t xml:space="preserve"> pode ser utilizado. </w:t>
       </w:r>
     </w:p>
     <w:p>
@@ -2120,9 +2205,6 @@
       <w:bookmarkStart w:id="8" w:name="_Toc446404986"/>
       <w:r>
         <w:lastRenderedPageBreak/>
-        <w:t>¿</w:t>
-      </w:r>
-      <w:r>
         <w:t>O V</w:t>
       </w:r>
       <w:r>
@@ -2144,8 +2226,13 @@
         <w:ind w:left="0"/>
         <w:jc w:val="both"/>
       </w:pPr>
-      <w:r>
-        <w:t>A maioria dos documentos para a web são escritos em uma linguagem para computador denominada HTML. Essa linguagem pode ser usada para criar informação estruturada, links e multimídia em geral. Para definir cores, formatos de textos e layout a HTML usa uma linguagem de estilização denominada CSS, abreviatura para "</w:t>
+      <w:proofErr w:type="gramStart"/>
+      <w:r>
+        <w:t>A maioria dos documentos para a web são</w:t>
+      </w:r>
+      <w:proofErr w:type="gramEnd"/>
+      <w:r>
+        <w:t xml:space="preserve"> escritos em uma linguagem para computador denominada HTML. Essa linguagem pode ser usada para criar informação estruturada, links e multimídia em geral. Para definir cores, formatos de textos e layout a HTML usa uma linguagem de estilização denominada CSS, abreviatura para "</w:t>
       </w:r>
       <w:proofErr w:type="spellStart"/>
       <w:r>
@@ -2153,31 +2240,31 @@
       </w:r>
       <w:proofErr w:type="spellEnd"/>
       <w:r>
+        <w:t xml:space="preserve"> Style </w:t>
+      </w:r>
+      <w:proofErr w:type="spellStart"/>
+      <w:r>
+        <w:t>Sheets</w:t>
+      </w:r>
+      <w:proofErr w:type="spellEnd"/>
+      <w:r>
+        <w:t>" (folhas de estilo em cascata</w:t>
+      </w:r>
+      <w:proofErr w:type="gramStart"/>
+      <w:r>
+        <w:t>) .</w:t>
+      </w:r>
+      <w:proofErr w:type="gramEnd"/>
+      <w:r>
         <w:t xml:space="preserve"> </w:t>
       </w:r>
-      <w:proofErr w:type="spellStart"/>
-      <w:r>
-        <w:t>Style</w:t>
-      </w:r>
-      <w:proofErr w:type="spellEnd"/>
-      <w:r>
-        <w:t xml:space="preserve"> </w:t>
-      </w:r>
-      <w:proofErr w:type="spellStart"/>
-      <w:r>
-        <w:t>Sheets</w:t>
-      </w:r>
-      <w:proofErr w:type="spellEnd"/>
-      <w:r>
-        <w:t>" (folhas de estilo em cascata</w:t>
-      </w:r>
       <w:proofErr w:type="gramStart"/>
       <w:r>
-        <w:t>) .</w:t>
+        <w:t>A finalidade da ferramenta validador</w:t>
       </w:r>
       <w:proofErr w:type="gramEnd"/>
       <w:r>
-        <w:t xml:space="preserve"> A finalidade da ferramenta validador CSS é a de auxiliar o desenvolvedor na tarefa de verificar e corrigir quando necessário as folhas de estilo por ele desenvolvidas.</w:t>
+        <w:t xml:space="preserve"> CSS é a de auxiliar o desenvolvedor na tarefa de verificar e corrigir quando necessário as folhas de estilo por ele desenvolvidas.</w:t>
       </w:r>
     </w:p>
     <w:p>
@@ -2186,13 +2273,23 @@
         <w:jc w:val="both"/>
       </w:pPr>
       <w:r>
-        <w:t xml:space="preserve">O serviço de validação do W3C é um software livre criado pelo W3C para auxiliar web designers e desenvolvedores web na verificação de folhas de estilo em cascata (CSS). Ele pode ser usado livremente na web, ou você pode fazer o download e usá-lo tanto como um programa </w:t>
+        <w:t xml:space="preserve">O serviço de validação do W3C é um software livre criado pelo W3C para auxiliar web designers e </w:t>
+      </w:r>
+      <w:proofErr w:type="gramStart"/>
+      <w:r>
+        <w:t>desenvolvedores web</w:t>
+      </w:r>
+      <w:proofErr w:type="gramEnd"/>
+      <w:r>
+        <w:t xml:space="preserve"> na verificação de folhas de estilo em cascata (CSS). Ele pode ser usado livremente na web, ou você pode fazer o download e usá-lo tanto como um programa </w:t>
       </w:r>
       <w:proofErr w:type="spellStart"/>
+      <w:proofErr w:type="gramStart"/>
       <w:r>
         <w:t>java</w:t>
       </w:r>
       <w:proofErr w:type="spellEnd"/>
+      <w:proofErr w:type="gramEnd"/>
       <w:r>
         <w:t xml:space="preserve"> independente ou como uma extensão (</w:t>
       </w:r>
@@ -2231,7 +2328,7 @@
       <w:hyperlink r:id="rId9" w:anchor="validate_by_uri+with_options" w:history="1">
         <w:r>
           <w:rPr>
-            <w:rStyle w:val="Hipervnculo"/>
+            <w:rStyle w:val="Hyperlink"/>
           </w:rPr>
           <w:t>https://validator.w3.org/#validate_by_uri+with_options</w:t>
         </w:r>
@@ -2276,7 +2373,7 @@
       <w:hyperlink r:id="rId10" w:history="1">
         <w:r>
           <w:rPr>
-            <w:rStyle w:val="Hipervnculo"/>
+            <w:rStyle w:val="Hyperlink"/>
           </w:rPr>
           <w:t>http://secom.to.gov.br/</w:t>
         </w:r>
@@ -2335,31 +2432,23 @@
         <w:t xml:space="preserve">ara </w:t>
       </w:r>
       <w:r>
-        <w:t xml:space="preserve">conhecer </w:t>
-      </w:r>
-      <w:proofErr w:type="spellStart"/>
-      <w:r>
-        <w:t>mas</w:t>
-      </w:r>
-      <w:proofErr w:type="spellEnd"/>
+        <w:t>conhecer</w:t>
+      </w:r>
+      <w:proofErr w:type="gramStart"/>
+      <w:r>
+        <w:t xml:space="preserve"> mas</w:t>
+      </w:r>
+      <w:proofErr w:type="gramEnd"/>
       <w:r>
         <w:t xml:space="preserve"> sobre as</w:t>
       </w:r>
       <w:r>
-        <w:t xml:space="preserve"> tarefas e responsabilidades </w:t>
-      </w:r>
-      <w:proofErr w:type="gramStart"/>
-      <w:r>
-        <w:t>desse equipe</w:t>
-      </w:r>
-      <w:proofErr w:type="gramEnd"/>
-      <w:r>
-        <w:t xml:space="preserve"> WEB, visite o link </w:t>
+        <w:t xml:space="preserve"> tarefas e responsabilidades desse equipe WEB, visite o link </w:t>
       </w:r>
       <w:hyperlink r:id="rId11" w:history="1">
         <w:r>
           <w:rPr>
-            <w:rStyle w:val="Hipervnculo"/>
+            <w:rStyle w:val="Hyperlink"/>
           </w:rPr>
           <w:t>http://web.secom.to.gov.br/quem-somos/</w:t>
         </w:r>
@@ -2385,14 +2474,12 @@
         </w:rPr>
         <w:t xml:space="preserve">. Para conhecer as </w:t>
       </w:r>
-      <w:proofErr w:type="spellStart"/>
-      <w:r>
-        <w:rPr>
-          <w:sz w:val="24"/>
-        </w:rPr>
-        <w:t>directrizes</w:t>
-      </w:r>
-      <w:proofErr w:type="spellEnd"/>
+      <w:r>
+        <w:rPr>
+          <w:sz w:val="24"/>
+        </w:rPr>
+        <w:t>diretrizes</w:t>
+      </w:r>
       <w:r>
         <w:rPr>
           <w:sz w:val="24"/>
@@ -2402,7 +2489,7 @@
       <w:hyperlink r:id="rId12" w:history="1">
         <w:r>
           <w:rPr>
-            <w:rStyle w:val="Hipervnculo"/>
+            <w:rStyle w:val="Hyperlink"/>
             <w:sz w:val="24"/>
           </w:rPr>
           <w:t>http://web.secom.to.gov.br/manual-de-diretrizes-de-comunicacao-digital/</w:t>
@@ -2436,15 +2523,7 @@
         <w:t xml:space="preserve">O padrão de navegação responsivo a seguir apresenta várias formas de lidar com a navegação em telas grandes e pequenas. </w:t>
       </w:r>
       <w:r>
-        <w:t xml:space="preserve">É necessário considerar a apresentação do conteúdo e facilidade de navegação </w:t>
-      </w:r>
-      <w:proofErr w:type="gramStart"/>
-      <w:r>
-        <w:t>para</w:t>
-      </w:r>
-      <w:proofErr w:type="gramEnd"/>
-      <w:r>
-        <w:t xml:space="preserve"> todos os tamanhos de tela. </w:t>
+        <w:t xml:space="preserve">É necessário considerar a apresentação do conteúdo e facilidade de navegação para todos os tamanhos de tela. </w:t>
       </w:r>
     </w:p>
     <w:p>
@@ -2453,11 +2532,11 @@
         <w:ind w:left="0" w:firstLine="0"/>
       </w:pPr>
       <w:bookmarkStart w:id="12" w:name="_Toc446404989"/>
-      <w:proofErr w:type="spellStart"/>
-      <w:r>
-        <w:t>Menú</w:t>
-      </w:r>
-      <w:proofErr w:type="spellEnd"/>
+      <w:proofErr w:type="gramStart"/>
+      <w:r>
+        <w:t>Menu</w:t>
+      </w:r>
+      <w:proofErr w:type="gramEnd"/>
       <w:r>
         <w:t xml:space="preserve"> de alternância superior e Layout</w:t>
       </w:r>
@@ -2504,7 +2583,23 @@
           <w:sz w:val="24"/>
           <w:szCs w:val="24"/>
         </w:rPr>
-        <w:t>). Nas telas menores, todos os itens de navegação ficam em um menu de alternância e o usuário deve tocar para expandir o menu de alternância.</w:t>
+        <w:t xml:space="preserve">). Nas telas menores, todos os itens de navegação ficam em um </w:t>
+      </w:r>
+      <w:proofErr w:type="gramStart"/>
+      <w:r>
+        <w:rPr>
+          <w:sz w:val="24"/>
+          <w:szCs w:val="24"/>
+        </w:rPr>
+        <w:t>menu</w:t>
+      </w:r>
+      <w:proofErr w:type="gramEnd"/>
+      <w:r>
+        <w:rPr>
+          <w:sz w:val="24"/>
+          <w:szCs w:val="24"/>
+        </w:rPr>
+        <w:t xml:space="preserve"> de alternância e o usuário deve tocar para expandir o menu de alternância.</w:t>
       </w:r>
     </w:p>
     <w:p>
@@ -2516,12 +2611,21 @@
           <w:szCs w:val="24"/>
         </w:rPr>
       </w:pPr>
-      <w:r>
-        <w:rPr>
-          <w:sz w:val="24"/>
-          <w:szCs w:val="24"/>
-        </w:rPr>
-        <w:t>Pode-se classificar as prioridades dos itens para garantir que os itens mais importantes apareçam sempre na barra de navegação superior.</w:t>
+      <w:proofErr w:type="gramStart"/>
+      <w:r>
+        <w:rPr>
+          <w:sz w:val="24"/>
+          <w:szCs w:val="24"/>
+        </w:rPr>
+        <w:t>Pode-se</w:t>
+      </w:r>
+      <w:proofErr w:type="gramEnd"/>
+      <w:r>
+        <w:rPr>
+          <w:sz w:val="24"/>
+          <w:szCs w:val="24"/>
+        </w:rPr>
+        <w:t xml:space="preserve"> classificar as prioridades dos itens para garantir que os itens mais importantes apareçam sempre na barra de navegação superior.</w:t>
       </w:r>
     </w:p>
     <w:p>
@@ -2557,7 +2661,7 @@
     </w:p>
     <w:p>
       <w:pPr>
-        <w:pStyle w:val="Prrafodelista"/>
+        <w:pStyle w:val="PargrafodaLista"/>
         <w:numPr>
           <w:ilvl w:val="0"/>
           <w:numId w:val="40"/>
@@ -2596,7 +2700,7 @@
     </w:p>
     <w:p>
       <w:pPr>
-        <w:pStyle w:val="Prrafodelista"/>
+        <w:pStyle w:val="PargrafodaLista"/>
         <w:numPr>
           <w:ilvl w:val="0"/>
           <w:numId w:val="40"/>
@@ -2635,7 +2739,7 @@
     </w:p>
     <w:p>
       <w:pPr>
-        <w:pStyle w:val="Prrafodelista"/>
+        <w:pStyle w:val="PargrafodaLista"/>
         <w:numPr>
           <w:ilvl w:val="0"/>
           <w:numId w:val="40"/>
@@ -2699,7 +2803,7 @@
           <w:lang w:eastAsia="pt-BR"/>
         </w:rPr>
         <w:drawing>
-          <wp:inline distT="0" distB="0" distL="0" distR="0" wp14:anchorId="2490D654" wp14:editId="035BB25F">
+          <wp:inline distT="0" distB="0" distL="0" distR="0">
             <wp:extent cx="5372100" cy="4008120"/>
             <wp:effectExtent l="0" t="0" r="0" b="0"/>
             <wp:docPr id="3" name="Imagen 3"/>
@@ -2717,7 +2821,7 @@
                     <a:blip r:embed="rId13">
                       <a:extLst>
                         <a:ext uri="{28A0092B-C50C-407E-A947-70E740481C1C}">
-                          <a14:useLocalDpi xmlns:a14="http://schemas.microsoft.com/office/drawing/2010/main" val="0"/>
+                          <a14:useLocalDpi xmlns="" xmlns:wpc="http://schemas.microsoft.com/office/word/2010/wordprocessingCanvas" xmlns:mc="http://schemas.openxmlformats.org/markup-compatibility/2006" xmlns:o="urn:schemas-microsoft-com:office:office" xmlns:v="urn:schemas-microsoft-com:vml" xmlns:wp14="http://schemas.microsoft.com/office/word/2010/wordprocessingDrawing" xmlns:w10="urn:schemas-microsoft-com:office:word" xmlns:w="http://schemas.openxmlformats.org/wordprocessingml/2006/main" xmlns:w14="http://schemas.microsoft.com/office/word/2010/wordml" xmlns:w15="http://schemas.microsoft.com/office/word/2012/wordml" xmlns:wpg="http://schemas.microsoft.com/office/word/2010/wordprocessingGroup" xmlns:wpi="http://schemas.microsoft.com/office/word/2010/wordprocessingInk" xmlns:wps="http://schemas.microsoft.com/office/word/2010/wordprocessingShape" xmlns:a14="http://schemas.microsoft.com/office/drawing/2010/main" val="0"/>
                         </a:ext>
                       </a:extLst>
                     </a:blip>
@@ -2778,7 +2882,7 @@
         </w:rPr>
         <w:lastRenderedPageBreak/>
         <w:drawing>
-          <wp:inline distT="0" distB="0" distL="0" distR="0" wp14:anchorId="14B35A5C" wp14:editId="1DF1B6E4">
+          <wp:inline distT="0" distB="0" distL="0" distR="0">
             <wp:extent cx="3009900" cy="2850191"/>
             <wp:effectExtent l="0" t="0" r="0" b="7620"/>
             <wp:docPr id="2" name="Imagen 2"/>
@@ -2796,7 +2900,7 @@
                     <a:blip r:embed="rId14">
                       <a:extLst>
                         <a:ext uri="{28A0092B-C50C-407E-A947-70E740481C1C}">
-                          <a14:useLocalDpi xmlns:a14="http://schemas.microsoft.com/office/drawing/2010/main" val="0"/>
+                          <a14:useLocalDpi xmlns="" xmlns:wpc="http://schemas.microsoft.com/office/word/2010/wordprocessingCanvas" xmlns:mc="http://schemas.openxmlformats.org/markup-compatibility/2006" xmlns:o="urn:schemas-microsoft-com:office:office" xmlns:v="urn:schemas-microsoft-com:vml" xmlns:wp14="http://schemas.microsoft.com/office/word/2010/wordprocessingDrawing" xmlns:w10="urn:schemas-microsoft-com:office:word" xmlns:w="http://schemas.openxmlformats.org/wordprocessingml/2006/main" xmlns:w14="http://schemas.microsoft.com/office/word/2010/wordml" xmlns:w15="http://schemas.microsoft.com/office/word/2012/wordml" xmlns:wpg="http://schemas.microsoft.com/office/word/2010/wordprocessingGroup" xmlns:wpi="http://schemas.microsoft.com/office/word/2010/wordprocessingInk" xmlns:wps="http://schemas.microsoft.com/office/word/2010/wordprocessingShape" xmlns:a14="http://schemas.microsoft.com/office/drawing/2010/main" val="0"/>
                         </a:ext>
                       </a:extLst>
                     </a:blip>
@@ -2846,7 +2950,25 @@
           <w:sz w:val="18"/>
           <w:szCs w:val="18"/>
         </w:rPr>
-        <w:t xml:space="preserve"> Mobile Layout</w:t>
+        <w:t xml:space="preserve"> </w:t>
+      </w:r>
+      <w:proofErr w:type="spellStart"/>
+      <w:r>
+        <w:rPr>
+          <w:i/>
+          <w:sz w:val="18"/>
+          <w:szCs w:val="18"/>
+        </w:rPr>
+        <w:t>Mobile</w:t>
+      </w:r>
+      <w:proofErr w:type="spellEnd"/>
+      <w:r>
+        <w:rPr>
+          <w:i/>
+          <w:sz w:val="18"/>
+          <w:szCs w:val="18"/>
+        </w:rPr>
+        <w:t xml:space="preserve"> Layout</w:t>
       </w:r>
     </w:p>
     <w:p>
@@ -2866,7 +2988,7 @@
           <w:lang w:eastAsia="pt-BR"/>
         </w:rPr>
         <w:drawing>
-          <wp:inline distT="0" distB="0" distL="0" distR="0" wp14:anchorId="33D3C897" wp14:editId="2BB29237">
+          <wp:inline distT="0" distB="0" distL="0" distR="0">
             <wp:extent cx="3070860" cy="4287520"/>
             <wp:effectExtent l="0" t="0" r="0" b="0"/>
             <wp:docPr id="13" name="Imagen 13"/>
@@ -2884,7 +3006,7 @@
                     <a:blip r:embed="rId15">
                       <a:extLst>
                         <a:ext uri="{28A0092B-C50C-407E-A947-70E740481C1C}">
-                          <a14:useLocalDpi xmlns:a14="http://schemas.microsoft.com/office/drawing/2010/main" val="0"/>
+                          <a14:useLocalDpi xmlns="" xmlns:wpc="http://schemas.microsoft.com/office/word/2010/wordprocessingCanvas" xmlns:mc="http://schemas.openxmlformats.org/markup-compatibility/2006" xmlns:o="urn:schemas-microsoft-com:office:office" xmlns:v="urn:schemas-microsoft-com:vml" xmlns:wp14="http://schemas.microsoft.com/office/word/2010/wordprocessingDrawing" xmlns:w10="urn:schemas-microsoft-com:office:word" xmlns:w="http://schemas.openxmlformats.org/wordprocessingml/2006/main" xmlns:w14="http://schemas.microsoft.com/office/word/2010/wordml" xmlns:w15="http://schemas.microsoft.com/office/word/2012/wordml" xmlns:wpg="http://schemas.microsoft.com/office/word/2010/wordprocessingGroup" xmlns:wpi="http://schemas.microsoft.com/office/word/2010/wordprocessingInk" xmlns:wps="http://schemas.microsoft.com/office/word/2010/wordprocessingShape" xmlns:a14="http://schemas.microsoft.com/office/drawing/2010/main" val="0"/>
                         </a:ext>
                       </a:extLst>
                     </a:blip>
@@ -2918,6 +3040,7 @@
           <w:szCs w:val="18"/>
         </w:rPr>
       </w:pPr>
+      <w:proofErr w:type="spellStart"/>
       <w:r>
         <w:rPr>
           <w:i/>
@@ -2925,7 +3048,16 @@
           <w:szCs w:val="18"/>
         </w:rPr>
         <w:lastRenderedPageBreak/>
-        <w:t>Tablet Layout</w:t>
+        <w:t>Tablet</w:t>
+      </w:r>
+      <w:proofErr w:type="spellEnd"/>
+      <w:r>
+        <w:rPr>
+          <w:i/>
+          <w:sz w:val="18"/>
+          <w:szCs w:val="18"/>
+        </w:rPr>
+        <w:t xml:space="preserve"> Layout</w:t>
       </w:r>
     </w:p>
     <w:p>
@@ -2945,7 +3077,7 @@
           <w:lang w:eastAsia="pt-BR"/>
         </w:rPr>
         <w:drawing>
-          <wp:inline distT="0" distB="0" distL="0" distR="0" wp14:anchorId="213ADF87" wp14:editId="1B0D8EE8">
+          <wp:inline distT="0" distB="0" distL="0" distR="0">
             <wp:extent cx="3967434" cy="2453640"/>
             <wp:effectExtent l="0" t="0" r="0" b="3810"/>
             <wp:docPr id="36" name="Imagen 36"/>
@@ -2963,7 +3095,7 @@
                     <a:blip r:embed="rId16">
                       <a:extLst>
                         <a:ext uri="{28A0092B-C50C-407E-A947-70E740481C1C}">
-                          <a14:useLocalDpi xmlns:a14="http://schemas.microsoft.com/office/drawing/2010/main" val="0"/>
+                          <a14:useLocalDpi xmlns="" xmlns:wpc="http://schemas.microsoft.com/office/word/2010/wordprocessingCanvas" xmlns:mc="http://schemas.openxmlformats.org/markup-compatibility/2006" xmlns:o="urn:schemas-microsoft-com:office:office" xmlns:v="urn:schemas-microsoft-com:vml" xmlns:wp14="http://schemas.microsoft.com/office/word/2010/wordprocessingDrawing" xmlns:w10="urn:schemas-microsoft-com:office:word" xmlns:w="http://schemas.openxmlformats.org/wordprocessingml/2006/main" xmlns:w14="http://schemas.microsoft.com/office/word/2010/wordml" xmlns:w15="http://schemas.microsoft.com/office/word/2012/wordml" xmlns:wpg="http://schemas.microsoft.com/office/word/2010/wordprocessingGroup" xmlns:wpi="http://schemas.microsoft.com/office/word/2010/wordprocessingInk" xmlns:wps="http://schemas.microsoft.com/office/word/2010/wordprocessingShape" xmlns:a14="http://schemas.microsoft.com/office/drawing/2010/main" val="0"/>
                         </a:ext>
                       </a:extLst>
                     </a:blip>
@@ -2997,13 +3129,23 @@
           <w:szCs w:val="18"/>
         </w:rPr>
       </w:pPr>
+      <w:proofErr w:type="spellStart"/>
       <w:r>
         <w:rPr>
           <w:i/>
           <w:sz w:val="18"/>
           <w:szCs w:val="18"/>
         </w:rPr>
-        <w:t>Mobile Layout</w:t>
+        <w:t>Mobile</w:t>
+      </w:r>
+      <w:proofErr w:type="spellEnd"/>
+      <w:r>
+        <w:rPr>
+          <w:i/>
+          <w:sz w:val="18"/>
+          <w:szCs w:val="18"/>
+        </w:rPr>
+        <w:t xml:space="preserve"> Layout</w:t>
       </w:r>
     </w:p>
     <w:p>
@@ -3036,15 +3178,15 @@
         </w:rPr>
         <w:t xml:space="preserve">De acordo com o </w:t>
       </w:r>
-      <w:proofErr w:type="spellStart"/>
-      <w:r>
-        <w:rPr>
-          <w:sz w:val="24"/>
-          <w:szCs w:val="24"/>
-        </w:rPr>
-        <w:t>Menú</w:t>
-      </w:r>
-      <w:proofErr w:type="spellEnd"/>
+      <w:proofErr w:type="gramStart"/>
+      <w:r>
+        <w:rPr>
+          <w:sz w:val="24"/>
+          <w:szCs w:val="24"/>
+        </w:rPr>
+        <w:t>Menu</w:t>
+      </w:r>
+      <w:proofErr w:type="gramEnd"/>
       <w:r>
         <w:rPr>
           <w:sz w:val="24"/>
@@ -3079,7 +3221,7 @@
         </w:rPr>
         <w:lastRenderedPageBreak/>
         <w:drawing>
-          <wp:inline distT="0" distB="0" distL="0" distR="0" wp14:anchorId="54693350" wp14:editId="1FBE34E9">
+          <wp:inline distT="0" distB="0" distL="0" distR="0">
             <wp:extent cx="5943600" cy="4759325"/>
             <wp:effectExtent l="0" t="0" r="0" b="3175"/>
             <wp:docPr id="37" name="Imagen 37"/>
@@ -3097,7 +3239,7 @@
                     <a:blip r:embed="rId17">
                       <a:extLst>
                         <a:ext uri="{28A0092B-C50C-407E-A947-70E740481C1C}">
-                          <a14:useLocalDpi xmlns:a14="http://schemas.microsoft.com/office/drawing/2010/main" val="0"/>
+                          <a14:useLocalDpi xmlns="" xmlns:wpc="http://schemas.microsoft.com/office/word/2010/wordprocessingCanvas" xmlns:mc="http://schemas.openxmlformats.org/markup-compatibility/2006" xmlns:o="urn:schemas-microsoft-com:office:office" xmlns:v="urn:schemas-microsoft-com:vml" xmlns:wp14="http://schemas.microsoft.com/office/word/2010/wordprocessingDrawing" xmlns:w10="urn:schemas-microsoft-com:office:word" xmlns:w="http://schemas.openxmlformats.org/wordprocessingml/2006/main" xmlns:w14="http://schemas.microsoft.com/office/word/2010/wordml" xmlns:w15="http://schemas.microsoft.com/office/word/2012/wordml" xmlns:wpg="http://schemas.microsoft.com/office/word/2010/wordprocessingGroup" xmlns:wpi="http://schemas.microsoft.com/office/word/2010/wordprocessingInk" xmlns:wps="http://schemas.microsoft.com/office/word/2010/wordprocessingShape" xmlns:a14="http://schemas.microsoft.com/office/drawing/2010/main" val="0"/>
                         </a:ext>
                       </a:extLst>
                     </a:blip>
@@ -3123,7 +3265,7 @@
     </w:p>
     <w:p>
       <w:pPr>
-        <w:pStyle w:val="Prrafodelista"/>
+        <w:pStyle w:val="PargrafodaLista"/>
         <w:numPr>
           <w:ilvl w:val="0"/>
           <w:numId w:val="41"/>
@@ -3131,15 +3273,20 @@
         <w:jc w:val="both"/>
       </w:pPr>
       <w:r>
-        <w:t>Região Superior: Título Sistema, Usuário e Menu</w:t>
-      </w:r>
+        <w:t xml:space="preserve">Região Superior: Título Sistema, Usuário e </w:t>
+      </w:r>
+      <w:proofErr w:type="gramStart"/>
+      <w:r>
+        <w:t>Menu</w:t>
+      </w:r>
+      <w:proofErr w:type="gramEnd"/>
       <w:r>
         <w:t>.</w:t>
       </w:r>
     </w:p>
     <w:p>
       <w:pPr>
-        <w:pStyle w:val="Prrafodelista"/>
+        <w:pStyle w:val="PargrafodaLista"/>
         <w:numPr>
           <w:ilvl w:val="0"/>
           <w:numId w:val="41"/>
@@ -3164,13 +3311,8 @@
       <w:r>
         <w:t xml:space="preserve"> </w:t>
       </w:r>
-      <w:proofErr w:type="gramStart"/>
-      <w:r>
-        <w:t>pra</w:t>
-      </w:r>
-      <w:proofErr w:type="gramEnd"/>
-      <w:r>
-        <w:t xml:space="preserve"> </w:t>
+      <w:r>
+        <w:t xml:space="preserve">pra </w:t>
       </w:r>
       <w:r>
         <w:t>trás.</w:t>
@@ -3178,7 +3320,7 @@
     </w:p>
     <w:p>
       <w:pPr>
-        <w:pStyle w:val="Prrafodelista"/>
+        <w:pStyle w:val="PargrafodaLista"/>
         <w:numPr>
           <w:ilvl w:val="0"/>
           <w:numId w:val="41"/>
@@ -3206,7 +3348,7 @@
     </w:p>
     <w:p>
       <w:pPr>
-        <w:pStyle w:val="Prrafodelista"/>
+        <w:pStyle w:val="PargrafodaLista"/>
         <w:numPr>
           <w:ilvl w:val="0"/>
           <w:numId w:val="41"/>
@@ -3270,16 +3412,18 @@
     </w:p>
     <w:p>
       <w:pPr>
-        <w:pStyle w:val="Prrafodelista"/>
+        <w:pStyle w:val="PargrafodaLista"/>
         <w:numPr>
           <w:ilvl w:val="0"/>
           <w:numId w:val="41"/>
         </w:numPr>
         <w:jc w:val="both"/>
       </w:pPr>
+      <w:proofErr w:type="gramStart"/>
       <w:r>
         <w:t>Menu</w:t>
       </w:r>
+      <w:proofErr w:type="gramEnd"/>
       <w:r>
         <w:t xml:space="preserve"> de m</w:t>
       </w:r>
@@ -3295,7 +3439,7 @@
     </w:p>
     <w:p>
       <w:pPr>
-        <w:pStyle w:val="Prrafodelista"/>
+        <w:pStyle w:val="PargrafodaLista"/>
         <w:numPr>
           <w:ilvl w:val="0"/>
           <w:numId w:val="41"/>
@@ -3308,13 +3452,8 @@
       <w:r>
         <w:t xml:space="preserve"> </w:t>
       </w:r>
-      <w:proofErr w:type="gramStart"/>
-      <w:r>
-        <w:t>pra</w:t>
-      </w:r>
-      <w:proofErr w:type="gramEnd"/>
-      <w:r>
-        <w:t xml:space="preserve"> </w:t>
+      <w:r>
+        <w:t xml:space="preserve">pra </w:t>
       </w:r>
       <w:r>
         <w:t>trás (</w:t>
@@ -3333,7 +3472,7 @@
     </w:p>
     <w:p>
       <w:pPr>
-        <w:pStyle w:val="Prrafodelista"/>
+        <w:pStyle w:val="PargrafodaLista"/>
         <w:numPr>
           <w:ilvl w:val="0"/>
           <w:numId w:val="41"/>
@@ -3378,7 +3517,7 @@
     </w:p>
     <w:p>
       <w:pPr>
-        <w:pStyle w:val="Prrafodelista"/>
+        <w:pStyle w:val="PargrafodaLista"/>
         <w:numPr>
           <w:ilvl w:val="0"/>
           <w:numId w:val="41"/>
@@ -3405,7 +3544,7 @@
     </w:p>
     <w:p>
       <w:pPr>
-        <w:pStyle w:val="Prrafodelista"/>
+        <w:pStyle w:val="PargrafodaLista"/>
         <w:numPr>
           <w:ilvl w:val="0"/>
           <w:numId w:val="41"/>
@@ -3428,20 +3567,12 @@
         <w:t>Limpar</w:t>
       </w:r>
       <w:r>
-        <w:t xml:space="preserve">, </w:t>
-      </w:r>
-      <w:proofErr w:type="gramStart"/>
-      <w:r>
-        <w:t>Cancelar</w:t>
-      </w:r>
-      <w:proofErr w:type="gramEnd"/>
-      <w:r>
-        <w:t>, etc.</w:t>
-      </w:r>
-    </w:p>
-    <w:p>
-      <w:pPr>
-        <w:pStyle w:val="Prrafodelista"/>
+        <w:t>, Cancelar, etc.</w:t>
+      </w:r>
+    </w:p>
+    <w:p>
+      <w:pPr>
+        <w:pStyle w:val="PargrafodaLista"/>
         <w:numPr>
           <w:ilvl w:val="0"/>
           <w:numId w:val="41"/>
@@ -3460,7 +3591,7 @@
     </w:p>
     <w:p>
       <w:pPr>
-        <w:pStyle w:val="Prrafodelista"/>
+        <w:pStyle w:val="PargrafodaLista"/>
         <w:numPr>
           <w:ilvl w:val="0"/>
           <w:numId w:val="41"/>
@@ -3547,23 +3678,7 @@
           <w:sz w:val="24"/>
           <w:szCs w:val="24"/>
         </w:rPr>
-        <w:t>As diferentes seções devem ser definidas por blocos (&lt;</w:t>
-      </w:r>
-      <w:proofErr w:type="spellStart"/>
-      <w:r>
-        <w:rPr>
-          <w:sz w:val="24"/>
-          <w:szCs w:val="24"/>
-        </w:rPr>
-        <w:t>div</w:t>
-      </w:r>
-      <w:proofErr w:type="spellEnd"/>
-      <w:r>
-        <w:rPr>
-          <w:sz w:val="24"/>
-          <w:szCs w:val="24"/>
-        </w:rPr>
-        <w:t>&gt;).</w:t>
+        <w:t>As diferentes seções devem ser definidas por blocos (&lt;div&gt;).</w:t>
       </w:r>
     </w:p>
     <w:p>
@@ -3651,6 +3766,7 @@
         <w:t xml:space="preserve"> e no </w:t>
       </w:r>
       <w:proofErr w:type="spellStart"/>
+      <w:proofErr w:type="gramStart"/>
       <w:r>
         <w:rPr>
           <w:sz w:val="24"/>
@@ -3659,6 +3775,7 @@
         <w:t>jQuery</w:t>
       </w:r>
       <w:proofErr w:type="spellEnd"/>
+      <w:proofErr w:type="gramEnd"/>
       <w:r>
         <w:rPr>
           <w:sz w:val="24"/>
@@ -3666,13 +3783,27 @@
         </w:rPr>
         <w:t xml:space="preserve">, </w:t>
       </w:r>
+      <w:r>
+        <w:rPr>
+          <w:sz w:val="24"/>
+          <w:szCs w:val="24"/>
+        </w:rPr>
+        <w:t>seu</w:t>
+      </w:r>
+      <w:r>
+        <w:rPr>
+          <w:sz w:val="24"/>
+          <w:szCs w:val="24"/>
+        </w:rPr>
+        <w:t xml:space="preserve"> nome é </w:t>
+      </w:r>
       <w:proofErr w:type="spellStart"/>
       <w:r>
         <w:rPr>
           <w:sz w:val="24"/>
           <w:szCs w:val="24"/>
         </w:rPr>
-        <w:t>sue</w:t>
+        <w:t>BootsFace</w:t>
       </w:r>
       <w:proofErr w:type="spellEnd"/>
       <w:r>
@@ -3680,9 +3811,24 @@
           <w:sz w:val="24"/>
           <w:szCs w:val="24"/>
         </w:rPr>
-        <w:t xml:space="preserve"> nome é </w:t>
+        <w:t>.</w:t>
+      </w:r>
+      <w:r>
+        <w:rPr>
+          <w:sz w:val="24"/>
+          <w:szCs w:val="24"/>
+        </w:rPr>
+        <w:t xml:space="preserve">  </w:t>
+      </w:r>
+      <w:r>
+        <w:rPr>
+          <w:sz w:val="24"/>
+          <w:szCs w:val="24"/>
+        </w:rPr>
+        <w:t xml:space="preserve">O projeto </w:t>
       </w:r>
       <w:proofErr w:type="spellStart"/>
+      <w:proofErr w:type="gramStart"/>
       <w:r>
         <w:rPr>
           <w:sz w:val="24"/>
@@ -3691,26 +3837,13 @@
         <w:t>BootsFace</w:t>
       </w:r>
       <w:proofErr w:type="spellEnd"/>
-      <w:r>
-        <w:rPr>
-          <w:sz w:val="24"/>
-          <w:szCs w:val="24"/>
-        </w:rPr>
-        <w:t>.</w:t>
-      </w:r>
-      <w:r>
-        <w:rPr>
-          <w:sz w:val="24"/>
-          <w:szCs w:val="24"/>
-        </w:rPr>
-        <w:t xml:space="preserve">  </w:t>
-      </w:r>
-      <w:r>
-        <w:rPr>
-          <w:sz w:val="24"/>
-          <w:szCs w:val="24"/>
-        </w:rPr>
-        <w:t xml:space="preserve">O projeto </w:t>
+      <w:proofErr w:type="gramEnd"/>
+      <w:r>
+        <w:rPr>
+          <w:sz w:val="24"/>
+          <w:szCs w:val="24"/>
+        </w:rPr>
+        <w:t xml:space="preserve"> foi criado por </w:t>
       </w:r>
       <w:proofErr w:type="spellStart"/>
       <w:r>
@@ -3718,7 +3851,7 @@
           <w:sz w:val="24"/>
           <w:szCs w:val="24"/>
         </w:rPr>
-        <w:t>BootsFace</w:t>
+        <w:t>The</w:t>
       </w:r>
       <w:proofErr w:type="spellEnd"/>
       <w:r>
@@ -3726,23 +3859,7 @@
           <w:sz w:val="24"/>
           <w:szCs w:val="24"/>
         </w:rPr>
-        <w:t xml:space="preserve"> foi criado por The </w:t>
-      </w:r>
-      <w:proofErr w:type="spellStart"/>
-      <w:r>
-        <w:rPr>
-          <w:sz w:val="24"/>
-          <w:szCs w:val="24"/>
-        </w:rPr>
-        <w:t>Coder</w:t>
-      </w:r>
-      <w:proofErr w:type="spellEnd"/>
-      <w:r>
-        <w:rPr>
-          <w:sz w:val="24"/>
-          <w:szCs w:val="24"/>
-        </w:rPr>
-        <w:t xml:space="preserve"> 4 (thecoder4.eu)</w:t>
+        <w:t xml:space="preserve"> Coder 4 (thecoder4.eu)</w:t>
       </w:r>
       <w:r>
         <w:rPr>
@@ -3780,7 +3897,7 @@
       <w:hyperlink r:id="rId18" w:history="1">
         <w:r>
           <w:rPr>
-            <w:rStyle w:val="Hipervnculo"/>
+            <w:rStyle w:val="Hyperlink"/>
             <w:sz w:val="24"/>
           </w:rPr>
           <w:t>http://web.secom.to.gov.br/como-desenvolver/</w:t>
@@ -3863,6 +3980,7 @@
         <w:t xml:space="preserve">cores são definidas pela SECOM, que recomenda </w:t>
       </w:r>
       <w:proofErr w:type="spellStart"/>
+      <w:proofErr w:type="gramStart"/>
       <w:r>
         <w:rPr>
           <w:sz w:val="24"/>
@@ -3876,14 +3994,31 @@
           <w:sz w:val="24"/>
           <w:szCs w:val="24"/>
         </w:rPr>
-        <w:t xml:space="preserve"> ... </w:t>
-      </w:r>
-      <w:r>
-        <w:rPr>
-          <w:sz w:val="24"/>
-          <w:szCs w:val="24"/>
-        </w:rPr>
-        <w:t>também existem i</w:t>
+        <w:t xml:space="preserve"> ...</w:t>
+      </w:r>
+      <w:proofErr w:type="gramEnd"/>
+      <w:r>
+        <w:rPr>
+          <w:sz w:val="24"/>
+          <w:szCs w:val="24"/>
+        </w:rPr>
+        <w:t xml:space="preserve"> </w:t>
+      </w:r>
+      <w:proofErr w:type="gramStart"/>
+      <w:r>
+        <w:rPr>
+          <w:sz w:val="24"/>
+          <w:szCs w:val="24"/>
+        </w:rPr>
+        <w:t>também</w:t>
+      </w:r>
+      <w:proofErr w:type="gramEnd"/>
+      <w:r>
+        <w:rPr>
+          <w:sz w:val="24"/>
+          <w:szCs w:val="24"/>
+        </w:rPr>
+        <w:t xml:space="preserve"> existem i</w:t>
       </w:r>
       <w:r>
         <w:rPr>
@@ -4005,7 +4140,14 @@
           <w:sz w:val="24"/>
           <w:szCs w:val="24"/>
         </w:rPr>
-        <w:t xml:space="preserve">250 </w:t>
+        <w:t>250 ícones</w:t>
+      </w:r>
+      <w:r>
+        <w:rPr>
+          <w:sz w:val="24"/>
+          <w:szCs w:val="24"/>
+        </w:rPr>
+        <w:t>,</w:t>
       </w:r>
       <w:proofErr w:type="gramStart"/>
       <w:r>
@@ -4013,14 +4155,7 @@
           <w:sz w:val="24"/>
           <w:szCs w:val="24"/>
         </w:rPr>
-        <w:t>ícones</w:t>
-      </w:r>
-      <w:r>
-        <w:rPr>
-          <w:sz w:val="24"/>
-          <w:szCs w:val="24"/>
-        </w:rPr>
-        <w:t>,  visite</w:t>
+        <w:t xml:space="preserve">  </w:t>
       </w:r>
       <w:proofErr w:type="gramEnd"/>
       <w:r>
@@ -4028,7 +4163,7 @@
           <w:sz w:val="24"/>
           <w:szCs w:val="24"/>
         </w:rPr>
-        <w:t xml:space="preserve"> a</w:t>
+        <w:t>visite a</w:t>
       </w:r>
       <w:r>
         <w:rPr>
@@ -4040,7 +4175,7 @@
       <w:hyperlink r:id="rId19" w:anchor="list-group" w:history="1">
         <w:r>
           <w:rPr>
-            <w:rStyle w:val="Hipervnculo"/>
+            <w:rStyle w:val="Hyperlink"/>
             <w:sz w:val="24"/>
             <w:szCs w:val="24"/>
           </w:rPr>
@@ -4170,7 +4305,7 @@
       <w:hyperlink r:id="rId20" w:history="1">
         <w:r>
           <w:rPr>
-            <w:rStyle w:val="Hipervnculo"/>
+            <w:rStyle w:val="Hyperlink"/>
             <w:sz w:val="24"/>
           </w:rPr>
           <w:t>http://web.secom.to.gov.br/como-desenvolver/</w:t>
@@ -4186,49 +4321,29 @@
         <w:rPr>
           <w:sz w:val="24"/>
         </w:rPr>
-        <w:t xml:space="preserve"> da Secretaria de Comunicação a Fonte Padrão </w:t>
+        <w:t xml:space="preserve"> da Secretaria de Comunicação a Fonte Padrão é</w:t>
       </w:r>
       <w:proofErr w:type="gramStart"/>
       <w:r>
         <w:rPr>
           <w:sz w:val="24"/>
         </w:rPr>
-        <w:t xml:space="preserve">é  </w:t>
+        <w:t xml:space="preserve">  </w:t>
       </w:r>
       <w:proofErr w:type="spellStart"/>
-      <w:r>
-        <w:rPr>
-          <w:sz w:val="24"/>
-        </w:rPr>
-        <w:t>font</w:t>
-      </w:r>
       <w:proofErr w:type="gramEnd"/>
       <w:r>
         <w:rPr>
           <w:sz w:val="24"/>
         </w:rPr>
-        <w:t>-family</w:t>
+        <w:t>font-family</w:t>
       </w:r>
       <w:proofErr w:type="spellEnd"/>
       <w:r>
         <w:rPr>
           <w:sz w:val="24"/>
         </w:rPr>
-        <w:t>: '</w:t>
-      </w:r>
-      <w:proofErr w:type="spellStart"/>
-      <w:r>
-        <w:rPr>
-          <w:sz w:val="24"/>
-        </w:rPr>
-        <w:t>Source</w:t>
-      </w:r>
-      <w:proofErr w:type="spellEnd"/>
-      <w:r>
-        <w:rPr>
-          <w:sz w:val="24"/>
-        </w:rPr>
-        <w:t xml:space="preserve"> </w:t>
+        <w:t xml:space="preserve">: 'Source </w:t>
       </w:r>
       <w:proofErr w:type="spellStart"/>
       <w:r>
@@ -4354,7 +4469,7 @@
         </w:rPr>
         <w:lastRenderedPageBreak/>
         <w:drawing>
-          <wp:inline distT="0" distB="0" distL="0" distR="0" wp14:anchorId="3E86CF59" wp14:editId="0F88F547">
+          <wp:inline distT="0" distB="0" distL="0" distR="0">
             <wp:extent cx="5943600" cy="3800475"/>
             <wp:effectExtent l="19050" t="19050" r="19050" b="28575"/>
             <wp:docPr id="1" name="Imagen 1"/>
@@ -4374,7 +4489,7 @@
                     <a:blip r:embed="rId21">
                       <a:extLst>
                         <a:ext uri="{28A0092B-C50C-407E-A947-70E740481C1C}">
-                          <a14:useLocalDpi xmlns:a14="http://schemas.microsoft.com/office/drawing/2010/main" val="0"/>
+                          <a14:useLocalDpi xmlns="" xmlns:wpc="http://schemas.microsoft.com/office/word/2010/wordprocessingCanvas" xmlns:mc="http://schemas.openxmlformats.org/markup-compatibility/2006" xmlns:o="urn:schemas-microsoft-com:office:office" xmlns:v="urn:schemas-microsoft-com:vml" xmlns:wp14="http://schemas.microsoft.com/office/word/2010/wordprocessingDrawing" xmlns:w10="urn:schemas-microsoft-com:office:word" xmlns:w="http://schemas.openxmlformats.org/wordprocessingml/2006/main" xmlns:w14="http://schemas.microsoft.com/office/word/2010/wordml" xmlns:w15="http://schemas.microsoft.com/office/word/2012/wordml" xmlns:wpg="http://schemas.microsoft.com/office/word/2010/wordprocessingGroup" xmlns:wpi="http://schemas.microsoft.com/office/word/2010/wordprocessingInk" xmlns:wps="http://schemas.microsoft.com/office/word/2010/wordprocessingShape" xmlns:a14="http://schemas.microsoft.com/office/drawing/2010/main" val="0"/>
                         </a:ext>
                       </a:extLst>
                     </a:blip>
@@ -4486,7 +4601,7 @@
           <w:insideH w:val="single" w:sz="2" w:space="0" w:color="auto"/>
           <w:insideV w:val="single" w:sz="2" w:space="0" w:color="auto"/>
         </w:tblBorders>
-        <w:tblLook w:val="01E0" w:firstRow="1" w:lastRow="1" w:firstColumn="1" w:lastColumn="1" w:noHBand="0" w:noVBand="0"/>
+        <w:tblLook w:val="01E0"/>
       </w:tblPr>
       <w:tblGrid>
         <w:gridCol w:w="9168"/>
@@ -4672,35 +4787,7 @@
         <w:rPr>
           <w:sz w:val="24"/>
         </w:rPr>
-        <w:t xml:space="preserve"> </w:t>
-      </w:r>
-      <w:proofErr w:type="spellStart"/>
-      <w:r>
-        <w:rPr>
-          <w:sz w:val="24"/>
-        </w:rPr>
-        <w:t>email</w:t>
-      </w:r>
-      <w:proofErr w:type="spellEnd"/>
-      <w:r>
-        <w:rPr>
-          <w:sz w:val="24"/>
-        </w:rPr>
-        <w:t xml:space="preserve">, </w:t>
-      </w:r>
-      <w:proofErr w:type="spellStart"/>
-      <w:r>
-        <w:rPr>
-          <w:sz w:val="24"/>
-        </w:rPr>
-        <w:t>url</w:t>
-      </w:r>
-      <w:proofErr w:type="spellEnd"/>
-      <w:r>
-        <w:rPr>
-          <w:sz w:val="24"/>
-        </w:rPr>
-        <w:t xml:space="preserve">, busca, </w:t>
+        <w:t xml:space="preserve"> email, url, busca, </w:t>
       </w:r>
       <w:proofErr w:type="spellStart"/>
       <w:r>
@@ -4729,7 +4816,7 @@
           <w:insideH w:val="single" w:sz="2" w:space="0" w:color="auto"/>
           <w:insideV w:val="single" w:sz="2" w:space="0" w:color="auto"/>
         </w:tblBorders>
-        <w:tblLook w:val="01E0" w:firstRow="1" w:lastRow="1" w:firstColumn="1" w:lastColumn="1" w:noHBand="0" w:noVBand="0"/>
+        <w:tblLook w:val="01E0"/>
       </w:tblPr>
       <w:tblGrid>
         <w:gridCol w:w="9168"/>
@@ -4756,7 +4843,7 @@
               </w:rPr>
             </w:pPr>
             <w:r>
-              <w:object w:dxaOrig="8904" w:dyaOrig="3396" w14:anchorId="39143C5D">
+              <w:object w:dxaOrig="8904" w:dyaOrig="3396">
                 <v:shapetype id="_x0000_t75" coordsize="21600,21600" o:spt="75" o:preferrelative="t" path="m@4@5l@4@11@9@11@9@5xe" filled="f" stroked="f">
                   <v:stroke joinstyle="miter"/>
                   <v:formulas>
@@ -4779,7 +4866,7 @@
                 <v:shape id="_x0000_i1025" type="#_x0000_t75" style="width:444.75pt;height:169.5pt" o:ole="">
                   <v:imagedata r:id="rId22" o:title=""/>
                 </v:shape>
-                <o:OLEObject Type="Embed" ProgID="PBrush" ShapeID="_x0000_i1025" DrawAspect="Content" ObjectID="_1520147412" r:id="rId23"/>
+                <o:OLEObject Type="Embed" ProgID="PBrush" ShapeID="_x0000_i1025" DrawAspect="Content" ObjectID="_1537874084" r:id="rId23"/>
               </w:object>
             </w:r>
           </w:p>
@@ -4979,11 +5066,13 @@
         <w:t xml:space="preserve">: </w:t>
       </w:r>
       <w:proofErr w:type="spellStart"/>
+      <w:proofErr w:type="gramStart"/>
       <w:r>
         <w:t>TextArea</w:t>
       </w:r>
       <w:bookmarkEnd w:id="24"/>
       <w:proofErr w:type="spellEnd"/>
+      <w:proofErr w:type="gramEnd"/>
     </w:p>
     <w:p>
       <w:pPr>
@@ -5061,7 +5150,21 @@
         <w:rPr>
           <w:sz w:val="24"/>
         </w:rPr>
-        <w:t>que 3 linhas.</w:t>
+        <w:t xml:space="preserve">que </w:t>
+      </w:r>
+      <w:proofErr w:type="gramStart"/>
+      <w:r>
+        <w:rPr>
+          <w:sz w:val="24"/>
+        </w:rPr>
+        <w:t>3</w:t>
+      </w:r>
+      <w:proofErr w:type="gramEnd"/>
+      <w:r>
+        <w:rPr>
+          <w:sz w:val="24"/>
+        </w:rPr>
+        <w:t xml:space="preserve"> linhas.</w:t>
       </w:r>
     </w:p>
     <w:tbl>
@@ -5076,7 +5179,7 @@
           <w:insideH w:val="single" w:sz="2" w:space="0" w:color="auto"/>
           <w:insideV w:val="single" w:sz="2" w:space="0" w:color="auto"/>
         </w:tblBorders>
-        <w:tblLook w:val="01E0" w:firstRow="1" w:lastRow="1" w:firstColumn="1" w:lastColumn="1" w:noHBand="0" w:noVBand="0"/>
+        <w:tblLook w:val="01E0"/>
       </w:tblPr>
       <w:tblGrid>
         <w:gridCol w:w="9574"/>
@@ -5103,11 +5206,11 @@
               </w:rPr>
             </w:pPr>
             <w:r>
-              <w:object w:dxaOrig="17556" w:dyaOrig="1896" w14:anchorId="1B027E86">
+              <w:object w:dxaOrig="17556" w:dyaOrig="1896">
                 <v:shape id="_x0000_i1026" type="#_x0000_t75" style="width:468pt;height:50.25pt" o:ole="">
                   <v:imagedata r:id="rId24" o:title=""/>
                 </v:shape>
-                <o:OLEObject Type="Embed" ProgID="PBrush" ShapeID="_x0000_i1026" DrawAspect="Content" ObjectID="_1520147413" r:id="rId25"/>
+                <o:OLEObject Type="Embed" ProgID="PBrush" ShapeID="_x0000_i1026" DrawAspect="Content" ObjectID="_1537874085" r:id="rId25"/>
               </w:object>
             </w:r>
           </w:p>
@@ -5334,25 +5437,19 @@
         </w:rPr>
         <w:t xml:space="preserve"> não exceder 30 </w:t>
       </w:r>
-      <w:proofErr w:type="spellStart"/>
+      <w:proofErr w:type="gramStart"/>
       <w:r>
         <w:rPr>
           <w:sz w:val="24"/>
         </w:rPr>
         <w:t>itens.</w:t>
       </w:r>
-      <w:r>
-        <w:rPr>
-          <w:sz w:val="24"/>
-        </w:rPr>
-        <w:t>O</w:t>
-      </w:r>
-      <w:proofErr w:type="spellEnd"/>
-      <w:r>
-        <w:rPr>
-          <w:sz w:val="24"/>
-        </w:rPr>
-        <w:t xml:space="preserve"> exemplo a seguir contém uma lista (lista de seleção):</w:t>
+      <w:proofErr w:type="gramEnd"/>
+      <w:r>
+        <w:rPr>
+          <w:sz w:val="24"/>
+        </w:rPr>
+        <w:t>O exemplo a seguir contém uma lista (lista de seleção):</w:t>
       </w:r>
     </w:p>
     <w:tbl>
@@ -5367,7 +5464,7 @@
           <w:insideH w:val="single" w:sz="2" w:space="0" w:color="auto"/>
           <w:insideV w:val="single" w:sz="2" w:space="0" w:color="auto"/>
         </w:tblBorders>
-        <w:tblLook w:val="01E0" w:firstRow="1" w:lastRow="1" w:firstColumn="1" w:lastColumn="1" w:noHBand="0" w:noVBand="0"/>
+        <w:tblLook w:val="01E0"/>
       </w:tblPr>
       <w:tblGrid>
         <w:gridCol w:w="9168"/>
@@ -5394,11 +5491,11 @@
               </w:rPr>
             </w:pPr>
             <w:r>
-              <w:object w:dxaOrig="8448" w:dyaOrig="2400" w14:anchorId="28E24292">
+              <w:object w:dxaOrig="8448" w:dyaOrig="2400">
                 <v:shape id="_x0000_i1027" type="#_x0000_t75" style="width:422.25pt;height:120pt" o:ole="">
                   <v:imagedata r:id="rId26" o:title=""/>
                 </v:shape>
-                <o:OLEObject Type="Embed" ProgID="PBrush" ShapeID="_x0000_i1027" DrawAspect="Content" ObjectID="_1520147414" r:id="rId27"/>
+                <o:OLEObject Type="Embed" ProgID="PBrush" ShapeID="_x0000_i1027" DrawAspect="Content" ObjectID="_1537874086" r:id="rId27"/>
               </w:object>
             </w:r>
           </w:p>
@@ -5531,11 +5628,13 @@
         <w:t xml:space="preserve">de Entrada: </w:t>
       </w:r>
       <w:proofErr w:type="spellStart"/>
+      <w:proofErr w:type="gramStart"/>
       <w:r>
         <w:t>CheckBox</w:t>
       </w:r>
       <w:bookmarkEnd w:id="26"/>
       <w:proofErr w:type="spellEnd"/>
+      <w:proofErr w:type="gramEnd"/>
     </w:p>
     <w:p>
       <w:pPr>
@@ -5577,7 +5676,7 @@
           <w:insideH w:val="single" w:sz="2" w:space="0" w:color="auto"/>
           <w:insideV w:val="single" w:sz="2" w:space="0" w:color="auto"/>
         </w:tblBorders>
-        <w:tblLook w:val="01E0" w:firstRow="1" w:lastRow="1" w:firstColumn="1" w:lastColumn="1" w:noHBand="0" w:noVBand="0"/>
+        <w:tblLook w:val="01E0"/>
       </w:tblPr>
       <w:tblGrid>
         <w:gridCol w:w="9168"/>
@@ -5604,11 +5703,11 @@
               </w:rPr>
             </w:pPr>
             <w:r>
-              <w:object w:dxaOrig="4452" w:dyaOrig="660" w14:anchorId="2D36374A">
+              <w:object w:dxaOrig="4452" w:dyaOrig="660">
                 <v:shape id="_x0000_i1028" type="#_x0000_t75" style="width:222.75pt;height:33pt" o:ole="">
                   <v:imagedata r:id="rId28" o:title=""/>
                 </v:shape>
-                <o:OLEObject Type="Embed" ProgID="PBrush" ShapeID="_x0000_i1028" DrawAspect="Content" ObjectID="_1520147415" r:id="rId29"/>
+                <o:OLEObject Type="Embed" ProgID="PBrush" ShapeID="_x0000_i1028" DrawAspect="Content" ObjectID="_1537874087" r:id="rId29"/>
               </w:object>
             </w:r>
           </w:p>
@@ -5778,7 +5877,7 @@
           <w:insideH w:val="single" w:sz="2" w:space="0" w:color="auto"/>
           <w:insideV w:val="single" w:sz="2" w:space="0" w:color="auto"/>
         </w:tblBorders>
-        <w:tblLook w:val="01E0" w:firstRow="1" w:lastRow="1" w:firstColumn="1" w:lastColumn="1" w:noHBand="0" w:noVBand="0"/>
+        <w:tblLook w:val="01E0"/>
       </w:tblPr>
       <w:tblGrid>
         <w:gridCol w:w="9168"/>
@@ -5804,11 +5903,11 @@
               </w:rPr>
             </w:pPr>
             <w:r>
-              <w:object w:dxaOrig="4356" w:dyaOrig="612" w14:anchorId="034CD680">
+              <w:object w:dxaOrig="4356" w:dyaOrig="612">
                 <v:shape id="_x0000_i1029" type="#_x0000_t75" style="width:217.5pt;height:30.75pt" o:ole="">
                   <v:imagedata r:id="rId30" o:title=""/>
                 </v:shape>
-                <o:OLEObject Type="Embed" ProgID="PBrush" ShapeID="_x0000_i1029" DrawAspect="Content" ObjectID="_1520147416" r:id="rId31"/>
+                <o:OLEObject Type="Embed" ProgID="PBrush" ShapeID="_x0000_i1029" DrawAspect="Content" ObjectID="_1537874088" r:id="rId31"/>
               </w:object>
             </w:r>
           </w:p>
@@ -6120,8 +6219,16 @@
         <w:rPr>
           <w:sz w:val="24"/>
         </w:rPr>
-        <w:t xml:space="preserve"> H24: MM....</w:t>
-      </w:r>
+        <w:t xml:space="preserve"> H24: MM</w:t>
+      </w:r>
+      <w:proofErr w:type="gramStart"/>
+      <w:r>
+        <w:rPr>
+          <w:sz w:val="24"/>
+        </w:rPr>
+        <w:t>....</w:t>
+      </w:r>
+      <w:proofErr w:type="gramEnd"/>
     </w:p>
     <w:tbl>
       <w:tblPr>
@@ -6135,7 +6242,7 @@
           <w:insideH w:val="single" w:sz="2" w:space="0" w:color="auto"/>
           <w:insideV w:val="single" w:sz="2" w:space="0" w:color="auto"/>
         </w:tblBorders>
-        <w:tblLook w:val="01E0" w:firstRow="1" w:lastRow="1" w:firstColumn="1" w:lastColumn="1" w:noHBand="0" w:noVBand="0"/>
+        <w:tblLook w:val="01E0"/>
       </w:tblPr>
       <w:tblGrid>
         <w:gridCol w:w="9168"/>
@@ -6161,11 +6268,11 @@
               </w:rPr>
             </w:pPr>
             <w:r>
-              <w:object w:dxaOrig="8604" w:dyaOrig="1068" w14:anchorId="298018BE">
+              <w:object w:dxaOrig="8604" w:dyaOrig="1068">
                 <v:shape id="_x0000_i1030" type="#_x0000_t75" style="width:429.75pt;height:53.25pt" o:ole="">
                   <v:imagedata r:id="rId32" o:title=""/>
                 </v:shape>
-                <o:OLEObject Type="Embed" ProgID="PBrush" ShapeID="_x0000_i1030" DrawAspect="Content" ObjectID="_1520147417" r:id="rId33"/>
+                <o:OLEObject Type="Embed" ProgID="PBrush" ShapeID="_x0000_i1030" DrawAspect="Content" ObjectID="_1537874089" r:id="rId33"/>
               </w:object>
             </w:r>
           </w:p>
@@ -6180,11 +6287,11 @@
               </w:rPr>
             </w:pPr>
             <w:r>
-              <w:object w:dxaOrig="8628" w:dyaOrig="1092" w14:anchorId="70EDD6FC">
+              <w:object w:dxaOrig="8628" w:dyaOrig="1092">
                 <v:shape id="_x0000_i1031" type="#_x0000_t75" style="width:431.25pt;height:54.75pt" o:ole="">
                   <v:imagedata r:id="rId34" o:title=""/>
                 </v:shape>
-                <o:OLEObject Type="Embed" ProgID="PBrush" ShapeID="_x0000_i1031" DrawAspect="Content" ObjectID="_1520147418" r:id="rId35"/>
+                <o:OLEObject Type="Embed" ProgID="PBrush" ShapeID="_x0000_i1031" DrawAspect="Content" ObjectID="_1537874090" r:id="rId35"/>
               </w:object>
             </w:r>
           </w:p>
@@ -6609,25 +6716,7 @@
                 <w:i/>
                 <w:lang w:val="en-US"/>
               </w:rPr>
-              <w:t xml:space="preserve">      language: '</w:t>
-            </w:r>
-            <w:proofErr w:type="spellStart"/>
-            <w:r>
-              <w:rPr>
-                <w:rFonts w:ascii="Arial" w:hAnsi="Arial" w:cs="Arial"/>
-                <w:i/>
-                <w:lang w:val="en-US"/>
-              </w:rPr>
-              <w:t>pt</w:t>
-            </w:r>
-            <w:proofErr w:type="spellEnd"/>
-            <w:r>
-              <w:rPr>
-                <w:rFonts w:ascii="Arial" w:hAnsi="Arial" w:cs="Arial"/>
-                <w:i/>
-                <w:lang w:val="en-US"/>
-              </w:rPr>
-              <w:t>-BR'</w:t>
+              <w:t xml:space="preserve">      language: 'pt-BR'</w:t>
             </w:r>
           </w:p>
           <w:p>
@@ -6649,12 +6738,21 @@
               </w:rPr>
               <w:t xml:space="preserve">    </w:t>
             </w:r>
-            <w:r>
-              <w:rPr>
-                <w:rFonts w:ascii="Arial" w:hAnsi="Arial" w:cs="Arial"/>
-                <w:i/>
-              </w:rPr>
-              <w:t>});</w:t>
+            <w:proofErr w:type="gramStart"/>
+            <w:r>
+              <w:rPr>
+                <w:rFonts w:ascii="Arial" w:hAnsi="Arial" w:cs="Arial"/>
+                <w:i/>
+              </w:rPr>
+              <w:t>}</w:t>
+            </w:r>
+            <w:proofErr w:type="gramEnd"/>
+            <w:r>
+              <w:rPr>
+                <w:rFonts w:ascii="Arial" w:hAnsi="Arial" w:cs="Arial"/>
+                <w:i/>
+              </w:rPr>
+              <w:t>);</w:t>
             </w:r>
           </w:p>
           <w:p>
@@ -6673,7 +6771,23 @@
                 <w:rFonts w:ascii="Arial" w:hAnsi="Arial" w:cs="Arial"/>
                 <w:i/>
               </w:rPr>
-              <w:t xml:space="preserve">  });</w:t>
+              <w:t xml:space="preserve">  </w:t>
+            </w:r>
+            <w:proofErr w:type="gramStart"/>
+            <w:r>
+              <w:rPr>
+                <w:rFonts w:ascii="Arial" w:hAnsi="Arial" w:cs="Arial"/>
+                <w:i/>
+              </w:rPr>
+              <w:t>}</w:t>
+            </w:r>
+            <w:proofErr w:type="gramEnd"/>
+            <w:r>
+              <w:rPr>
+                <w:rFonts w:ascii="Arial" w:hAnsi="Arial" w:cs="Arial"/>
+                <w:i/>
+              </w:rPr>
+              <w:t>);</w:t>
             </w:r>
           </w:p>
           <w:p>
@@ -6798,7 +6912,21 @@
         <w:rPr>
           <w:sz w:val="24"/>
         </w:rPr>
-        <w:t xml:space="preserve"> na parte inferior que afetam o aplicativo pode ser grupos de botões (uma só linha), assim:</w:t>
+        <w:t xml:space="preserve"> na parte inferior que afetam o aplicativo </w:t>
+      </w:r>
+      <w:proofErr w:type="gramStart"/>
+      <w:r>
+        <w:rPr>
+          <w:sz w:val="24"/>
+        </w:rPr>
+        <w:t>pode ser</w:t>
+      </w:r>
+      <w:proofErr w:type="gramEnd"/>
+      <w:r>
+        <w:rPr>
+          <w:sz w:val="24"/>
+        </w:rPr>
+        <w:t xml:space="preserve"> grupos de botões (uma só linha), assim:</w:t>
       </w:r>
     </w:p>
     <w:tbl>
@@ -6813,7 +6941,7 @@
           <w:insideH w:val="single" w:sz="2" w:space="0" w:color="auto"/>
           <w:insideV w:val="single" w:sz="2" w:space="0" w:color="auto"/>
         </w:tblBorders>
-        <w:tblLook w:val="01E0" w:firstRow="1" w:lastRow="1" w:firstColumn="1" w:lastColumn="1" w:noHBand="0" w:noVBand="0"/>
+        <w:tblLook w:val="01E0"/>
       </w:tblPr>
       <w:tblGrid>
         <w:gridCol w:w="9168"/>
@@ -6839,11 +6967,11 @@
               </w:rPr>
             </w:pPr>
             <w:r>
-              <w:object w:dxaOrig="4620" w:dyaOrig="1068" w14:anchorId="54E60395">
+              <w:object w:dxaOrig="4620" w:dyaOrig="1068">
                 <v:shape id="_x0000_i1032" type="#_x0000_t75" style="width:231pt;height:53.25pt" o:ole="">
                   <v:imagedata r:id="rId36" o:title=""/>
                 </v:shape>
-                <o:OLEObject Type="Embed" ProgID="PBrush" ShapeID="_x0000_i1032" DrawAspect="Content" ObjectID="_1520147419" r:id="rId37"/>
+                <o:OLEObject Type="Embed" ProgID="PBrush" ShapeID="_x0000_i1032" DrawAspect="Content" ObjectID="_1537874091" r:id="rId37"/>
               </w:object>
             </w:r>
           </w:p>
@@ -7086,7 +7214,7 @@
           <w:insideH w:val="single" w:sz="2" w:space="0" w:color="auto"/>
           <w:insideV w:val="single" w:sz="2" w:space="0" w:color="auto"/>
         </w:tblBorders>
-        <w:tblLook w:val="01E0" w:firstRow="1" w:lastRow="1" w:firstColumn="1" w:lastColumn="1" w:noHBand="0" w:noVBand="0"/>
+        <w:tblLook w:val="01E0"/>
       </w:tblPr>
       <w:tblGrid>
         <w:gridCol w:w="9168"/>
@@ -7113,11 +7241,11 @@
               </w:rPr>
             </w:pPr>
             <w:r>
-              <w:object w:dxaOrig="3972" w:dyaOrig="900" w14:anchorId="71FE0F89">
+              <w:object w:dxaOrig="3972" w:dyaOrig="900">
                 <v:shape id="_x0000_i1033" type="#_x0000_t75" style="width:198.75pt;height:45pt" o:ole="">
                   <v:imagedata r:id="rId38" o:title=""/>
                 </v:shape>
-                <o:OLEObject Type="Embed" ProgID="PBrush" ShapeID="_x0000_i1033" DrawAspect="Content" ObjectID="_1520147420" r:id="rId39"/>
+                <o:OLEObject Type="Embed" ProgID="PBrush" ShapeID="_x0000_i1033" DrawAspect="Content" ObjectID="_1537874092" r:id="rId39"/>
               </w:object>
             </w:r>
           </w:p>
@@ -7643,23 +7771,7 @@
           <w:sz w:val="24"/>
           <w:szCs w:val="24"/>
         </w:rPr>
-        <w:t xml:space="preserve">, </w:t>
-      </w:r>
-      <w:proofErr w:type="gramStart"/>
-      <w:r>
-        <w:rPr>
-          <w:sz w:val="24"/>
-          <w:szCs w:val="24"/>
-        </w:rPr>
-        <w:t>contextual classes</w:t>
-      </w:r>
-      <w:proofErr w:type="gramEnd"/>
-      <w:r>
-        <w:rPr>
-          <w:sz w:val="24"/>
-          <w:szCs w:val="24"/>
-        </w:rPr>
-        <w:t xml:space="preserve">, </w:t>
+        <w:t xml:space="preserve">, contextual classes, </w:t>
       </w:r>
       <w:proofErr w:type="spellStart"/>
       <w:r>
@@ -7690,7 +7802,7 @@
           <w:insideH w:val="single" w:sz="2" w:space="0" w:color="auto"/>
           <w:insideV w:val="single" w:sz="2" w:space="0" w:color="auto"/>
         </w:tblBorders>
-        <w:tblLook w:val="01E0" w:firstRow="1" w:lastRow="1" w:firstColumn="1" w:lastColumn="1" w:noHBand="0" w:noVBand="0"/>
+        <w:tblLook w:val="01E0"/>
       </w:tblPr>
       <w:tblGrid>
         <w:gridCol w:w="9571"/>
@@ -7716,11 +7828,11 @@
               </w:rPr>
             </w:pPr>
             <w:r>
-              <w:object w:dxaOrig="17784" w:dyaOrig="4968" w14:anchorId="71795B02">
+              <w:object w:dxaOrig="17784" w:dyaOrig="4968">
                 <v:shape id="_x0000_i1034" type="#_x0000_t75" style="width:468pt;height:130.5pt" o:ole="">
                   <v:imagedata r:id="rId40" o:title=""/>
                 </v:shape>
-                <o:OLEObject Type="Embed" ProgID="PBrush" ShapeID="_x0000_i1034" DrawAspect="Content" ObjectID="_1520147421" r:id="rId41"/>
+                <o:OLEObject Type="Embed" ProgID="PBrush" ShapeID="_x0000_i1034" DrawAspect="Content" ObjectID="_1537874093" r:id="rId41"/>
               </w:object>
             </w:r>
           </w:p>
@@ -7814,7 +7926,33 @@
                 <w:lang w:val="es-EC"/>
               </w:rPr>
               <w:br/>
-              <w:t xml:space="preserve">&lt;/div&gt; </w:t>
+            </w:r>
+            <w:r>
+              <w:rPr>
+                <w:rFonts w:ascii="Arial" w:hAnsi="Arial" w:cs="Arial"/>
+                <w:i/>
+                <w:lang w:val="es-EC"/>
+              </w:rPr>
+              <w:lastRenderedPageBreak/>
+              <w:t>&lt;/</w:t>
+            </w:r>
+            <w:proofErr w:type="spellStart"/>
+            <w:r>
+              <w:rPr>
+                <w:rFonts w:ascii="Arial" w:hAnsi="Arial" w:cs="Arial"/>
+                <w:i/>
+                <w:lang w:val="es-EC"/>
+              </w:rPr>
+              <w:t>div</w:t>
+            </w:r>
+            <w:proofErr w:type="spellEnd"/>
+            <w:r>
+              <w:rPr>
+                <w:rFonts w:ascii="Arial" w:hAnsi="Arial" w:cs="Arial"/>
+                <w:i/>
+                <w:lang w:val="es-EC"/>
+              </w:rPr>
+              <w:t xml:space="preserve">&gt; </w:t>
             </w:r>
           </w:p>
         </w:tc>
@@ -7850,6 +7988,7 @@
           <w:sz w:val="24"/>
         </w:rPr>
       </w:pPr>
+      <w:proofErr w:type="gramStart"/>
       <w:r>
         <w:rPr>
           <w:sz w:val="24"/>
@@ -7868,6 +8007,7 @@
         </w:rPr>
         <w:t>-se</w:t>
       </w:r>
+      <w:proofErr w:type="gramEnd"/>
       <w:r>
         <w:rPr>
           <w:sz w:val="24"/>
@@ -7966,7 +8106,7 @@
           <w:insideH w:val="single" w:sz="4" w:space="0" w:color="auto"/>
           <w:insideV w:val="single" w:sz="4" w:space="0" w:color="auto"/>
         </w:tblBorders>
-        <w:tblLook w:val="01E0" w:firstRow="1" w:lastRow="1" w:firstColumn="1" w:lastColumn="1" w:noHBand="0" w:noVBand="0"/>
+        <w:tblLook w:val="01E0"/>
       </w:tblPr>
       <w:tblGrid>
         <w:gridCol w:w="1368"/>
@@ -8207,7 +8347,6 @@
               </w:rPr>
               <w:t xml:space="preserve">Apresenta </w:t>
             </w:r>
-            <w:proofErr w:type="gramStart"/>
             <w:r>
               <w:rPr>
                 <w:rFonts w:asciiTheme="majorHAnsi" w:eastAsiaTheme="minorEastAsia" w:hAnsiTheme="majorHAnsi" w:cstheme="minorBidi"/>
@@ -8215,9 +8354,8 @@
                 <w:szCs w:val="22"/>
                 <w:lang w:val="pt-BR" w:eastAsia="ja-JP"/>
               </w:rPr>
-              <w:t>um mensagem</w:t>
-            </w:r>
-            <w:proofErr w:type="gramEnd"/>
+              <w:t>um</w:t>
+            </w:r>
             <w:r>
               <w:rPr>
                 <w:rFonts w:asciiTheme="majorHAnsi" w:eastAsiaTheme="minorEastAsia" w:hAnsiTheme="majorHAnsi" w:cstheme="minorBidi"/>
@@ -8225,7 +8363,7 @@
                 <w:szCs w:val="22"/>
                 <w:lang w:val="pt-BR" w:eastAsia="ja-JP"/>
               </w:rPr>
-              <w:t xml:space="preserve"> </w:t>
+              <w:t>a</w:t>
             </w:r>
             <w:r>
               <w:rPr>
@@ -8234,7 +8372,52 @@
                 <w:szCs w:val="22"/>
                 <w:lang w:val="pt-BR" w:eastAsia="ja-JP"/>
               </w:rPr>
-              <w:t>sobre a falha ocorreu durant</w:t>
+              <w:t xml:space="preserve"> mensagem </w:t>
+            </w:r>
+            <w:r>
+              <w:rPr>
+                <w:rFonts w:asciiTheme="majorHAnsi" w:eastAsiaTheme="minorEastAsia" w:hAnsiTheme="majorHAnsi" w:cstheme="minorBidi"/>
+                <w:sz w:val="24"/>
+                <w:szCs w:val="22"/>
+                <w:lang w:val="pt-BR" w:eastAsia="ja-JP"/>
+              </w:rPr>
+              <w:t>sobre falha</w:t>
+            </w:r>
+            <w:r>
+              <w:rPr>
+                <w:rFonts w:asciiTheme="majorHAnsi" w:eastAsiaTheme="minorEastAsia" w:hAnsiTheme="majorHAnsi" w:cstheme="minorBidi"/>
+                <w:sz w:val="24"/>
+                <w:szCs w:val="22"/>
+                <w:lang w:val="pt-BR" w:eastAsia="ja-JP"/>
+              </w:rPr>
+              <w:t>s</w:t>
+            </w:r>
+            <w:r>
+              <w:rPr>
+                <w:rFonts w:asciiTheme="majorHAnsi" w:eastAsiaTheme="minorEastAsia" w:hAnsiTheme="majorHAnsi" w:cstheme="minorBidi"/>
+                <w:sz w:val="24"/>
+                <w:szCs w:val="22"/>
+                <w:lang w:val="pt-BR" w:eastAsia="ja-JP"/>
+              </w:rPr>
+              <w:t xml:space="preserve"> ocorr</w:t>
+            </w:r>
+            <w:r>
+              <w:rPr>
+                <w:rFonts w:asciiTheme="majorHAnsi" w:eastAsiaTheme="minorEastAsia" w:hAnsiTheme="majorHAnsi" w:cstheme="minorBidi"/>
+                <w:sz w:val="24"/>
+                <w:szCs w:val="22"/>
+                <w:lang w:val="pt-BR" w:eastAsia="ja-JP"/>
+              </w:rPr>
+              <w:t>idas</w:t>
+            </w:r>
+            <w:r>
+              <w:rPr>
+                <w:rFonts w:asciiTheme="majorHAnsi" w:eastAsiaTheme="minorEastAsia" w:hAnsiTheme="majorHAnsi" w:cstheme="minorBidi"/>
+                <w:sz w:val="24"/>
+                <w:szCs w:val="22"/>
+                <w:lang w:val="pt-BR" w:eastAsia="ja-JP"/>
+              </w:rPr>
+              <w:t xml:space="preserve"> durant</w:t>
             </w:r>
             <w:r>
               <w:rPr>
@@ -8298,7 +8481,34 @@
                 <w:szCs w:val="22"/>
                 <w:lang w:val="pt-BR" w:eastAsia="ja-JP"/>
               </w:rPr>
-              <w:t>Apresenta informações sobre a falha ocorreu durante o processamento da informação. Exibido quando devido ao erro não pode ser corrigido informação ou tente a ação novamente.</w:t>
+              <w:t>Apresenta informações sobre</w:t>
+            </w:r>
+            <w:r>
+              <w:rPr>
+                <w:rFonts w:asciiTheme="majorHAnsi" w:eastAsiaTheme="minorEastAsia" w:hAnsiTheme="majorHAnsi" w:cstheme="minorBidi"/>
+                <w:sz w:val="24"/>
+                <w:szCs w:val="22"/>
+                <w:lang w:val="pt-BR" w:eastAsia="ja-JP"/>
+              </w:rPr>
+              <w:t xml:space="preserve"> falha</w:t>
+            </w:r>
+            <w:r>
+              <w:rPr>
+                <w:rFonts w:asciiTheme="majorHAnsi" w:eastAsiaTheme="minorEastAsia" w:hAnsiTheme="majorHAnsi" w:cstheme="minorBidi"/>
+                <w:sz w:val="24"/>
+                <w:szCs w:val="22"/>
+                <w:lang w:val="pt-BR" w:eastAsia="ja-JP"/>
+              </w:rPr>
+              <w:t xml:space="preserve">s ocorridas </w:t>
+            </w:r>
+            <w:r>
+              <w:rPr>
+                <w:rFonts w:asciiTheme="majorHAnsi" w:eastAsiaTheme="minorEastAsia" w:hAnsiTheme="majorHAnsi" w:cstheme="minorBidi"/>
+                <w:sz w:val="24"/>
+                <w:szCs w:val="22"/>
+                <w:lang w:val="pt-BR" w:eastAsia="ja-JP"/>
+              </w:rPr>
+              <w:t>durante o processamento da informação. Exibido quando devido ao erro não pode ser corrigido informação ou tente a ação novamente.</w:t>
             </w:r>
           </w:p>
         </w:tc>
@@ -8325,7 +8535,7 @@
           <w:insideH w:val="single" w:sz="2" w:space="0" w:color="auto"/>
           <w:insideV w:val="single" w:sz="2" w:space="0" w:color="auto"/>
         </w:tblBorders>
-        <w:tblLook w:val="01E0" w:firstRow="1" w:lastRow="1" w:firstColumn="1" w:lastColumn="1" w:noHBand="0" w:noVBand="0"/>
+        <w:tblLook w:val="01E0"/>
       </w:tblPr>
       <w:tblGrid>
         <w:gridCol w:w="9564"/>
@@ -8350,11 +8560,11 @@
               </w:rPr>
             </w:pPr>
             <w:r>
-              <w:object w:dxaOrig="13488" w:dyaOrig="6600" w14:anchorId="020CCEB2">
+              <w:object w:dxaOrig="13488" w:dyaOrig="6600">
                 <v:shape id="_x0000_i1035" type="#_x0000_t75" style="width:467.25pt;height:229.5pt" o:ole="">
                   <v:imagedata r:id="rId42" o:title=""/>
                 </v:shape>
-                <o:OLEObject Type="Embed" ProgID="PBrush" ShapeID="_x0000_i1035" DrawAspect="Content" ObjectID="_1520147422" r:id="rId43"/>
+                <o:OLEObject Type="Embed" ProgID="PBrush" ShapeID="_x0000_i1035" DrawAspect="Content" ObjectID="_1537874094" r:id="rId43"/>
               </w:object>
             </w:r>
           </w:p>
@@ -8387,7 +8597,6 @@
                 <w:i/>
                 <w:lang w:val="en-US"/>
               </w:rPr>
-              <w:lastRenderedPageBreak/>
               <w:t>&lt;button type="button" class="</w:t>
             </w:r>
             <w:proofErr w:type="spellStart"/>
@@ -8766,7 +8975,7 @@
           <w:insideH w:val="single" w:sz="2" w:space="0" w:color="auto"/>
           <w:insideV w:val="single" w:sz="2" w:space="0" w:color="auto"/>
         </w:tblBorders>
-        <w:tblLook w:val="01E0" w:firstRow="1" w:lastRow="1" w:firstColumn="1" w:lastColumn="1" w:noHBand="0" w:noVBand="0"/>
+        <w:tblLook w:val="01E0"/>
       </w:tblPr>
       <w:tblGrid>
         <w:gridCol w:w="9168"/>
@@ -8791,11 +9000,11 @@
               </w:rPr>
             </w:pPr>
             <w:r>
-              <w:object w:dxaOrig="4320" w:dyaOrig="3367" w14:anchorId="26BC54AA">
+              <w:object w:dxaOrig="4320" w:dyaOrig="3367">
                 <v:shape id="_x0000_i1036" type="#_x0000_t75" style="width:439.5pt;height:364.5pt" o:ole="">
                   <v:imagedata r:id="rId44" o:title=""/>
                 </v:shape>
-                <o:OLEObject Type="Embed" ProgID="PBrush" ShapeID="_x0000_i1036" DrawAspect="Content" ObjectID="_1520147423" r:id="rId45"/>
+                <o:OLEObject Type="Embed" ProgID="PBrush" ShapeID="_x0000_i1036" DrawAspect="Content" ObjectID="_1537874095" r:id="rId45"/>
               </w:object>
             </w:r>
           </w:p>
@@ -9219,21 +9428,7 @@
         <w:rPr>
           <w:sz w:val="24"/>
         </w:rPr>
-        <w:t xml:space="preserve"> ações devem ser consistentes em todo o aplicativo. Se, por exemplo, a opção "Cancelar" é </w:t>
-      </w:r>
-      <w:proofErr w:type="gramStart"/>
-      <w:r>
-        <w:rPr>
-          <w:sz w:val="24"/>
-        </w:rPr>
-        <w:t>usado</w:t>
-      </w:r>
-      <w:proofErr w:type="gramEnd"/>
-      <w:r>
-        <w:rPr>
-          <w:sz w:val="24"/>
-        </w:rPr>
-        <w:t>, você não pode usar "Reset".</w:t>
+        <w:t xml:space="preserve"> ações devem ser consistentes em todo o aplicativo. Se, por exemplo, a opção "Cancelar" é usado, você não pode usar "Reset".</w:t>
       </w:r>
     </w:p>
     <w:p>
@@ -9333,7 +9528,15 @@
       </w:pPr>
       <w:bookmarkStart w:id="36" w:name="_Toc446405011"/>
       <w:r>
-        <w:t>Visualização de Opções no Menu Superior</w:t>
+        <w:t xml:space="preserve">Visualização de Opções no </w:t>
+      </w:r>
+      <w:proofErr w:type="gramStart"/>
+      <w:r>
+        <w:t>Menu</w:t>
+      </w:r>
+      <w:proofErr w:type="gramEnd"/>
+      <w:r>
+        <w:t xml:space="preserve"> Superior</w:t>
       </w:r>
       <w:bookmarkEnd w:id="36"/>
     </w:p>
@@ -9376,7 +9579,7 @@
           <w:sz w:val="24"/>
           <w:szCs w:val="24"/>
         </w:rPr>
-        <w:t>ssas opções não deve</w:t>
+        <w:t>ssas opções não deve ser</w:t>
       </w:r>
       <w:proofErr w:type="gramEnd"/>
       <w:r>
@@ -9384,7 +9587,7 @@
           <w:sz w:val="24"/>
           <w:szCs w:val="24"/>
         </w:rPr>
-        <w:t xml:space="preserve"> ser mostradas</w:t>
+        <w:t xml:space="preserve"> mostradas</w:t>
       </w:r>
       <w:r>
         <w:rPr>
@@ -9409,14 +9612,30 @@
         <w:ind w:left="0"/>
         <w:jc w:val="both"/>
       </w:pPr>
+      <w:proofErr w:type="gramStart"/>
       <w:r>
         <w:rPr>
           <w:lang w:val="en-US"/>
         </w:rPr>
-        <w:t xml:space="preserve">Windows 8 Design and coding guidelines. </w:t>
-      </w:r>
-      <w:r>
-        <w:t>Microsoft Corporation.</w:t>
+        <w:t>Windows 8 Design and coding guidelines.</w:t>
+      </w:r>
+      <w:proofErr w:type="gramEnd"/>
+      <w:r>
+        <w:rPr>
+          <w:lang w:val="en-US"/>
+        </w:rPr>
+        <w:t xml:space="preserve"> </w:t>
+      </w:r>
+      <w:r>
+        <w:t xml:space="preserve">Microsoft </w:t>
+      </w:r>
+      <w:proofErr w:type="spellStart"/>
+      <w:r>
+        <w:t>Corporation</w:t>
+      </w:r>
+      <w:proofErr w:type="spellEnd"/>
+      <w:r>
+        <w:t>.</w:t>
       </w:r>
     </w:p>
     <w:p>
@@ -9436,15 +9655,20 @@
       </w:r>
       <w:proofErr w:type="spellEnd"/>
       <w:r>
-        <w:t xml:space="preserve"> Info</w:t>
-      </w:r>
+        <w:t xml:space="preserve"> </w:t>
+      </w:r>
+      <w:proofErr w:type="spellStart"/>
+      <w:r>
+        <w:t>Info</w:t>
+      </w:r>
+      <w:proofErr w:type="spellEnd"/>
       <w:r>
         <w:t xml:space="preserve">. </w:t>
       </w:r>
       <w:hyperlink r:id="rId46" w:history="1">
         <w:r>
           <w:rPr>
-            <w:rStyle w:val="Hipervnculo"/>
+            <w:rStyle w:val="Hyperlink"/>
           </w:rPr>
           <w:t>https://jigsaw.w3.org/css-validator/about.html.pt-BR</w:t>
         </w:r>
@@ -9458,7 +9682,7 @@
       <w:hyperlink r:id="rId47" w:history="1">
         <w:r>
           <w:rPr>
-            <w:rStyle w:val="Hipervnculo"/>
+            <w:rStyle w:val="Hyperlink"/>
           </w:rPr>
           <w:t>http://governoeletronico.gov.br/acoes-e-projetos/padroes-brasil-e-gov</w:t>
         </w:r>
@@ -9467,10 +9691,12 @@
         <w:t xml:space="preserve">. </w:t>
       </w:r>
       <w:proofErr w:type="spellStart"/>
+      <w:proofErr w:type="gramStart"/>
       <w:r>
         <w:t>ePWG</w:t>
       </w:r>
       <w:proofErr w:type="spellEnd"/>
+      <w:proofErr w:type="gramEnd"/>
       <w:r>
         <w:t xml:space="preserve"> - Padrões Web em Governo Eletrônico</w:t>
       </w:r>
@@ -9486,7 +9712,7 @@
       <w:hyperlink r:id="rId48" w:history="1">
         <w:r>
           <w:rPr>
-            <w:rStyle w:val="Hipervnculo"/>
+            <w:rStyle w:val="Hyperlink"/>
           </w:rPr>
           <w:t>http://governoeletronico.gov.br/acoes-e-projetos/e-MAG</w:t>
         </w:r>
@@ -9495,10 +9721,12 @@
         <w:t xml:space="preserve">. </w:t>
       </w:r>
       <w:proofErr w:type="spellStart"/>
+      <w:proofErr w:type="gramStart"/>
       <w:r>
         <w:t>eMAG</w:t>
       </w:r>
       <w:proofErr w:type="spellEnd"/>
+      <w:proofErr w:type="gramEnd"/>
       <w:r>
         <w:t xml:space="preserve"> - Modelo de Acessibilidade em Governo Eletrônico</w:t>
       </w:r>
@@ -9517,7 +9745,7 @@
       <w:hyperlink r:id="rId49" w:history="1">
         <w:r>
           <w:rPr>
-            <w:rStyle w:val="Hipervnculo"/>
+            <w:rStyle w:val="Hyperlink"/>
           </w:rPr>
           <w:t>http://governoeletronico.gov.br/acoes-e-projetos/e-ping-padroes-de-interoperabilidade</w:t>
         </w:r>
@@ -9594,7 +9822,7 @@
 </file>
 
 <file path=word/endnotes.xml><?xml version="1.0" encoding="utf-8"?>
-<w:endnotes xmlns:wpc="http://schemas.microsoft.com/office/word/2010/wordprocessingCanvas" xmlns:mc="http://schemas.openxmlformats.org/markup-compatibility/2006" xmlns:o="urn:schemas-microsoft-com:office:office" xmlns:r="http://schemas.openxmlformats.org/officeDocument/2006/relationships" xmlns:m="http://schemas.openxmlformats.org/officeDocument/2006/math" xmlns:v="urn:schemas-microsoft-com:vml" xmlns:wp14="http://schemas.microsoft.com/office/word/2010/wordprocessingDrawing" xmlns:wp="http://schemas.openxmlformats.org/drawingml/2006/wordprocessingDrawing" xmlns:w10="urn:schemas-microsoft-com:office:word" xmlns:w="http://schemas.openxmlformats.org/wordprocessingml/2006/main" xmlns:w14="http://schemas.microsoft.com/office/word/2010/wordml" xmlns:w15="http://schemas.microsoft.com/office/word/2012/wordml" xmlns:wpg="http://schemas.microsoft.com/office/word/2010/wordprocessingGroup" xmlns:wpi="http://schemas.microsoft.com/office/word/2010/wordprocessingInk" xmlns:wne="http://schemas.microsoft.com/office/word/2006/wordml" xmlns:wps="http://schemas.microsoft.com/office/word/2010/wordprocessingShape" mc:Ignorable="w14 w15 wp14">
+<w:endnotes xmlns:ve="http://schemas.openxmlformats.org/markup-compatibility/2006" xmlns:o="urn:schemas-microsoft-com:office:office" xmlns:r="http://schemas.openxmlformats.org/officeDocument/2006/relationships" xmlns:m="http://schemas.openxmlformats.org/officeDocument/2006/math" xmlns:v="urn:schemas-microsoft-com:vml" xmlns:wp="http://schemas.openxmlformats.org/drawingml/2006/wordprocessingDrawing" xmlns:w10="urn:schemas-microsoft-com:office:word" xmlns:w="http://schemas.openxmlformats.org/wordprocessingml/2006/main" xmlns:wne="http://schemas.microsoft.com/office/word/2006/wordml">
   <w:endnote w:type="separator" w:id="-1">
     <w:p>
       <w:pPr>
@@ -9626,10 +9854,10 @@
 </file>
 
 <file path=word/footer1.xml><?xml version="1.0" encoding="utf-8"?>
-<w:ftr xmlns:wpc="http://schemas.microsoft.com/office/word/2010/wordprocessingCanvas" xmlns:mc="http://schemas.openxmlformats.org/markup-compatibility/2006" xmlns:o="urn:schemas-microsoft-com:office:office" xmlns:r="http://schemas.openxmlformats.org/officeDocument/2006/relationships" xmlns:m="http://schemas.openxmlformats.org/officeDocument/2006/math" xmlns:v="urn:schemas-microsoft-com:vml" xmlns:wp14="http://schemas.microsoft.com/office/word/2010/wordprocessingDrawing" xmlns:wp="http://schemas.openxmlformats.org/drawingml/2006/wordprocessingDrawing" xmlns:w10="urn:schemas-microsoft-com:office:word" xmlns:w="http://schemas.openxmlformats.org/wordprocessingml/2006/main" xmlns:w14="http://schemas.microsoft.com/office/word/2010/wordml" xmlns:w15="http://schemas.microsoft.com/office/word/2012/wordml" xmlns:wpg="http://schemas.microsoft.com/office/word/2010/wordprocessingGroup" xmlns:wpi="http://schemas.microsoft.com/office/word/2010/wordprocessingInk" xmlns:wne="http://schemas.microsoft.com/office/word/2006/wordml" xmlns:wps="http://schemas.microsoft.com/office/word/2010/wordprocessingShape" mc:Ignorable="w14 w15 wp14">
+<w:ftr xmlns:ve="http://schemas.openxmlformats.org/markup-compatibility/2006" xmlns:o="urn:schemas-microsoft-com:office:office" xmlns:r="http://schemas.openxmlformats.org/officeDocument/2006/relationships" xmlns:m="http://schemas.openxmlformats.org/officeDocument/2006/math" xmlns:v="urn:schemas-microsoft-com:vml" xmlns:wp="http://schemas.openxmlformats.org/drawingml/2006/wordprocessingDrawing" xmlns:w10="urn:schemas-microsoft-com:office:word" xmlns:w="http://schemas.openxmlformats.org/wordprocessingml/2006/main" xmlns:wne="http://schemas.microsoft.com/office/word/2006/wordml">
   <w:p>
     <w:pPr>
-      <w:pStyle w:val="Piedepgina"/>
+      <w:pStyle w:val="Rodap"/>
       <w:rPr>
         <w:b/>
       </w:rPr>
@@ -9640,7 +9868,7 @@
         <w:noProof/>
         <w:lang w:eastAsia="pt-BR"/>
       </w:rPr>
-      <w:object w:dxaOrig="1440" w:dyaOrig="1440" w14:anchorId="7BAA020F">
+      <w:pict>
         <v:shapetype id="_x0000_t75" coordsize="21600,21600" o:spt="75" o:preferrelative="t" path="m@4@5l@4@11@9@11@9@5xe" filled="f" stroked="f">
           <v:stroke joinstyle="miter"/>
           <v:formulas>
@@ -9660,11 +9888,11 @@
           <v:path o:extrusionok="f" gradientshapeok="t" o:connecttype="rect"/>
           <o:lock v:ext="edit" aspectratio="t"/>
         </v:shapetype>
-        <v:shape id="_x0000_s2050" type="#_x0000_t75" style="position:absolute;left:0;text-align:left;margin-left:279.85pt;margin-top:-9.65pt;width:211.25pt;height:35.9pt;z-index:251658752;mso-position-horizontal-relative:text;mso-position-vertical-relative:text">
+        <v:shape id="_x0000_s2050" type="#_x0000_t75" style="position:absolute;left:0;text-align:left;margin-left:279.85pt;margin-top:-9.65pt;width:211.25pt;height:35.9pt;z-index:251658752">
           <v:imagedata r:id="rId1" o:title=""/>
         </v:shape>
-        <o:OLEObject Type="Embed" ProgID="PBrush" ShapeID="_x0000_s2050" DrawAspect="Content" ObjectID="_1520147424" r:id="rId2"/>
-      </w:object>
+        <o:OLEObject Type="Embed" ProgID="PBrush" ShapeID="_x0000_s2050" DrawAspect="Content" ObjectID="_1537874096" r:id="rId2"/>
+      </w:pict>
     </w:r>
     <w:r>
       <w:rPr>
@@ -9701,7 +9929,7 @@
         <w:b/>
         <w:noProof/>
       </w:rPr>
-      <w:t>11</w:t>
+      <w:t>5</w:t>
     </w:r>
     <w:r>
       <w:rPr>
@@ -9712,14 +9940,14 @@
   </w:p>
   <w:p>
     <w:pPr>
-      <w:pStyle w:val="Piedepgina"/>
+      <w:pStyle w:val="Rodap"/>
     </w:pPr>
   </w:p>
 </w:ftr>
 </file>
 
 <file path=word/footnotes.xml><?xml version="1.0" encoding="utf-8"?>
-<w:footnotes xmlns:wpc="http://schemas.microsoft.com/office/word/2010/wordprocessingCanvas" xmlns:mc="http://schemas.openxmlformats.org/markup-compatibility/2006" xmlns:o="urn:schemas-microsoft-com:office:office" xmlns:r="http://schemas.openxmlformats.org/officeDocument/2006/relationships" xmlns:m="http://schemas.openxmlformats.org/officeDocument/2006/math" xmlns:v="urn:schemas-microsoft-com:vml" xmlns:wp14="http://schemas.microsoft.com/office/word/2010/wordprocessingDrawing" xmlns:wp="http://schemas.openxmlformats.org/drawingml/2006/wordprocessingDrawing" xmlns:w10="urn:schemas-microsoft-com:office:word" xmlns:w="http://schemas.openxmlformats.org/wordprocessingml/2006/main" xmlns:w14="http://schemas.microsoft.com/office/word/2010/wordml" xmlns:w15="http://schemas.microsoft.com/office/word/2012/wordml" xmlns:wpg="http://schemas.microsoft.com/office/word/2010/wordprocessingGroup" xmlns:wpi="http://schemas.microsoft.com/office/word/2010/wordprocessingInk" xmlns:wne="http://schemas.microsoft.com/office/word/2006/wordml" xmlns:wps="http://schemas.microsoft.com/office/word/2010/wordprocessingShape" mc:Ignorable="w14 w15 wp14">
+<w:footnotes xmlns:ve="http://schemas.openxmlformats.org/markup-compatibility/2006" xmlns:o="urn:schemas-microsoft-com:office:office" xmlns:r="http://schemas.openxmlformats.org/officeDocument/2006/relationships" xmlns:m="http://schemas.openxmlformats.org/officeDocument/2006/math" xmlns:v="urn:schemas-microsoft-com:vml" xmlns:wp="http://schemas.openxmlformats.org/drawingml/2006/wordprocessingDrawing" xmlns:w10="urn:schemas-microsoft-com:office:word" xmlns:w="http://schemas.openxmlformats.org/wordprocessingml/2006/main" xmlns:wne="http://schemas.microsoft.com/office/word/2006/wordml">
   <w:footnote w:type="separator" w:id="-1">
     <w:p>
       <w:pPr>
@@ -9751,10 +9979,10 @@
 </file>
 
 <file path=word/header1.xml><?xml version="1.0" encoding="utf-8"?>
-<w:hdr xmlns:wpc="http://schemas.microsoft.com/office/word/2010/wordprocessingCanvas" xmlns:mc="http://schemas.openxmlformats.org/markup-compatibility/2006" xmlns:o="urn:schemas-microsoft-com:office:office" xmlns:r="http://schemas.openxmlformats.org/officeDocument/2006/relationships" xmlns:m="http://schemas.openxmlformats.org/officeDocument/2006/math" xmlns:v="urn:schemas-microsoft-com:vml" xmlns:wp14="http://schemas.microsoft.com/office/word/2010/wordprocessingDrawing" xmlns:wp="http://schemas.openxmlformats.org/drawingml/2006/wordprocessingDrawing" xmlns:w10="urn:schemas-microsoft-com:office:word" xmlns:w="http://schemas.openxmlformats.org/wordprocessingml/2006/main" xmlns:w14="http://schemas.microsoft.com/office/word/2010/wordml" xmlns:w15="http://schemas.microsoft.com/office/word/2012/wordml" xmlns:wpg="http://schemas.microsoft.com/office/word/2010/wordprocessingGroup" xmlns:wpi="http://schemas.microsoft.com/office/word/2010/wordprocessingInk" xmlns:wne="http://schemas.microsoft.com/office/word/2006/wordml" xmlns:wps="http://schemas.microsoft.com/office/word/2010/wordprocessingShape" mc:Ignorable="w14 w15 wp14">
+<w:hdr xmlns:ve="http://schemas.openxmlformats.org/markup-compatibility/2006" xmlns:o="urn:schemas-microsoft-com:office:office" xmlns:r="http://schemas.openxmlformats.org/officeDocument/2006/relationships" xmlns:m="http://schemas.openxmlformats.org/officeDocument/2006/math" xmlns:v="urn:schemas-microsoft-com:vml" xmlns:wp="http://schemas.openxmlformats.org/drawingml/2006/wordprocessingDrawing" xmlns:w10="urn:schemas-microsoft-com:office:word" xmlns:w="http://schemas.openxmlformats.org/wordprocessingml/2006/main" xmlns:wne="http://schemas.microsoft.com/office/word/2006/wordml">
   <w:p>
     <w:pPr>
-      <w:pStyle w:val="Encabezado"/>
+      <w:pStyle w:val="Cabealho"/>
       <w:ind w:left="0"/>
       <w:jc w:val="right"/>
       <w:rPr>
@@ -9769,7 +9997,7 @@
         <w:lang w:eastAsia="pt-BR"/>
       </w:rPr>
       <w:drawing>
-        <wp:anchor distT="0" distB="0" distL="114300" distR="114300" simplePos="0" relativeHeight="251657216" behindDoc="1" locked="0" layoutInCell="1" allowOverlap="1" wp14:anchorId="0145219B" wp14:editId="05B203F8">
+        <wp:anchor distT="0" distB="0" distL="114300" distR="114300" simplePos="0" relativeHeight="251657216" behindDoc="1" locked="0" layoutInCell="1" allowOverlap="1">
           <wp:simplePos x="0" y="0"/>
           <wp:positionH relativeFrom="column">
             <wp:posOffset>3961765</wp:posOffset>
@@ -9821,7 +10049,7 @@
         <w:szCs w:val="18"/>
         <w:lang w:eastAsia="pt-BR"/>
       </w:rPr>
-      <w:pict w14:anchorId="19C44BE2">
+      <w:pict>
         <v:shapetype id="_x0000_t75" coordsize="21600,21600" o:spt="75" o:preferrelative="t" path="m@4@5l@4@11@9@11@9@5xe" filled="f" stroked="f">
           <v:stroke joinstyle="miter"/>
           <v:formulas>
@@ -9858,22 +10086,22 @@
   </w:p>
   <w:p>
     <w:pPr>
-      <w:pStyle w:val="Encabezado"/>
+      <w:pStyle w:val="Cabealho"/>
     </w:pPr>
   </w:p>
 </w:hdr>
 </file>
 
 <file path=word/numbering.xml><?xml version="1.0" encoding="utf-8"?>
-<w:numbering xmlns:wpc="http://schemas.microsoft.com/office/word/2010/wordprocessingCanvas" xmlns:mc="http://schemas.openxmlformats.org/markup-compatibility/2006" xmlns:o="urn:schemas-microsoft-com:office:office" xmlns:r="http://schemas.openxmlformats.org/officeDocument/2006/relationships" xmlns:m="http://schemas.openxmlformats.org/officeDocument/2006/math" xmlns:v="urn:schemas-microsoft-com:vml" xmlns:wp14="http://schemas.microsoft.com/office/word/2010/wordprocessingDrawing" xmlns:wp="http://schemas.openxmlformats.org/drawingml/2006/wordprocessingDrawing" xmlns:w10="urn:schemas-microsoft-com:office:word" xmlns:w="http://schemas.openxmlformats.org/wordprocessingml/2006/main" xmlns:w14="http://schemas.microsoft.com/office/word/2010/wordml" xmlns:w15="http://schemas.microsoft.com/office/word/2012/wordml" xmlns:wpg="http://schemas.microsoft.com/office/word/2010/wordprocessingGroup" xmlns:wpi="http://schemas.microsoft.com/office/word/2010/wordprocessingInk" xmlns:wne="http://schemas.microsoft.com/office/word/2006/wordml" xmlns:wps="http://schemas.microsoft.com/office/word/2010/wordprocessingShape" mc:Ignorable="w14 w15 wp14">
-  <w:abstractNum w:abstractNumId="0" w15:restartNumberingAfterBreak="0">
+<w:numbering xmlns:ve="http://schemas.openxmlformats.org/markup-compatibility/2006" xmlns:o="urn:schemas-microsoft-com:office:office" xmlns:r="http://schemas.openxmlformats.org/officeDocument/2006/relationships" xmlns:m="http://schemas.openxmlformats.org/officeDocument/2006/math" xmlns:v="urn:schemas-microsoft-com:vml" xmlns:wp="http://schemas.openxmlformats.org/drawingml/2006/wordprocessingDrawing" xmlns:w10="urn:schemas-microsoft-com:office:word" xmlns:w="http://schemas.openxmlformats.org/wordprocessingml/2006/main" xmlns:wne="http://schemas.microsoft.com/office/word/2006/wordml">
+  <w:abstractNum w:abstractNumId="0">
     <w:nsid w:val="FFFFFF82"/>
     <w:multiLevelType w:val="singleLevel"/>
     <w:tmpl w:val="5A863C2C"/>
     <w:lvl w:ilvl="0">
       <w:start w:val="1"/>
       <w:numFmt w:val="bullet"/>
-      <w:pStyle w:val="Listaconvietas3"/>
+      <w:pStyle w:val="Commarcadores3"/>
       <w:lvlText w:val=""/>
       <w:lvlJc w:val="left"/>
       <w:pPr>
@@ -9887,14 +10115,14 @@
       </w:rPr>
     </w:lvl>
   </w:abstractNum>
-  <w:abstractNum w:abstractNumId="1" w15:restartNumberingAfterBreak="0">
+  <w:abstractNum w:abstractNumId="1">
     <w:nsid w:val="FFFFFF83"/>
     <w:multiLevelType w:val="singleLevel"/>
     <w:tmpl w:val="7096B1CC"/>
     <w:lvl w:ilvl="0">
       <w:start w:val="1"/>
       <w:numFmt w:val="bullet"/>
-      <w:pStyle w:val="Listaconvietas2"/>
+      <w:pStyle w:val="Commarcadores2"/>
       <w:lvlText w:val=""/>
       <w:lvlJc w:val="left"/>
       <w:pPr>
@@ -9908,14 +10136,14 @@
       </w:rPr>
     </w:lvl>
   </w:abstractNum>
-  <w:abstractNum w:abstractNumId="2" w15:restartNumberingAfterBreak="0">
+  <w:abstractNum w:abstractNumId="2">
     <w:nsid w:val="FFFFFF88"/>
     <w:multiLevelType w:val="singleLevel"/>
     <w:tmpl w:val="81FADA24"/>
     <w:lvl w:ilvl="0">
       <w:start w:val="1"/>
       <w:numFmt w:val="decimal"/>
-      <w:pStyle w:val="Listaconnmeros"/>
+      <w:pStyle w:val="Numerada"/>
       <w:lvlText w:val="%1."/>
       <w:lvlJc w:val="left"/>
       <w:pPr>
@@ -9931,7 +10159,7 @@
       </w:rPr>
     </w:lvl>
   </w:abstractNum>
-  <w:abstractNum w:abstractNumId="3" w15:restartNumberingAfterBreak="0">
+  <w:abstractNum w:abstractNumId="3">
     <w:nsid w:val="01141196"/>
     <w:multiLevelType w:val="hybridMultilevel"/>
     <w:tmpl w:val="70D2917E"/>
@@ -10045,7 +10273,7 @@
       </w:rPr>
     </w:lvl>
   </w:abstractNum>
-  <w:abstractNum w:abstractNumId="4" w15:restartNumberingAfterBreak="0">
+  <w:abstractNum w:abstractNumId="4">
     <w:nsid w:val="08C17336"/>
     <w:multiLevelType w:val="hybridMultilevel"/>
     <w:tmpl w:val="57304E24"/>
@@ -10158,7 +10386,7 @@
       </w:rPr>
     </w:lvl>
   </w:abstractNum>
-  <w:abstractNum w:abstractNumId="5" w15:restartNumberingAfterBreak="0">
+  <w:abstractNum w:abstractNumId="5">
     <w:nsid w:val="0D0D5647"/>
     <w:multiLevelType w:val="hybridMultilevel"/>
     <w:tmpl w:val="3B7A330A"/>
@@ -10271,7 +10499,7 @@
       </w:rPr>
     </w:lvl>
   </w:abstractNum>
-  <w:abstractNum w:abstractNumId="6" w15:restartNumberingAfterBreak="0">
+  <w:abstractNum w:abstractNumId="6">
     <w:nsid w:val="0D232BBA"/>
     <w:multiLevelType w:val="hybridMultilevel"/>
     <w:tmpl w:val="5E7AD6AE"/>
@@ -10384,7 +10612,7 @@
       </w:rPr>
     </w:lvl>
   </w:abstractNum>
-  <w:abstractNum w:abstractNumId="7" w15:restartNumberingAfterBreak="0">
+  <w:abstractNum w:abstractNumId="7">
     <w:nsid w:val="19174EBF"/>
     <w:multiLevelType w:val="hybridMultilevel"/>
     <w:tmpl w:val="67EC5E18"/>
@@ -10497,7 +10725,7 @@
       </w:rPr>
     </w:lvl>
   </w:abstractNum>
-  <w:abstractNum w:abstractNumId="8" w15:restartNumberingAfterBreak="0">
+  <w:abstractNum w:abstractNumId="8">
     <w:nsid w:val="19E35863"/>
     <w:multiLevelType w:val="hybridMultilevel"/>
     <w:tmpl w:val="3B58254E"/>
@@ -10611,7 +10839,7 @@
       </w:rPr>
     </w:lvl>
   </w:abstractNum>
-  <w:abstractNum w:abstractNumId="9" w15:restartNumberingAfterBreak="0">
+  <w:abstractNum w:abstractNumId="9">
     <w:nsid w:val="1AD353E2"/>
     <w:multiLevelType w:val="hybridMultilevel"/>
     <w:tmpl w:val="827E7B00"/>
@@ -10724,7 +10952,7 @@
       </w:rPr>
     </w:lvl>
   </w:abstractNum>
-  <w:abstractNum w:abstractNumId="10" w15:restartNumberingAfterBreak="0">
+  <w:abstractNum w:abstractNumId="10">
     <w:nsid w:val="1B4C6D59"/>
     <w:multiLevelType w:val="hybridMultilevel"/>
     <w:tmpl w:val="705AB1B2"/>
@@ -10837,7 +11065,7 @@
       </w:rPr>
     </w:lvl>
   </w:abstractNum>
-  <w:abstractNum w:abstractNumId="11" w15:restartNumberingAfterBreak="0">
+  <w:abstractNum w:abstractNumId="11">
     <w:nsid w:val="1D9A4815"/>
     <w:multiLevelType w:val="hybridMultilevel"/>
     <w:tmpl w:val="FF924DC8"/>
@@ -10950,7 +11178,7 @@
       </w:rPr>
     </w:lvl>
   </w:abstractNum>
-  <w:abstractNum w:abstractNumId="12" w15:restartNumberingAfterBreak="0">
+  <w:abstractNum w:abstractNumId="12">
     <w:nsid w:val="1EC94A1A"/>
     <w:multiLevelType w:val="hybridMultilevel"/>
     <w:tmpl w:val="16CCF164"/>
@@ -11063,7 +11291,7 @@
       </w:rPr>
     </w:lvl>
   </w:abstractNum>
-  <w:abstractNum w:abstractNumId="13" w15:restartNumberingAfterBreak="0">
+  <w:abstractNum w:abstractNumId="13">
     <w:nsid w:val="204652C2"/>
     <w:multiLevelType w:val="hybridMultilevel"/>
     <w:tmpl w:val="65A6F18E"/>
@@ -11176,7 +11404,7 @@
       </w:rPr>
     </w:lvl>
   </w:abstractNum>
-  <w:abstractNum w:abstractNumId="14" w15:restartNumberingAfterBreak="0">
+  <w:abstractNum w:abstractNumId="14">
     <w:nsid w:val="22055F6A"/>
     <w:multiLevelType w:val="hybridMultilevel"/>
     <w:tmpl w:val="4E9AE936"/>
@@ -11289,7 +11517,7 @@
       </w:rPr>
     </w:lvl>
   </w:abstractNum>
-  <w:abstractNum w:abstractNumId="15" w15:restartNumberingAfterBreak="0">
+  <w:abstractNum w:abstractNumId="15">
     <w:nsid w:val="291A7650"/>
     <w:multiLevelType w:val="hybridMultilevel"/>
     <w:tmpl w:val="6236382E"/>
@@ -11402,7 +11630,7 @@
       </w:rPr>
     </w:lvl>
   </w:abstractNum>
-  <w:abstractNum w:abstractNumId="16" w15:restartNumberingAfterBreak="0">
+  <w:abstractNum w:abstractNumId="16">
     <w:nsid w:val="2E4E1B48"/>
     <w:multiLevelType w:val="multilevel"/>
     <w:tmpl w:val="A770F780"/>
@@ -11521,7 +11749,7 @@
       </w:rPr>
     </w:lvl>
   </w:abstractNum>
-  <w:abstractNum w:abstractNumId="17" w15:restartNumberingAfterBreak="0">
+  <w:abstractNum w:abstractNumId="17">
     <w:nsid w:val="30585A9F"/>
     <w:multiLevelType w:val="hybridMultilevel"/>
     <w:tmpl w:val="A9C46AEC"/>
@@ -11635,7 +11863,7 @@
       </w:rPr>
     </w:lvl>
   </w:abstractNum>
-  <w:abstractNum w:abstractNumId="18" w15:restartNumberingAfterBreak="0">
+  <w:abstractNum w:abstractNumId="18">
     <w:nsid w:val="35E4248D"/>
     <w:multiLevelType w:val="hybridMultilevel"/>
     <w:tmpl w:val="F4CA72EC"/>
@@ -11774,7 +12002,7 @@
       </w:rPr>
     </w:lvl>
   </w:abstractNum>
-  <w:abstractNum w:abstractNumId="19" w15:restartNumberingAfterBreak="0">
+  <w:abstractNum w:abstractNumId="19">
     <w:nsid w:val="383A4E82"/>
     <w:multiLevelType w:val="hybridMultilevel"/>
     <w:tmpl w:val="476C8DD2"/>
@@ -11887,7 +12115,7 @@
       </w:rPr>
     </w:lvl>
   </w:abstractNum>
-  <w:abstractNum w:abstractNumId="20" w15:restartNumberingAfterBreak="0">
+  <w:abstractNum w:abstractNumId="20">
     <w:nsid w:val="3C8B6058"/>
     <w:multiLevelType w:val="hybridMultilevel"/>
     <w:tmpl w:val="D154108E"/>
@@ -12027,7 +12255,7 @@
       </w:rPr>
     </w:lvl>
   </w:abstractNum>
-  <w:abstractNum w:abstractNumId="21" w15:restartNumberingAfterBreak="0">
+  <w:abstractNum w:abstractNumId="21">
     <w:nsid w:val="3CD914F3"/>
     <w:multiLevelType w:val="hybridMultilevel"/>
     <w:tmpl w:val="AA4CCA58"/>
@@ -12167,7 +12395,7 @@
       </w:rPr>
     </w:lvl>
   </w:abstractNum>
-  <w:abstractNum w:abstractNumId="22" w15:restartNumberingAfterBreak="0">
+  <w:abstractNum w:abstractNumId="22">
     <w:nsid w:val="3CE96B01"/>
     <w:multiLevelType w:val="multilevel"/>
     <w:tmpl w:val="0409001F"/>
@@ -12290,7 +12518,7 @@
       </w:rPr>
     </w:lvl>
   </w:abstractNum>
-  <w:abstractNum w:abstractNumId="23" w15:restartNumberingAfterBreak="0">
+  <w:abstractNum w:abstractNumId="23">
     <w:nsid w:val="40151740"/>
     <w:multiLevelType w:val="hybridMultilevel"/>
     <w:tmpl w:val="3722999E"/>
@@ -12403,7 +12631,7 @@
       </w:rPr>
     </w:lvl>
   </w:abstractNum>
-  <w:abstractNum w:abstractNumId="24" w15:restartNumberingAfterBreak="0">
+  <w:abstractNum w:abstractNumId="24">
     <w:nsid w:val="477235C6"/>
     <w:multiLevelType w:val="hybridMultilevel"/>
     <w:tmpl w:val="463E11E4"/>
@@ -12543,7 +12771,7 @@
       </w:rPr>
     </w:lvl>
   </w:abstractNum>
-  <w:abstractNum w:abstractNumId="25" w15:restartNumberingAfterBreak="0">
+  <w:abstractNum w:abstractNumId="25">
     <w:nsid w:val="478041BC"/>
     <w:multiLevelType w:val="multilevel"/>
     <w:tmpl w:val="FFFC0FE8"/>
@@ -12638,7 +12866,7 @@
       </w:pPr>
     </w:lvl>
   </w:abstractNum>
-  <w:abstractNum w:abstractNumId="26" w15:restartNumberingAfterBreak="0">
+  <w:abstractNum w:abstractNumId="26">
     <w:nsid w:val="4CDA1730"/>
     <w:multiLevelType w:val="multilevel"/>
     <w:tmpl w:val="612AFAE4"/>
@@ -12787,7 +13015,7 @@
       </w:rPr>
     </w:lvl>
   </w:abstractNum>
-  <w:abstractNum w:abstractNumId="27" w15:restartNumberingAfterBreak="0">
+  <w:abstractNum w:abstractNumId="27">
     <w:nsid w:val="4ECA6021"/>
     <w:multiLevelType w:val="hybridMultilevel"/>
     <w:tmpl w:val="16D070BC"/>
@@ -12927,7 +13155,7 @@
       </w:rPr>
     </w:lvl>
   </w:abstractNum>
-  <w:abstractNum w:abstractNumId="28" w15:restartNumberingAfterBreak="0">
+  <w:abstractNum w:abstractNumId="28">
     <w:nsid w:val="4FC0336F"/>
     <w:multiLevelType w:val="hybridMultilevel"/>
     <w:tmpl w:val="8CD6781E"/>
@@ -13067,7 +13295,7 @@
       </w:rPr>
     </w:lvl>
   </w:abstractNum>
-  <w:abstractNum w:abstractNumId="29" w15:restartNumberingAfterBreak="0">
+  <w:abstractNum w:abstractNumId="29">
     <w:nsid w:val="512E08B7"/>
     <w:multiLevelType w:val="hybridMultilevel"/>
     <w:tmpl w:val="F33009A6"/>
@@ -13180,7 +13408,7 @@
       </w:rPr>
     </w:lvl>
   </w:abstractNum>
-  <w:abstractNum w:abstractNumId="30" w15:restartNumberingAfterBreak="0">
+  <w:abstractNum w:abstractNumId="30">
     <w:nsid w:val="55224142"/>
     <w:multiLevelType w:val="hybridMultilevel"/>
     <w:tmpl w:val="A2DAF362"/>
@@ -13294,7 +13522,7 @@
       </w:rPr>
     </w:lvl>
   </w:abstractNum>
-  <w:abstractNum w:abstractNumId="31" w15:restartNumberingAfterBreak="0">
+  <w:abstractNum w:abstractNumId="31">
     <w:nsid w:val="59166FCE"/>
     <w:multiLevelType w:val="hybridMultilevel"/>
     <w:tmpl w:val="F87EC4F0"/>
@@ -13407,7 +13635,7 @@
       </w:rPr>
     </w:lvl>
   </w:abstractNum>
-  <w:abstractNum w:abstractNumId="32" w15:restartNumberingAfterBreak="0">
+  <w:abstractNum w:abstractNumId="32">
     <w:nsid w:val="5A496787"/>
     <w:multiLevelType w:val="hybridMultilevel"/>
     <w:tmpl w:val="A842965C"/>
@@ -13520,7 +13748,7 @@
       </w:rPr>
     </w:lvl>
   </w:abstractNum>
-  <w:abstractNum w:abstractNumId="33" w15:restartNumberingAfterBreak="0">
+  <w:abstractNum w:abstractNumId="33">
     <w:nsid w:val="5DD87815"/>
     <w:multiLevelType w:val="hybridMultilevel"/>
     <w:tmpl w:val="3EC20E94"/>
@@ -13633,7 +13861,7 @@
       </w:rPr>
     </w:lvl>
   </w:abstractNum>
-  <w:abstractNum w:abstractNumId="34" w15:restartNumberingAfterBreak="0">
+  <w:abstractNum w:abstractNumId="34">
     <w:nsid w:val="72207ED2"/>
     <w:multiLevelType w:val="hybridMultilevel"/>
     <w:tmpl w:val="183E6A2A"/>
@@ -13746,7 +13974,7 @@
       </w:rPr>
     </w:lvl>
   </w:abstractNum>
-  <w:abstractNum w:abstractNumId="35" w15:restartNumberingAfterBreak="0">
+  <w:abstractNum w:abstractNumId="35">
     <w:nsid w:val="73F3749A"/>
     <w:multiLevelType w:val="hybridMultilevel"/>
     <w:tmpl w:val="F29AB17C"/>
@@ -13835,7 +14063,7 @@
       </w:pPr>
     </w:lvl>
   </w:abstractNum>
-  <w:abstractNum w:abstractNumId="36" w15:restartNumberingAfterBreak="0">
+  <w:abstractNum w:abstractNumId="36">
     <w:nsid w:val="798C3B7B"/>
     <w:multiLevelType w:val="hybridMultilevel"/>
     <w:tmpl w:val="421A6DA0"/>
@@ -13948,7 +14176,7 @@
       </w:rPr>
     </w:lvl>
   </w:abstractNum>
-  <w:abstractNum w:abstractNumId="37" w15:restartNumberingAfterBreak="0">
+  <w:abstractNum w:abstractNumId="37">
     <w:nsid w:val="7F2C08E3"/>
     <w:multiLevelType w:val="hybridMultilevel"/>
     <w:tmpl w:val="4F38805A"/>
@@ -14062,7 +14290,7 @@
       </w:rPr>
     </w:lvl>
   </w:abstractNum>
-  <w:abstractNum w:abstractNumId="38" w15:restartNumberingAfterBreak="0">
+  <w:abstractNum w:abstractNumId="38">
     <w:nsid w:val="7F7509C3"/>
     <w:multiLevelType w:val="hybridMultilevel"/>
     <w:tmpl w:val="6BA4DD68"/>
@@ -14175,7 +14403,7 @@
       </w:rPr>
     </w:lvl>
   </w:abstractNum>
-  <w:abstractNum w:abstractNumId="39" w15:restartNumberingAfterBreak="0">
+  <w:abstractNum w:abstractNumId="39">
     <w:nsid w:val="7F9D6F48"/>
     <w:multiLevelType w:val="hybridMultilevel"/>
     <w:tmpl w:val="BC360976"/>
@@ -14443,7 +14671,7 @@
 </file>
 
 <file path=word/styles.xml><?xml version="1.0" encoding="utf-8"?>
-<w:styles xmlns:mc="http://schemas.openxmlformats.org/markup-compatibility/2006" xmlns:r="http://schemas.openxmlformats.org/officeDocument/2006/relationships" xmlns:w="http://schemas.openxmlformats.org/wordprocessingml/2006/main" xmlns:w14="http://schemas.microsoft.com/office/word/2010/wordml" xmlns:w15="http://schemas.microsoft.com/office/word/2012/wordml" mc:Ignorable="w14 w15">
+<w:styles xmlns:r="http://schemas.openxmlformats.org/officeDocument/2006/relationships" xmlns:w="http://schemas.openxmlformats.org/wordprocessingml/2006/main">
   <w:docDefaults>
     <w:rPrDefault>
       <w:rPr>
@@ -14460,378 +14688,151 @@
       </w:pPr>
     </w:pPrDefault>
   </w:docDefaults>
-  <w:latentStyles w:defLockedState="0" w:defUIPriority="99" w:defSemiHidden="0" w:defUnhideWhenUsed="0" w:defQFormat="0" w:count="371">
-    <w:lsdException w:name="Normal" w:uiPriority="0" w:qFormat="1"/>
-    <w:lsdException w:name="heading 1" w:uiPriority="9" w:qFormat="1"/>
-    <w:lsdException w:name="heading 2" w:semiHidden="1" w:uiPriority="9" w:unhideWhenUsed="1" w:qFormat="1"/>
-    <w:lsdException w:name="heading 3" w:semiHidden="1" w:uiPriority="9" w:unhideWhenUsed="1" w:qFormat="1"/>
-    <w:lsdException w:name="heading 4" w:semiHidden="1" w:uiPriority="9" w:unhideWhenUsed="1" w:qFormat="1"/>
-    <w:lsdException w:name="heading 5" w:semiHidden="1" w:uiPriority="9" w:unhideWhenUsed="1" w:qFormat="1"/>
-    <w:lsdException w:name="heading 6" w:semiHidden="1" w:uiPriority="9" w:unhideWhenUsed="1" w:qFormat="1"/>
-    <w:lsdException w:name="heading 7" w:semiHidden="1" w:uiPriority="9" w:unhideWhenUsed="1" w:qFormat="1"/>
-    <w:lsdException w:name="heading 8" w:semiHidden="1" w:uiPriority="9" w:unhideWhenUsed="1" w:qFormat="1"/>
-    <w:lsdException w:name="heading 9" w:semiHidden="1" w:uiPriority="9" w:unhideWhenUsed="1" w:qFormat="1"/>
-    <w:lsdException w:name="index 1" w:semiHidden="1" w:unhideWhenUsed="1"/>
-    <w:lsdException w:name="index 2" w:semiHidden="1" w:unhideWhenUsed="1"/>
-    <w:lsdException w:name="index 3" w:semiHidden="1" w:unhideWhenUsed="1"/>
-    <w:lsdException w:name="index 4" w:semiHidden="1" w:unhideWhenUsed="1"/>
-    <w:lsdException w:name="index 5" w:semiHidden="1" w:unhideWhenUsed="1"/>
-    <w:lsdException w:name="index 6" w:semiHidden="1" w:unhideWhenUsed="1"/>
-    <w:lsdException w:name="index 7" w:semiHidden="1" w:unhideWhenUsed="1"/>
-    <w:lsdException w:name="index 8" w:semiHidden="1" w:unhideWhenUsed="1"/>
-    <w:lsdException w:name="index 9" w:semiHidden="1" w:unhideWhenUsed="1"/>
-    <w:lsdException w:name="toc 1" w:semiHidden="1" w:uiPriority="39" w:unhideWhenUsed="1"/>
-    <w:lsdException w:name="toc 2" w:semiHidden="1" w:uiPriority="39" w:unhideWhenUsed="1"/>
-    <w:lsdException w:name="toc 3" w:semiHidden="1" w:uiPriority="39" w:unhideWhenUsed="1"/>
-    <w:lsdException w:name="toc 4" w:semiHidden="1" w:uiPriority="39" w:unhideWhenUsed="1"/>
-    <w:lsdException w:name="toc 5" w:semiHidden="1" w:uiPriority="39" w:unhideWhenUsed="1"/>
-    <w:lsdException w:name="toc 6" w:semiHidden="1" w:uiPriority="39" w:unhideWhenUsed="1"/>
-    <w:lsdException w:name="toc 7" w:semiHidden="1" w:uiPriority="39" w:unhideWhenUsed="1"/>
-    <w:lsdException w:name="toc 8" w:semiHidden="1" w:uiPriority="39" w:unhideWhenUsed="1"/>
-    <w:lsdException w:name="toc 9" w:semiHidden="1" w:uiPriority="39" w:unhideWhenUsed="1"/>
-    <w:lsdException w:name="Normal Indent" w:semiHidden="1" w:unhideWhenUsed="1"/>
-    <w:lsdException w:name="footnote text" w:semiHidden="1" w:unhideWhenUsed="1"/>
-    <w:lsdException w:name="annotation text" w:semiHidden="1" w:unhideWhenUsed="1"/>
-    <w:lsdException w:name="header" w:semiHidden="1" w:unhideWhenUsed="1"/>
-    <w:lsdException w:name="footer" w:semiHidden="1" w:unhideWhenUsed="1"/>
-    <w:lsdException w:name="index heading" w:semiHidden="1" w:unhideWhenUsed="1"/>
-    <w:lsdException w:name="caption" w:semiHidden="1" w:uiPriority="35" w:unhideWhenUsed="1" w:qFormat="1"/>
-    <w:lsdException w:name="table of figures" w:semiHidden="1" w:unhideWhenUsed="1"/>
-    <w:lsdException w:name="envelope address" w:semiHidden="1" w:unhideWhenUsed="1"/>
-    <w:lsdException w:name="envelope return" w:semiHidden="1" w:unhideWhenUsed="1"/>
-    <w:lsdException w:name="footnote reference" w:semiHidden="1" w:unhideWhenUsed="1"/>
-    <w:lsdException w:name="annotation reference" w:semiHidden="1" w:unhideWhenUsed="1"/>
-    <w:lsdException w:name="line number" w:semiHidden="1" w:unhideWhenUsed="1"/>
-    <w:lsdException w:name="page number" w:semiHidden="1" w:unhideWhenUsed="1"/>
-    <w:lsdException w:name="endnote reference" w:semiHidden="1" w:unhideWhenUsed="1"/>
-    <w:lsdException w:name="endnote text" w:semiHidden="1" w:unhideWhenUsed="1"/>
-    <w:lsdException w:name="table of authorities" w:semiHidden="1" w:unhideWhenUsed="1"/>
-    <w:lsdException w:name="macro" w:semiHidden="1" w:unhideWhenUsed="1"/>
-    <w:lsdException w:name="toa heading" w:semiHidden="1" w:unhideWhenUsed="1"/>
-    <w:lsdException w:name="List" w:semiHidden="1" w:unhideWhenUsed="1"/>
-    <w:lsdException w:name="List Bullet" w:semiHidden="1" w:unhideWhenUsed="1" w:qFormat="1"/>
-    <w:lsdException w:name="List Number" w:semiHidden="1" w:unhideWhenUsed="1" w:qFormat="1"/>
-    <w:lsdException w:name="List 2" w:semiHidden="1" w:unhideWhenUsed="1"/>
-    <w:lsdException w:name="List 3" w:semiHidden="1" w:unhideWhenUsed="1"/>
-    <w:lsdException w:name="List 4" w:semiHidden="1" w:unhideWhenUsed="1"/>
-    <w:lsdException w:name="List 5" w:semiHidden="1" w:unhideWhenUsed="1"/>
-    <w:lsdException w:name="List Bullet 2" w:semiHidden="1" w:unhideWhenUsed="1" w:qFormat="1"/>
-    <w:lsdException w:name="List Bullet 3" w:semiHidden="1" w:unhideWhenUsed="1" w:qFormat="1"/>
-    <w:lsdException w:name="List Bullet 4" w:semiHidden="1" w:unhideWhenUsed="1"/>
-    <w:lsdException w:name="List Bullet 5" w:semiHidden="1" w:unhideWhenUsed="1"/>
-    <w:lsdException w:name="List Number 2" w:semiHidden="1" w:unhideWhenUsed="1"/>
-    <w:lsdException w:name="List Number 3" w:semiHidden="1" w:unhideWhenUsed="1"/>
-    <w:lsdException w:name="List Number 4" w:semiHidden="1" w:unhideWhenUsed="1"/>
-    <w:lsdException w:name="List Number 5" w:semiHidden="1" w:unhideWhenUsed="1"/>
-    <w:lsdException w:name="Title" w:uiPriority="10" w:qFormat="1"/>
-    <w:lsdException w:name="Closing" w:semiHidden="1" w:unhideWhenUsed="1"/>
-    <w:lsdException w:name="Signature" w:semiHidden="1" w:unhideWhenUsed="1"/>
-    <w:lsdException w:name="Default Paragraph Font" w:semiHidden="1" w:uiPriority="1" w:unhideWhenUsed="1"/>
-    <w:lsdException w:name="Body Text" w:semiHidden="1" w:uiPriority="0" w:unhideWhenUsed="1" w:qFormat="1"/>
-    <w:lsdException w:name="Body Text Indent" w:semiHidden="1" w:unhideWhenUsed="1"/>
-    <w:lsdException w:name="List Continue" w:semiHidden="1" w:unhideWhenUsed="1" w:qFormat="1"/>
-    <w:lsdException w:name="List Continue 2" w:semiHidden="1" w:unhideWhenUsed="1"/>
-    <w:lsdException w:name="List Continue 3" w:semiHidden="1" w:unhideWhenUsed="1" w:qFormat="1"/>
-    <w:lsdException w:name="List Continue 4" w:semiHidden="1" w:unhideWhenUsed="1"/>
-    <w:lsdException w:name="List Continue 5" w:semiHidden="1" w:unhideWhenUsed="1"/>
-    <w:lsdException w:name="Message Header" w:semiHidden="1" w:unhideWhenUsed="1"/>
-    <w:lsdException w:name="Subtitle" w:uiPriority="11" w:qFormat="1"/>
-    <w:lsdException w:name="Salutation" w:semiHidden="1" w:unhideWhenUsed="1"/>
-    <w:lsdException w:name="Date" w:semiHidden="1" w:unhideWhenUsed="1"/>
-    <w:lsdException w:name="Body Text First Indent" w:semiHidden="1" w:unhideWhenUsed="1"/>
-    <w:lsdException w:name="Body Text First Indent 2" w:semiHidden="1" w:unhideWhenUsed="1"/>
-    <w:lsdException w:name="Note Heading" w:semiHidden="1" w:unhideWhenUsed="1"/>
-    <w:lsdException w:name="Body Text 2" w:semiHidden="1" w:unhideWhenUsed="1"/>
-    <w:lsdException w:name="Body Text 3" w:semiHidden="1" w:unhideWhenUsed="1"/>
-    <w:lsdException w:name="Body Text Indent 2" w:semiHidden="1" w:unhideWhenUsed="1"/>
-    <w:lsdException w:name="Body Text Indent 3" w:semiHidden="1" w:unhideWhenUsed="1"/>
-    <w:lsdException w:name="Block Text" w:semiHidden="1" w:unhideWhenUsed="1"/>
-    <w:lsdException w:name="Hyperlink" w:semiHidden="1" w:unhideWhenUsed="1"/>
-    <w:lsdException w:name="FollowedHyperlink" w:semiHidden="1" w:unhideWhenUsed="1"/>
-    <w:lsdException w:name="Strong" w:uiPriority="22" w:qFormat="1"/>
-    <w:lsdException w:name="Emphasis" w:uiPriority="20" w:qFormat="1"/>
-    <w:lsdException w:name="Document Map" w:semiHidden="1" w:unhideWhenUsed="1"/>
-    <w:lsdException w:name="Plain Text" w:semiHidden="1" w:unhideWhenUsed="1"/>
-    <w:lsdException w:name="E-mail Signature" w:semiHidden="1" w:unhideWhenUsed="1"/>
-    <w:lsdException w:name="HTML Top of Form" w:semiHidden="1" w:unhideWhenUsed="1"/>
-    <w:lsdException w:name="HTML Bottom of Form" w:semiHidden="1" w:unhideWhenUsed="1"/>
-    <w:lsdException w:name="Normal (Web)" w:semiHidden="1" w:unhideWhenUsed="1"/>
-    <w:lsdException w:name="HTML Acronym" w:semiHidden="1" w:unhideWhenUsed="1"/>
-    <w:lsdException w:name="HTML Address" w:semiHidden="1" w:unhideWhenUsed="1"/>
-    <w:lsdException w:name="HTML Cite" w:semiHidden="1" w:unhideWhenUsed="1"/>
-    <w:lsdException w:name="HTML Code" w:semiHidden="1" w:unhideWhenUsed="1"/>
-    <w:lsdException w:name="HTML Definition" w:semiHidden="1" w:unhideWhenUsed="1"/>
-    <w:lsdException w:name="HTML Keyboard" w:semiHidden="1" w:unhideWhenUsed="1"/>
-    <w:lsdException w:name="HTML Preformatted" w:semiHidden="1" w:unhideWhenUsed="1"/>
-    <w:lsdException w:name="HTML Sample" w:semiHidden="1" w:unhideWhenUsed="1"/>
-    <w:lsdException w:name="HTML Typewriter" w:semiHidden="1" w:unhideWhenUsed="1"/>
-    <w:lsdException w:name="HTML Variable" w:semiHidden="1" w:unhideWhenUsed="1"/>
-    <w:lsdException w:name="Normal Table" w:semiHidden="1" w:unhideWhenUsed="1"/>
-    <w:lsdException w:name="annotation subject" w:semiHidden="1" w:unhideWhenUsed="1"/>
-    <w:lsdException w:name="No List" w:semiHidden="1" w:unhideWhenUsed="1"/>
-    <w:lsdException w:name="Outline List 1" w:semiHidden="1" w:unhideWhenUsed="1"/>
-    <w:lsdException w:name="Outline List 2" w:semiHidden="1" w:unhideWhenUsed="1"/>
-    <w:lsdException w:name="Outline List 3" w:semiHidden="1" w:unhideWhenUsed="1"/>
-    <w:lsdException w:name="Table Simple 1" w:semiHidden="1" w:unhideWhenUsed="1"/>
-    <w:lsdException w:name="Table Simple 2" w:semiHidden="1" w:unhideWhenUsed="1"/>
-    <w:lsdException w:name="Table Simple 3" w:semiHidden="1" w:unhideWhenUsed="1"/>
-    <w:lsdException w:name="Table Classic 1" w:semiHidden="1" w:unhideWhenUsed="1"/>
-    <w:lsdException w:name="Table Classic 2" w:semiHidden="1" w:unhideWhenUsed="1"/>
-    <w:lsdException w:name="Table Classic 3" w:semiHidden="1" w:unhideWhenUsed="1"/>
-    <w:lsdException w:name="Table Classic 4" w:semiHidden="1" w:unhideWhenUsed="1"/>
-    <w:lsdException w:name="Table Colorful 1" w:semiHidden="1" w:unhideWhenUsed="1"/>
-    <w:lsdException w:name="Table Colorful 2" w:semiHidden="1" w:unhideWhenUsed="1"/>
-    <w:lsdException w:name="Table Colorful 3" w:semiHidden="1" w:unhideWhenUsed="1"/>
-    <w:lsdException w:name="Table Columns 1" w:semiHidden="1" w:unhideWhenUsed="1"/>
-    <w:lsdException w:name="Table Columns 2" w:semiHidden="1" w:unhideWhenUsed="1"/>
-    <w:lsdException w:name="Table Columns 3" w:semiHidden="1" w:unhideWhenUsed="1"/>
-    <w:lsdException w:name="Table Columns 4" w:semiHidden="1" w:unhideWhenUsed="1"/>
-    <w:lsdException w:name="Table Columns 5" w:semiHidden="1" w:unhideWhenUsed="1"/>
-    <w:lsdException w:name="Table Grid 1" w:semiHidden="1" w:unhideWhenUsed="1"/>
-    <w:lsdException w:name="Table Grid 2" w:semiHidden="1" w:unhideWhenUsed="1"/>
-    <w:lsdException w:name="Table Grid 3" w:semiHidden="1" w:unhideWhenUsed="1"/>
-    <w:lsdException w:name="Table Grid 4" w:semiHidden="1" w:unhideWhenUsed="1"/>
-    <w:lsdException w:name="Table Grid 5" w:semiHidden="1" w:unhideWhenUsed="1"/>
-    <w:lsdException w:name="Table Grid 6" w:semiHidden="1" w:unhideWhenUsed="1"/>
-    <w:lsdException w:name="Table Grid 7" w:semiHidden="1" w:unhideWhenUsed="1"/>
-    <w:lsdException w:name="Table Grid 8" w:semiHidden="1" w:unhideWhenUsed="1"/>
-    <w:lsdException w:name="Table List 1" w:semiHidden="1" w:unhideWhenUsed="1"/>
-    <w:lsdException w:name="Table List 2" w:semiHidden="1" w:unhideWhenUsed="1"/>
-    <w:lsdException w:name="Table List 3" w:semiHidden="1" w:unhideWhenUsed="1"/>
-    <w:lsdException w:name="Table List 4" w:semiHidden="1" w:unhideWhenUsed="1"/>
-    <w:lsdException w:name="Table List 5" w:semiHidden="1" w:unhideWhenUsed="1"/>
-    <w:lsdException w:name="Table List 6" w:semiHidden="1" w:unhideWhenUsed="1"/>
-    <w:lsdException w:name="Table List 7" w:semiHidden="1" w:unhideWhenUsed="1"/>
-    <w:lsdException w:name="Table List 8" w:semiHidden="1" w:unhideWhenUsed="1"/>
-    <w:lsdException w:name="Table 3D effects 1" w:semiHidden="1" w:unhideWhenUsed="1"/>
-    <w:lsdException w:name="Table 3D effects 2" w:semiHidden="1" w:unhideWhenUsed="1"/>
-    <w:lsdException w:name="Table 3D effects 3" w:semiHidden="1" w:unhideWhenUsed="1"/>
-    <w:lsdException w:name="Table Contemporary" w:semiHidden="1" w:unhideWhenUsed="1"/>
-    <w:lsdException w:name="Table Elegant" w:semiHidden="1" w:unhideWhenUsed="1"/>
-    <w:lsdException w:name="Table Professional" w:semiHidden="1" w:unhideWhenUsed="1"/>
-    <w:lsdException w:name="Table Subtle 1" w:semiHidden="1" w:unhideWhenUsed="1"/>
-    <w:lsdException w:name="Table Subtle 2" w:semiHidden="1" w:unhideWhenUsed="1"/>
-    <w:lsdException w:name="Table Web 1" w:semiHidden="1" w:unhideWhenUsed="1"/>
-    <w:lsdException w:name="Table Web 2" w:semiHidden="1" w:unhideWhenUsed="1"/>
-    <w:lsdException w:name="Table Web 3" w:semiHidden="1" w:unhideWhenUsed="1"/>
-    <w:lsdException w:name="Balloon Text" w:semiHidden="1" w:unhideWhenUsed="1"/>
-    <w:lsdException w:name="Table Grid" w:uiPriority="59"/>
-    <w:lsdException w:name="Table Theme" w:semiHidden="1" w:unhideWhenUsed="1"/>
-    <w:lsdException w:name="Placeholder Text" w:semiHidden="1"/>
-    <w:lsdException w:name="No Spacing" w:semiHidden="1" w:uiPriority="1" w:qFormat="1"/>
-    <w:lsdException w:name="Light Shading" w:uiPriority="60"/>
-    <w:lsdException w:name="Light List" w:uiPriority="61"/>
-    <w:lsdException w:name="Light Grid" w:uiPriority="62"/>
-    <w:lsdException w:name="Medium Shading 1" w:uiPriority="63"/>
-    <w:lsdException w:name="Medium Shading 2" w:uiPriority="64"/>
-    <w:lsdException w:name="Medium List 1" w:uiPriority="65"/>
-    <w:lsdException w:name="Medium List 2" w:uiPriority="66"/>
-    <w:lsdException w:name="Medium Grid 1" w:uiPriority="67"/>
-    <w:lsdException w:name="Medium Grid 2" w:uiPriority="68"/>
-    <w:lsdException w:name="Medium Grid 3" w:uiPriority="69"/>
-    <w:lsdException w:name="Dark List" w:uiPriority="70"/>
-    <w:lsdException w:name="Colorful Shading" w:uiPriority="71"/>
-    <w:lsdException w:name="Colorful List" w:uiPriority="72"/>
-    <w:lsdException w:name="Colorful Grid" w:uiPriority="73"/>
-    <w:lsdException w:name="Light Shading Accent 1" w:uiPriority="60"/>
-    <w:lsdException w:name="Light List Accent 1" w:uiPriority="61"/>
-    <w:lsdException w:name="Light Grid Accent 1" w:uiPriority="62"/>
-    <w:lsdException w:name="Medium Shading 1 Accent 1" w:uiPriority="63"/>
-    <w:lsdException w:name="Medium Shading 2 Accent 1" w:uiPriority="64"/>
-    <w:lsdException w:name="Medium List 1 Accent 1" w:uiPriority="65"/>
-    <w:lsdException w:name="Revision" w:semiHidden="1"/>
-    <w:lsdException w:name="List Paragraph" w:uiPriority="34" w:qFormat="1"/>
-    <w:lsdException w:name="Quote" w:uiPriority="29" w:qFormat="1"/>
-    <w:lsdException w:name="Intense Quote" w:uiPriority="30" w:qFormat="1"/>
-    <w:lsdException w:name="Medium List 2 Accent 1" w:uiPriority="66"/>
-    <w:lsdException w:name="Medium Grid 1 Accent 1" w:uiPriority="67"/>
-    <w:lsdException w:name="Medium Grid 2 Accent 1" w:uiPriority="68"/>
-    <w:lsdException w:name="Medium Grid 3 Accent 1" w:uiPriority="69"/>
-    <w:lsdException w:name="Dark List Accent 1" w:uiPriority="70"/>
-    <w:lsdException w:name="Colorful Shading Accent 1" w:uiPriority="71"/>
-    <w:lsdException w:name="Colorful List Accent 1" w:uiPriority="72"/>
-    <w:lsdException w:name="Colorful Grid Accent 1" w:uiPriority="73"/>
-    <w:lsdException w:name="Light Shading Accent 2" w:uiPriority="60"/>
-    <w:lsdException w:name="Light List Accent 2" w:uiPriority="61"/>
-    <w:lsdException w:name="Light Grid Accent 2" w:uiPriority="62"/>
-    <w:lsdException w:name="Medium Shading 1 Accent 2" w:uiPriority="63"/>
-    <w:lsdException w:name="Medium Shading 2 Accent 2" w:uiPriority="64"/>
-    <w:lsdException w:name="Medium List 1 Accent 2" w:uiPriority="65"/>
-    <w:lsdException w:name="Medium List 2 Accent 2" w:uiPriority="66"/>
-    <w:lsdException w:name="Medium Grid 1 Accent 2" w:uiPriority="67"/>
-    <w:lsdException w:name="Medium Grid 2 Accent 2" w:uiPriority="68"/>
-    <w:lsdException w:name="Medium Grid 3 Accent 2" w:uiPriority="69"/>
-    <w:lsdException w:name="Dark List Accent 2" w:uiPriority="70"/>
-    <w:lsdException w:name="Colorful Shading Accent 2" w:uiPriority="71"/>
-    <w:lsdException w:name="Colorful List Accent 2" w:uiPriority="72"/>
-    <w:lsdException w:name="Colorful Grid Accent 2" w:uiPriority="73"/>
-    <w:lsdException w:name="Light Shading Accent 3" w:uiPriority="60"/>
-    <w:lsdException w:name="Light List Accent 3" w:uiPriority="61"/>
-    <w:lsdException w:name="Light Grid Accent 3" w:uiPriority="62"/>
-    <w:lsdException w:name="Medium Shading 1 Accent 3" w:uiPriority="63"/>
-    <w:lsdException w:name="Medium Shading 2 Accent 3" w:uiPriority="64"/>
-    <w:lsdException w:name="Medium List 1 Accent 3" w:uiPriority="65"/>
-    <w:lsdException w:name="Medium List 2 Accent 3" w:uiPriority="66"/>
-    <w:lsdException w:name="Medium Grid 1 Accent 3" w:uiPriority="67"/>
-    <w:lsdException w:name="Medium Grid 2 Accent 3" w:uiPriority="68"/>
-    <w:lsdException w:name="Medium Grid 3 Accent 3" w:uiPriority="69"/>
-    <w:lsdException w:name="Dark List Accent 3" w:uiPriority="70"/>
-    <w:lsdException w:name="Colorful Shading Accent 3" w:uiPriority="71"/>
-    <w:lsdException w:name="Colorful List Accent 3" w:uiPriority="72"/>
-    <w:lsdException w:name="Colorful Grid Accent 3" w:uiPriority="73"/>
-    <w:lsdException w:name="Light Shading Accent 4" w:uiPriority="60"/>
-    <w:lsdException w:name="Light List Accent 4" w:uiPriority="61"/>
-    <w:lsdException w:name="Light Grid Accent 4" w:uiPriority="62"/>
-    <w:lsdException w:name="Medium Shading 1 Accent 4" w:uiPriority="63"/>
-    <w:lsdException w:name="Medium Shading 2 Accent 4" w:uiPriority="64"/>
-    <w:lsdException w:name="Medium List 1 Accent 4" w:uiPriority="65"/>
-    <w:lsdException w:name="Medium List 2 Accent 4" w:uiPriority="66"/>
-    <w:lsdException w:name="Medium Grid 1 Accent 4" w:uiPriority="67"/>
-    <w:lsdException w:name="Medium Grid 2 Accent 4" w:uiPriority="68"/>
-    <w:lsdException w:name="Medium Grid 3 Accent 4" w:uiPriority="69"/>
-    <w:lsdException w:name="Dark List Accent 4" w:uiPriority="70"/>
-    <w:lsdException w:name="Colorful Shading Accent 4" w:uiPriority="71"/>
-    <w:lsdException w:name="Colorful List Accent 4" w:uiPriority="72"/>
-    <w:lsdException w:name="Colorful Grid Accent 4" w:uiPriority="73"/>
-    <w:lsdException w:name="Light Shading Accent 5" w:uiPriority="60"/>
-    <w:lsdException w:name="Light List Accent 5" w:uiPriority="61"/>
-    <w:lsdException w:name="Light Grid Accent 5" w:uiPriority="62"/>
-    <w:lsdException w:name="Medium Shading 1 Accent 5" w:uiPriority="63"/>
-    <w:lsdException w:name="Medium Shading 2 Accent 5" w:uiPriority="64"/>
-    <w:lsdException w:name="Medium List 1 Accent 5" w:uiPriority="65"/>
-    <w:lsdException w:name="Medium List 2 Accent 5" w:uiPriority="66"/>
-    <w:lsdException w:name="Medium Grid 1 Accent 5" w:uiPriority="67"/>
-    <w:lsdException w:name="Medium Grid 2 Accent 5" w:uiPriority="68"/>
-    <w:lsdException w:name="Medium Grid 3 Accent 5" w:uiPriority="69"/>
-    <w:lsdException w:name="Dark List Accent 5" w:uiPriority="70"/>
-    <w:lsdException w:name="Colorful Shading Accent 5" w:uiPriority="71"/>
-    <w:lsdException w:name="Colorful List Accent 5" w:uiPriority="72"/>
-    <w:lsdException w:name="Colorful Grid Accent 5" w:uiPriority="73"/>
-    <w:lsdException w:name="Light Shading Accent 6" w:uiPriority="60"/>
-    <w:lsdException w:name="Light List Accent 6" w:uiPriority="61"/>
-    <w:lsdException w:name="Light Grid Accent 6" w:uiPriority="62"/>
-    <w:lsdException w:name="Medium Shading 1 Accent 6" w:uiPriority="63"/>
-    <w:lsdException w:name="Medium Shading 2 Accent 6" w:uiPriority="64"/>
-    <w:lsdException w:name="Medium List 1 Accent 6" w:uiPriority="65"/>
-    <w:lsdException w:name="Medium List 2 Accent 6" w:uiPriority="66"/>
-    <w:lsdException w:name="Medium Grid 1 Accent 6" w:uiPriority="67"/>
-    <w:lsdException w:name="Medium Grid 2 Accent 6" w:uiPriority="68"/>
-    <w:lsdException w:name="Medium Grid 3 Accent 6" w:uiPriority="69"/>
-    <w:lsdException w:name="Dark List Accent 6" w:uiPriority="70"/>
-    <w:lsdException w:name="Colorful Shading Accent 6" w:uiPriority="71"/>
-    <w:lsdException w:name="Colorful List Accent 6" w:uiPriority="72"/>
-    <w:lsdException w:name="Colorful Grid Accent 6" w:uiPriority="73"/>
-    <w:lsdException w:name="Subtle Emphasis" w:uiPriority="19" w:qFormat="1"/>
-    <w:lsdException w:name="Intense Emphasis" w:uiPriority="21" w:qFormat="1"/>
-    <w:lsdException w:name="Subtle Reference" w:uiPriority="31" w:qFormat="1"/>
-    <w:lsdException w:name="Intense Reference" w:uiPriority="32" w:qFormat="1"/>
-    <w:lsdException w:name="Book Title" w:uiPriority="33" w:qFormat="1"/>
-    <w:lsdException w:name="Bibliography" w:semiHidden="1" w:uiPriority="37" w:unhideWhenUsed="1"/>
-    <w:lsdException w:name="TOC Heading" w:semiHidden="1" w:uiPriority="39" w:unhideWhenUsed="1" w:qFormat="1"/>
-    <w:lsdException w:name="Plain Table 1" w:uiPriority="41"/>
-    <w:lsdException w:name="Plain Table 2" w:uiPriority="42"/>
-    <w:lsdException w:name="Plain Table 3" w:uiPriority="43"/>
-    <w:lsdException w:name="Plain Table 4" w:uiPriority="44"/>
-    <w:lsdException w:name="Plain Table 5" w:uiPriority="45"/>
-    <w:lsdException w:name="Grid Table Light" w:uiPriority="40"/>
-    <w:lsdException w:name="Grid Table 1 Light" w:uiPriority="46"/>
-    <w:lsdException w:name="Grid Table 2" w:uiPriority="47"/>
-    <w:lsdException w:name="Grid Table 3" w:uiPriority="48"/>
-    <w:lsdException w:name="Grid Table 4" w:uiPriority="49"/>
-    <w:lsdException w:name="Grid Table 5 Dark" w:uiPriority="50"/>
-    <w:lsdException w:name="Grid Table 6 Colorful" w:uiPriority="51"/>
-    <w:lsdException w:name="Grid Table 7 Colorful" w:uiPriority="52"/>
-    <w:lsdException w:name="Grid Table 1 Light Accent 1" w:uiPriority="46"/>
-    <w:lsdException w:name="Grid Table 2 Accent 1" w:uiPriority="47"/>
-    <w:lsdException w:name="Grid Table 3 Accent 1" w:uiPriority="48"/>
-    <w:lsdException w:name="Grid Table 4 Accent 1" w:uiPriority="49"/>
-    <w:lsdException w:name="Grid Table 5 Dark Accent 1" w:uiPriority="50"/>
-    <w:lsdException w:name="Grid Table 6 Colorful Accent 1" w:uiPriority="51"/>
-    <w:lsdException w:name="Grid Table 7 Colorful Accent 1" w:uiPriority="52"/>
-    <w:lsdException w:name="Grid Table 1 Light Accent 2" w:uiPriority="46"/>
-    <w:lsdException w:name="Grid Table 2 Accent 2" w:uiPriority="47"/>
-    <w:lsdException w:name="Grid Table 3 Accent 2" w:uiPriority="48"/>
-    <w:lsdException w:name="Grid Table 4 Accent 2" w:uiPriority="49"/>
-    <w:lsdException w:name="Grid Table 5 Dark Accent 2" w:uiPriority="50"/>
-    <w:lsdException w:name="Grid Table 6 Colorful Accent 2" w:uiPriority="51"/>
-    <w:lsdException w:name="Grid Table 7 Colorful Accent 2" w:uiPriority="52"/>
-    <w:lsdException w:name="Grid Table 1 Light Accent 3" w:uiPriority="46"/>
-    <w:lsdException w:name="Grid Table 2 Accent 3" w:uiPriority="47"/>
-    <w:lsdException w:name="Grid Table 3 Accent 3" w:uiPriority="48"/>
-    <w:lsdException w:name="Grid Table 4 Accent 3" w:uiPriority="49"/>
-    <w:lsdException w:name="Grid Table 5 Dark Accent 3" w:uiPriority="50"/>
-    <w:lsdException w:name="Grid Table 6 Colorful Accent 3" w:uiPriority="51"/>
-    <w:lsdException w:name="Grid Table 7 Colorful Accent 3" w:uiPriority="52"/>
-    <w:lsdException w:name="Grid Table 1 Light Accent 4" w:uiPriority="46"/>
-    <w:lsdException w:name="Grid Table 2 Accent 4" w:uiPriority="47"/>
-    <w:lsdException w:name="Grid Table 3 Accent 4" w:uiPriority="48"/>
-    <w:lsdException w:name="Grid Table 4 Accent 4" w:uiPriority="49"/>
-    <w:lsdException w:name="Grid Table 5 Dark Accent 4" w:uiPriority="50"/>
-    <w:lsdException w:name="Grid Table 6 Colorful Accent 4" w:uiPriority="51"/>
-    <w:lsdException w:name="Grid Table 7 Colorful Accent 4" w:uiPriority="52"/>
-    <w:lsdException w:name="Grid Table 1 Light Accent 5" w:uiPriority="46"/>
-    <w:lsdException w:name="Grid Table 2 Accent 5" w:uiPriority="47"/>
-    <w:lsdException w:name="Grid Table 3 Accent 5" w:uiPriority="48"/>
-    <w:lsdException w:name="Grid Table 4 Accent 5" w:uiPriority="49"/>
-    <w:lsdException w:name="Grid Table 5 Dark Accent 5" w:uiPriority="50"/>
-    <w:lsdException w:name="Grid Table 6 Colorful Accent 5" w:uiPriority="51"/>
-    <w:lsdException w:name="Grid Table 7 Colorful Accent 5" w:uiPriority="52"/>
-    <w:lsdException w:name="Grid Table 1 Light Accent 6" w:uiPriority="46"/>
-    <w:lsdException w:name="Grid Table 2 Accent 6" w:uiPriority="47"/>
-    <w:lsdException w:name="Grid Table 3 Accent 6" w:uiPriority="48"/>
-    <w:lsdException w:name="Grid Table 4 Accent 6" w:uiPriority="49"/>
-    <w:lsdException w:name="Grid Table 5 Dark Accent 6" w:uiPriority="50"/>
-    <w:lsdException w:name="Grid Table 6 Colorful Accent 6" w:uiPriority="51"/>
-    <w:lsdException w:name="Grid Table 7 Colorful Accent 6" w:uiPriority="52"/>
-    <w:lsdException w:name="List Table 1 Light" w:uiPriority="46"/>
-    <w:lsdException w:name="List Table 2" w:uiPriority="47"/>
-    <w:lsdException w:name="List Table 3" w:uiPriority="48"/>
-    <w:lsdException w:name="List Table 4" w:uiPriority="49"/>
-    <w:lsdException w:name="List Table 5 Dark" w:uiPriority="50"/>
-    <w:lsdException w:name="List Table 6 Colorful" w:uiPriority="51"/>
-    <w:lsdException w:name="List Table 7 Colorful" w:uiPriority="52"/>
-    <w:lsdException w:name="List Table 1 Light Accent 1" w:uiPriority="46"/>
-    <w:lsdException w:name="List Table 2 Accent 1" w:uiPriority="47"/>
-    <w:lsdException w:name="List Table 3 Accent 1" w:uiPriority="48"/>
-    <w:lsdException w:name="List Table 4 Accent 1" w:uiPriority="49"/>
-    <w:lsdException w:name="List Table 5 Dark Accent 1" w:uiPriority="50"/>
-    <w:lsdException w:name="List Table 6 Colorful Accent 1" w:uiPriority="51"/>
-    <w:lsdException w:name="List Table 7 Colorful Accent 1" w:uiPriority="52"/>
-    <w:lsdException w:name="List Table 1 Light Accent 2" w:uiPriority="46"/>
-    <w:lsdException w:name="List Table 2 Accent 2" w:uiPriority="47"/>
-    <w:lsdException w:name="List Table 3 Accent 2" w:uiPriority="48"/>
-    <w:lsdException w:name="List Table 4 Accent 2" w:uiPriority="49"/>
-    <w:lsdException w:name="List Table 5 Dark Accent 2" w:uiPriority="50"/>
-    <w:lsdException w:name="List Table 6 Colorful Accent 2" w:uiPriority="51"/>
-    <w:lsdException w:name="List Table 7 Colorful Accent 2" w:uiPriority="52"/>
-    <w:lsdException w:name="List Table 1 Light Accent 3" w:uiPriority="46"/>
-    <w:lsdException w:name="List Table 2 Accent 3" w:uiPriority="47"/>
-    <w:lsdException w:name="List Table 3 Accent 3" w:uiPriority="48"/>
-    <w:lsdException w:name="List Table 4 Accent 3" w:uiPriority="49"/>
-    <w:lsdException w:name="List Table 5 Dark Accent 3" w:uiPriority="50"/>
-    <w:lsdException w:name="List Table 6 Colorful Accent 3" w:uiPriority="51"/>
-    <w:lsdException w:name="List Table 7 Colorful Accent 3" w:uiPriority="52"/>
-    <w:lsdException w:name="List Table 1 Light Accent 4" w:uiPriority="46"/>
-    <w:lsdException w:name="List Table 2 Accent 4" w:uiPriority="47"/>
-    <w:lsdException w:name="List Table 3 Accent 4" w:uiPriority="48"/>
-    <w:lsdException w:name="List Table 4 Accent 4" w:uiPriority="49"/>
-    <w:lsdException w:name="List Table 5 Dark Accent 4" w:uiPriority="50"/>
-    <w:lsdException w:name="List Table 6 Colorful Accent 4" w:uiPriority="51"/>
-    <w:lsdException w:name="List Table 7 Colorful Accent 4" w:uiPriority="52"/>
-    <w:lsdException w:name="List Table 1 Light Accent 5" w:uiPriority="46"/>
-    <w:lsdException w:name="List Table 2 Accent 5" w:uiPriority="47"/>
-    <w:lsdException w:name="List Table 3 Accent 5" w:uiPriority="48"/>
-    <w:lsdException w:name="List Table 4 Accent 5" w:uiPriority="49"/>
-    <w:lsdException w:name="List Table 5 Dark Accent 5" w:uiPriority="50"/>
-    <w:lsdException w:name="List Table 6 Colorful Accent 5" w:uiPriority="51"/>
-    <w:lsdException w:name="List Table 7 Colorful Accent 5" w:uiPriority="52"/>
-    <w:lsdException w:name="List Table 1 Light Accent 6" w:uiPriority="46"/>
-    <w:lsdException w:name="List Table 2 Accent 6" w:uiPriority="47"/>
-    <w:lsdException w:name="List Table 3 Accent 6" w:uiPriority="48"/>
-    <w:lsdException w:name="List Table 4 Accent 6" w:uiPriority="49"/>
-    <w:lsdException w:name="List Table 5 Dark Accent 6" w:uiPriority="50"/>
-    <w:lsdException w:name="List Table 6 Colorful Accent 6" w:uiPriority="51"/>
-    <w:lsdException w:name="List Table 7 Colorful Accent 6" w:uiPriority="52"/>
+  <w:latentStyles w:defLockedState="0" w:defUIPriority="99" w:defSemiHidden="1" w:defUnhideWhenUsed="1" w:defQFormat="0" w:count="267">
+    <w:lsdException w:name="Normal" w:semiHidden="0" w:uiPriority="0" w:unhideWhenUsed="0" w:qFormat="1"/>
+    <w:lsdException w:name="heading 1" w:semiHidden="0" w:uiPriority="9" w:unhideWhenUsed="0" w:qFormat="1"/>
+    <w:lsdException w:name="heading 2" w:uiPriority="9" w:qFormat="1"/>
+    <w:lsdException w:name="heading 3" w:uiPriority="9" w:qFormat="1"/>
+    <w:lsdException w:name="heading 4" w:uiPriority="9" w:qFormat="1"/>
+    <w:lsdException w:name="heading 5" w:uiPriority="9" w:qFormat="1"/>
+    <w:lsdException w:name="heading 6" w:uiPriority="9" w:qFormat="1"/>
+    <w:lsdException w:name="heading 7" w:uiPriority="9" w:qFormat="1"/>
+    <w:lsdException w:name="heading 8" w:uiPriority="9" w:qFormat="1"/>
+    <w:lsdException w:name="heading 9" w:uiPriority="9" w:qFormat="1"/>
+    <w:lsdException w:name="toc 1" w:uiPriority="39"/>
+    <w:lsdException w:name="toc 2" w:uiPriority="39"/>
+    <w:lsdException w:name="toc 3" w:uiPriority="39"/>
+    <w:lsdException w:name="toc 4" w:uiPriority="39"/>
+    <w:lsdException w:name="toc 5" w:uiPriority="39"/>
+    <w:lsdException w:name="toc 6" w:uiPriority="39"/>
+    <w:lsdException w:name="toc 7" w:uiPriority="39"/>
+    <w:lsdException w:name="toc 8" w:uiPriority="39"/>
+    <w:lsdException w:name="toc 9" w:uiPriority="39"/>
+    <w:lsdException w:name="caption" w:uiPriority="35" w:qFormat="1"/>
+    <w:lsdException w:name="List Bullet" w:qFormat="1"/>
+    <w:lsdException w:name="List Number" w:qFormat="1"/>
+    <w:lsdException w:name="List Bullet 2" w:qFormat="1"/>
+    <w:lsdException w:name="List Bullet 3" w:qFormat="1"/>
+    <w:lsdException w:name="Title" w:semiHidden="0" w:uiPriority="10" w:unhideWhenUsed="0" w:qFormat="1"/>
+    <w:lsdException w:name="Default Paragraph Font" w:uiPriority="1"/>
+    <w:lsdException w:name="Body Text" w:uiPriority="0" w:qFormat="1"/>
+    <w:lsdException w:name="List Continue" w:qFormat="1"/>
+    <w:lsdException w:name="List Continue 3" w:qFormat="1"/>
+    <w:lsdException w:name="Subtitle" w:semiHidden="0" w:uiPriority="11" w:unhideWhenUsed="0" w:qFormat="1"/>
+    <w:lsdException w:name="Strong" w:semiHidden="0" w:uiPriority="22" w:unhideWhenUsed="0" w:qFormat="1"/>
+    <w:lsdException w:name="Emphasis" w:semiHidden="0" w:uiPriority="20" w:unhideWhenUsed="0" w:qFormat="1"/>
+    <w:lsdException w:name="Table Grid" w:semiHidden="0" w:uiPriority="59" w:unhideWhenUsed="0"/>
+    <w:lsdException w:name="Placeholder Text" w:unhideWhenUsed="0"/>
+    <w:lsdException w:name="No Spacing" w:uiPriority="1" w:unhideWhenUsed="0" w:qFormat="1"/>
+    <w:lsdException w:name="Light Shading" w:semiHidden="0" w:uiPriority="60" w:unhideWhenUsed="0"/>
+    <w:lsdException w:name="Light List" w:semiHidden="0" w:uiPriority="61" w:unhideWhenUsed="0"/>
+    <w:lsdException w:name="Light Grid" w:semiHidden="0" w:uiPriority="62" w:unhideWhenUsed="0"/>
+    <w:lsdException w:name="Medium Shading 1" w:semiHidden="0" w:uiPriority="63" w:unhideWhenUsed="0"/>
+    <w:lsdException w:name="Medium Shading 2" w:semiHidden="0" w:uiPriority="64" w:unhideWhenUsed="0"/>
+    <w:lsdException w:name="Medium List 1" w:semiHidden="0" w:uiPriority="65" w:unhideWhenUsed="0"/>
+    <w:lsdException w:name="Medium List 2" w:semiHidden="0" w:uiPriority="66" w:unhideWhenUsed="0"/>
+    <w:lsdException w:name="Medium Grid 1" w:semiHidden="0" w:uiPriority="67" w:unhideWhenUsed="0"/>
+    <w:lsdException w:name="Medium Grid 2" w:semiHidden="0" w:uiPriority="68" w:unhideWhenUsed="0"/>
+    <w:lsdException w:name="Medium Grid 3" w:semiHidden="0" w:uiPriority="69" w:unhideWhenUsed="0"/>
+    <w:lsdException w:name="Dark List" w:semiHidden="0" w:uiPriority="70" w:unhideWhenUsed="0"/>
+    <w:lsdException w:name="Colorful Shading" w:semiHidden="0" w:uiPriority="71" w:unhideWhenUsed="0"/>
+    <w:lsdException w:name="Colorful List" w:semiHidden="0" w:uiPriority="72" w:unhideWhenUsed="0"/>
+    <w:lsdException w:name="Colorful Grid" w:semiHidden="0" w:uiPriority="73" w:unhideWhenUsed="0"/>
+    <w:lsdException w:name="Light Shading Accent 1" w:semiHidden="0" w:uiPriority="60" w:unhideWhenUsed="0"/>
+    <w:lsdException w:name="Light List Accent 1" w:semiHidden="0" w:uiPriority="61" w:unhideWhenUsed="0"/>
+    <w:lsdException w:name="Light Grid Accent 1" w:semiHidden="0" w:uiPriority="62" w:unhideWhenUsed="0"/>
+    <w:lsdException w:name="Medium Shading 1 Accent 1" w:semiHidden="0" w:uiPriority="63" w:unhideWhenUsed="0"/>
+    <w:lsdException w:name="Medium Shading 2 Accent 1" w:semiHidden="0" w:uiPriority="64" w:unhideWhenUsed="0"/>
+    <w:lsdException w:name="Medium List 1 Accent 1" w:semiHidden="0" w:uiPriority="65" w:unhideWhenUsed="0"/>
+    <w:lsdException w:name="Revision" w:unhideWhenUsed="0"/>
+    <w:lsdException w:name="List Paragraph" w:semiHidden="0" w:uiPriority="34" w:unhideWhenUsed="0" w:qFormat="1"/>
+    <w:lsdException w:name="Quote" w:semiHidden="0" w:uiPriority="29" w:unhideWhenUsed="0" w:qFormat="1"/>
+    <w:lsdException w:name="Intense Quote" w:semiHidden="0" w:uiPriority="30" w:unhideWhenUsed="0" w:qFormat="1"/>
+    <w:lsdException w:name="Medium List 2 Accent 1" w:semiHidden="0" w:uiPriority="66" w:unhideWhenUsed="0"/>
+    <w:lsdException w:name="Medium Grid 1 Accent 1" w:semiHidden="0" w:uiPriority="67" w:unhideWhenUsed="0"/>
+    <w:lsdException w:name="Medium Grid 2 Accent 1" w:semiHidden="0" w:uiPriority="68" w:unhideWhenUsed="0"/>
+    <w:lsdException w:name="Medium Grid 3 Accent 1" w:semiHidden="0" w:uiPriority="69" w:unhideWhenUsed="0"/>
+    <w:lsdException w:name="Dark List Accent 1" w:semiHidden="0" w:uiPriority="70" w:unhideWhenUsed="0"/>
+    <w:lsdException w:name="Colorful Shading Accent 1" w:semiHidden="0" w:uiPriority="71" w:unhideWhenUsed="0"/>
+    <w:lsdException w:name="Colorful List Accent 1" w:semiHidden="0" w:uiPriority="72" w:unhideWhenUsed="0"/>
+    <w:lsdException w:name="Colorful Grid Accent 1" w:semiHidden="0" w:uiPriority="73" w:unhideWhenUsed="0"/>
+    <w:lsdException w:name="Light Shading Accent 2" w:semiHidden="0" w:uiPriority="60" w:unhideWhenUsed="0"/>
+    <w:lsdException w:name="Light List Accent 2" w:semiHidden="0" w:uiPriority="61" w:unhideWhenUsed="0"/>
+    <w:lsdException w:name="Light Grid Accent 2" w:semiHidden="0" w:uiPriority="62" w:unhideWhenUsed="0"/>
+    <w:lsdException w:name="Medium Shading 1 Accent 2" w:semiHidden="0" w:uiPriority="63" w:unhideWhenUsed="0"/>
+    <w:lsdException w:name="Medium Shading 2 Accent 2" w:semiHidden="0" w:uiPriority="64" w:unhideWhenUsed="0"/>
+    <w:lsdException w:name="Medium List 1 Accent 2" w:semiHidden="0" w:uiPriority="65" w:unhideWhenUsed="0"/>
+    <w:lsdException w:name="Medium List 2 Accent 2" w:semiHidden="0" w:uiPriority="66" w:unhideWhenUsed="0"/>
+    <w:lsdException w:name="Medium Grid 1 Accent 2" w:semiHidden="0" w:uiPriority="67" w:unhideWhenUsed="0"/>
+    <w:lsdException w:name="Medium Grid 2 Accent 2" w:semiHidden="0" w:uiPriority="68" w:unhideWhenUsed="0"/>
+    <w:lsdException w:name="Medium Grid 3 Accent 2" w:semiHidden="0" w:uiPriority="69" w:unhideWhenUsed="0"/>
+    <w:lsdException w:name="Dark List Accent 2" w:semiHidden="0" w:uiPriority="70" w:unhideWhenUsed="0"/>
+    <w:lsdException w:name="Colorful Shading Accent 2" w:semiHidden="0" w:uiPriority="71" w:unhideWhenUsed="0"/>
+    <w:lsdException w:name="Colorful List Accent 2" w:semiHidden="0" w:uiPriority="72" w:unhideWhenUsed="0"/>
+    <w:lsdException w:name="Colorful Grid Accent 2" w:semiHidden="0" w:uiPriority="73" w:unhideWhenUsed="0"/>
+    <w:lsdException w:name="Light Shading Accent 3" w:semiHidden="0" w:uiPriority="60" w:unhideWhenUsed="0"/>
+    <w:lsdException w:name="Light List Accent 3" w:semiHidden="0" w:uiPriority="61" w:unhideWhenUsed="0"/>
+    <w:lsdException w:name="Light Grid Accent 3" w:semiHidden="0" w:uiPriority="62" w:unhideWhenUsed="0"/>
+    <w:lsdException w:name="Medium Shading 1 Accent 3" w:semiHidden="0" w:uiPriority="63" w:unhideWhenUsed="0"/>
+    <w:lsdException w:name="Medium Shading 2 Accent 3" w:semiHidden="0" w:uiPriority="64" w:unhideWhenUsed="0"/>
+    <w:lsdException w:name="Medium List 1 Accent 3" w:semiHidden="0" w:uiPriority="65" w:unhideWhenUsed="0"/>
+    <w:lsdException w:name="Medium List 2 Accent 3" w:semiHidden="0" w:uiPriority="66" w:unhideWhenUsed="0"/>
+    <w:lsdException w:name="Medium Grid 1 Accent 3" w:semiHidden="0" w:uiPriority="67" w:unhideWhenUsed="0"/>
+    <w:lsdException w:name="Medium Grid 2 Accent 3" w:semiHidden="0" w:uiPriority="68" w:unhideWhenUsed="0"/>
+    <w:lsdException w:name="Medium Grid 3 Accent 3" w:semiHidden="0" w:uiPriority="69" w:unhideWhenUsed="0"/>
+    <w:lsdException w:name="Dark List Accent 3" w:semiHidden="0" w:uiPriority="70" w:unhideWhenUsed="0"/>
+    <w:lsdException w:name="Colorful Shading Accent 3" w:semiHidden="0" w:uiPriority="71" w:unhideWhenUsed="0"/>
+    <w:lsdException w:name="Colorful List Accent 3" w:semiHidden="0" w:uiPriority="72" w:unhideWhenUsed="0"/>
+    <w:lsdException w:name="Colorful Grid Accent 3" w:semiHidden="0" w:uiPriority="73" w:unhideWhenUsed="0"/>
+    <w:lsdException w:name="Light Shading Accent 4" w:semiHidden="0" w:uiPriority="60" w:unhideWhenUsed="0"/>
+    <w:lsdException w:name="Light List Accent 4" w:semiHidden="0" w:uiPriority="61" w:unhideWhenUsed="0"/>
+    <w:lsdException w:name="Light Grid Accent 4" w:semiHidden="0" w:uiPriority="62" w:unhideWhenUsed="0"/>
+    <w:lsdException w:name="Medium Shading 1 Accent 4" w:semiHidden="0" w:uiPriority="63" w:unhideWhenUsed="0"/>
+    <w:lsdException w:name="Medium Shading 2 Accent 4" w:semiHidden="0" w:uiPriority="64" w:unhideWhenUsed="0"/>
+    <w:lsdException w:name="Medium List 1 Accent 4" w:semiHidden="0" w:uiPriority="65" w:unhideWhenUsed="0"/>
+    <w:lsdException w:name="Medium List 2 Accent 4" w:semiHidden="0" w:uiPriority="66" w:unhideWhenUsed="0"/>
+    <w:lsdException w:name="Medium Grid 1 Accent 4" w:semiHidden="0" w:uiPriority="67" w:unhideWhenUsed="0"/>
+    <w:lsdException w:name="Medium Grid 2 Accent 4" w:semiHidden="0" w:uiPriority="68" w:unhideWhenUsed="0"/>
+    <w:lsdException w:name="Medium Grid 3 Accent 4" w:semiHidden="0" w:uiPriority="69" w:unhideWhenUsed="0"/>
+    <w:lsdException w:name="Dark List Accent 4" w:semiHidden="0" w:uiPriority="70" w:unhideWhenUsed="0"/>
+    <w:lsdException w:name="Colorful Shading Accent 4" w:semiHidden="0" w:uiPriority="71" w:unhideWhenUsed="0"/>
+    <w:lsdException w:name="Colorful List Accent 4" w:semiHidden="0" w:uiPriority="72" w:unhideWhenUsed="0"/>
+    <w:lsdException w:name="Colorful Grid Accent 4" w:semiHidden="0" w:uiPriority="73" w:unhideWhenUsed="0"/>
+    <w:lsdException w:name="Light Shading Accent 5" w:semiHidden="0" w:uiPriority="60" w:unhideWhenUsed="0"/>
+    <w:lsdException w:name="Light List Accent 5" w:semiHidden="0" w:uiPriority="61" w:unhideWhenUsed="0"/>
+    <w:lsdException w:name="Light Grid Accent 5" w:semiHidden="0" w:uiPriority="62" w:unhideWhenUsed="0"/>
+    <w:lsdException w:name="Medium Shading 1 Accent 5" w:semiHidden="0" w:uiPriority="63" w:unhideWhenUsed="0"/>
+    <w:lsdException w:name="Medium Shading 2 Accent 5" w:semiHidden="0" w:uiPriority="64" w:unhideWhenUsed="0"/>
+    <w:lsdException w:name="Medium List 1 Accent 5" w:semiHidden="0" w:uiPriority="65" w:unhideWhenUsed="0"/>
+    <w:lsdException w:name="Medium List 2 Accent 5" w:semiHidden="0" w:uiPriority="66" w:unhideWhenUsed="0"/>
+    <w:lsdException w:name="Medium Grid 1 Accent 5" w:semiHidden="0" w:uiPriority="67" w:unhideWhenUsed="0"/>
+    <w:lsdException w:name="Medium Grid 2 Accent 5" w:semiHidden="0" w:uiPriority="68" w:unhideWhenUsed="0"/>
+    <w:lsdException w:name="Medium Grid 3 Accent 5" w:semiHidden="0" w:uiPriority="69" w:unhideWhenUsed="0"/>
+    <w:lsdException w:name="Dark List Accent 5" w:semiHidden="0" w:uiPriority="70" w:unhideWhenUsed="0"/>
+    <w:lsdException w:name="Colorful Shading Accent 5" w:semiHidden="0" w:uiPriority="71" w:unhideWhenUsed="0"/>
+    <w:lsdException w:name="Colorful List Accent 5" w:semiHidden="0" w:uiPriority="72" w:unhideWhenUsed="0"/>
+    <w:lsdException w:name="Colorful Grid Accent 5" w:semiHidden="0" w:uiPriority="73" w:unhideWhenUsed="0"/>
+    <w:lsdException w:name="Light Shading Accent 6" w:semiHidden="0" w:uiPriority="60" w:unhideWhenUsed="0"/>
+    <w:lsdException w:name="Light List Accent 6" w:semiHidden="0" w:uiPriority="61" w:unhideWhenUsed="0"/>
+    <w:lsdException w:name="Light Grid Accent 6" w:semiHidden="0" w:uiPriority="62" w:unhideWhenUsed="0"/>
+    <w:lsdException w:name="Medium Shading 1 Accent 6" w:semiHidden="0" w:uiPriority="63" w:unhideWhenUsed="0"/>
+    <w:lsdException w:name="Medium Shading 2 Accent 6" w:semiHidden="0" w:uiPriority="64" w:unhideWhenUsed="0"/>
+    <w:lsdException w:name="Medium List 1 Accent 6" w:semiHidden="0" w:uiPriority="65" w:unhideWhenUsed="0"/>
+    <w:lsdException w:name="Medium List 2 Accent 6" w:semiHidden="0" w:uiPriority="66" w:unhideWhenUsed="0"/>
+    <w:lsdException w:name="Medium Grid 1 Accent 6" w:semiHidden="0" w:uiPriority="67" w:unhideWhenUsed="0"/>
+    <w:lsdException w:name="Medium Grid 2 Accent 6" w:semiHidden="0" w:uiPriority="68" w:unhideWhenUsed="0"/>
+    <w:lsdException w:name="Medium Grid 3 Accent 6" w:semiHidden="0" w:uiPriority="69" w:unhideWhenUsed="0"/>
+    <w:lsdException w:name="Dark List Accent 6" w:semiHidden="0" w:uiPriority="70" w:unhideWhenUsed="0"/>
+    <w:lsdException w:name="Colorful Shading Accent 6" w:semiHidden="0" w:uiPriority="71" w:unhideWhenUsed="0"/>
+    <w:lsdException w:name="Colorful List Accent 6" w:semiHidden="0" w:uiPriority="72" w:unhideWhenUsed="0"/>
+    <w:lsdException w:name="Colorful Grid Accent 6" w:semiHidden="0" w:uiPriority="73" w:unhideWhenUsed="0"/>
+    <w:lsdException w:name="Subtle Emphasis" w:semiHidden="0" w:uiPriority="19" w:unhideWhenUsed="0" w:qFormat="1"/>
+    <w:lsdException w:name="Intense Emphasis" w:semiHidden="0" w:uiPriority="21" w:unhideWhenUsed="0" w:qFormat="1"/>
+    <w:lsdException w:name="Subtle Reference" w:semiHidden="0" w:uiPriority="31" w:unhideWhenUsed="0" w:qFormat="1"/>
+    <w:lsdException w:name="Intense Reference" w:semiHidden="0" w:uiPriority="32" w:unhideWhenUsed="0" w:qFormat="1"/>
+    <w:lsdException w:name="Book Title" w:semiHidden="0" w:uiPriority="33" w:unhideWhenUsed="0" w:qFormat="1"/>
+    <w:lsdException w:name="Bibliography" w:uiPriority="37"/>
+    <w:lsdException w:name="TOC Heading" w:uiPriority="39" w:qFormat="1"/>
   </w:latentStyles>
   <w:style w:type="paragraph" w:default="1" w:styleId="Normal">
     <w:name w:val="Normal"/>
@@ -14846,9 +14847,9 @@
   </w:style>
   <w:style w:type="paragraph" w:styleId="Ttulo1">
     <w:name w:val="heading 1"/>
-    <w:basedOn w:val="Textoindependiente"/>
+    <w:basedOn w:val="Corpodetexto"/>
     <w:next w:val="Normal"/>
-    <w:link w:val="Ttulo1Car"/>
+    <w:link w:val="Ttulo1Char"/>
     <w:uiPriority w:val="9"/>
     <w:qFormat/>
     <w:rsid w:val="008864AF"/>
@@ -14870,9 +14871,9 @@
   </w:style>
   <w:style w:type="paragraph" w:styleId="Ttulo2">
     <w:name w:val="heading 2"/>
-    <w:basedOn w:val="Textoindependiente"/>
+    <w:basedOn w:val="Corpodetexto"/>
     <w:next w:val="Normal"/>
-    <w:link w:val="Ttulo2Car"/>
+    <w:link w:val="Ttulo2Char"/>
     <w:uiPriority w:val="9"/>
     <w:unhideWhenUsed/>
     <w:qFormat/>
@@ -14893,9 +14894,9 @@
   </w:style>
   <w:style w:type="paragraph" w:styleId="Ttulo3">
     <w:name w:val="heading 3"/>
-    <w:basedOn w:val="Textoindependiente"/>
+    <w:basedOn w:val="Corpodetexto"/>
     <w:next w:val="Normal"/>
-    <w:link w:val="Ttulo3Car"/>
+    <w:link w:val="Ttulo3Char"/>
     <w:uiPriority w:val="9"/>
     <w:unhideWhenUsed/>
     <w:qFormat/>
@@ -14918,7 +14919,7 @@
     <w:name w:val="heading 4"/>
     <w:basedOn w:val="Normal"/>
     <w:next w:val="Normal"/>
-    <w:link w:val="Ttulo4Car"/>
+    <w:link w:val="Ttulo4Char"/>
     <w:uiPriority w:val="9"/>
     <w:unhideWhenUsed/>
     <w:qFormat/>
@@ -14947,7 +14948,7 @@
     <w:name w:val="heading 5"/>
     <w:basedOn w:val="Normal"/>
     <w:next w:val="Normal"/>
-    <w:link w:val="Ttulo5Car"/>
+    <w:link w:val="Ttulo5Char"/>
     <w:uiPriority w:val="9"/>
     <w:unhideWhenUsed/>
     <w:qFormat/>
@@ -14971,7 +14972,7 @@
     <w:name w:val="heading 6"/>
     <w:basedOn w:val="Normal"/>
     <w:next w:val="Normal"/>
-    <w:link w:val="Ttulo6Car"/>
+    <w:link w:val="Ttulo6Char"/>
     <w:uiPriority w:val="9"/>
     <w:unhideWhenUsed/>
     <w:qFormat/>
@@ -14997,7 +14998,7 @@
     <w:name w:val="heading 7"/>
     <w:basedOn w:val="Normal"/>
     <w:next w:val="Normal"/>
-    <w:link w:val="Ttulo7Car"/>
+    <w:link w:val="Ttulo7Char"/>
     <w:uiPriority w:val="9"/>
     <w:unhideWhenUsed/>
     <w:qFormat/>
@@ -15023,7 +15024,7 @@
     <w:name w:val="heading 8"/>
     <w:basedOn w:val="Normal"/>
     <w:next w:val="Normal"/>
-    <w:link w:val="Ttulo8Car"/>
+    <w:link w:val="Ttulo8Char"/>
     <w:uiPriority w:val="9"/>
     <w:unhideWhenUsed/>
     <w:qFormat/>
@@ -15049,7 +15050,7 @@
     <w:name w:val="heading 9"/>
     <w:basedOn w:val="Normal"/>
     <w:next w:val="Normal"/>
-    <w:link w:val="Ttulo9Car"/>
+    <w:link w:val="Ttulo9Char"/>
     <w:uiPriority w:val="9"/>
     <w:unhideWhenUsed/>
     <w:qFormat/>
@@ -15073,17 +15074,18 @@
       <w:szCs w:val="20"/>
     </w:rPr>
   </w:style>
-  <w:style w:type="character" w:default="1" w:styleId="Fuentedeprrafopredeter">
+  <w:style w:type="character" w:default="1" w:styleId="Fontepargpadro">
     <w:name w:val="Default Paragraph Font"/>
     <w:uiPriority w:val="1"/>
     <w:semiHidden/>
     <w:unhideWhenUsed/>
   </w:style>
-  <w:style w:type="table" w:default="1" w:styleId="Tablanormal">
+  <w:style w:type="table" w:default="1" w:styleId="Tabelanormal">
     <w:name w:val="Normal Table"/>
     <w:uiPriority w:val="99"/>
     <w:semiHidden/>
     <w:unhideWhenUsed/>
+    <w:qFormat/>
     <w:tblPr>
       <w:tblInd w:w="0" w:type="dxa"/>
       <w:tblCellMar>
@@ -15094,26 +15096,26 @@
       </w:tblCellMar>
     </w:tblPr>
   </w:style>
-  <w:style w:type="numbering" w:default="1" w:styleId="Sinlista">
+  <w:style w:type="numbering" w:default="1" w:styleId="Semlista">
     <w:name w:val="No List"/>
     <w:uiPriority w:val="99"/>
     <w:semiHidden/>
     <w:unhideWhenUsed/>
   </w:style>
-  <w:style w:type="paragraph" w:styleId="Textoindependiente">
+  <w:style w:type="paragraph" w:styleId="Corpodetexto">
     <w:name w:val="Body Text"/>
     <w:basedOn w:val="Normal"/>
-    <w:link w:val="TextoindependienteCar"/>
+    <w:link w:val="CorpodetextoChar"/>
     <w:qFormat/>
     <w:rsid w:val="00874BCC"/>
     <w:pPr>
       <w:spacing w:before="120" w:after="60"/>
     </w:pPr>
   </w:style>
-  <w:style w:type="character" w:customStyle="1" w:styleId="TextoindependienteCar">
-    <w:name w:val="Texto independiente Car"/>
-    <w:basedOn w:val="Fuentedeprrafopredeter"/>
-    <w:link w:val="Textoindependiente"/>
+  <w:style w:type="character" w:customStyle="1" w:styleId="CorpodetextoChar">
+    <w:name w:val="Corpo de texto Char"/>
+    <w:basedOn w:val="Fontepargpadro"/>
+    <w:link w:val="Corpodetexto"/>
     <w:rsid w:val="00874BCC"/>
     <w:rPr>
       <w:rFonts w:asciiTheme="majorHAnsi" w:hAnsiTheme="majorHAnsi"/>
@@ -15122,9 +15124,9 @@
       <w:lang w:val="pt-BR"/>
     </w:rPr>
   </w:style>
-  <w:style w:type="character" w:customStyle="1" w:styleId="Ttulo1Car">
-    <w:name w:val="Título 1 Car"/>
-    <w:basedOn w:val="Fuentedeprrafopredeter"/>
+  <w:style w:type="character" w:customStyle="1" w:styleId="Ttulo1Char">
+    <w:name w:val="Título 1 Char"/>
+    <w:basedOn w:val="Fontepargpadro"/>
     <w:link w:val="Ttulo1"/>
     <w:uiPriority w:val="9"/>
     <w:rsid w:val="008864AF"/>
@@ -15136,9 +15138,9 @@
       <w:lang w:val="pt-BR"/>
     </w:rPr>
   </w:style>
-  <w:style w:type="character" w:customStyle="1" w:styleId="Ttulo2Car">
-    <w:name w:val="Título 2 Car"/>
-    <w:basedOn w:val="Fuentedeprrafopredeter"/>
+  <w:style w:type="character" w:customStyle="1" w:styleId="Ttulo2Char">
+    <w:name w:val="Título 2 Char"/>
+    <w:basedOn w:val="Fontepargpadro"/>
     <w:link w:val="Ttulo2"/>
     <w:uiPriority w:val="9"/>
     <w:rsid w:val="00EB4C9A"/>
@@ -15150,9 +15152,9 @@
       <w:lang w:val="pt-BR"/>
     </w:rPr>
   </w:style>
-  <w:style w:type="character" w:customStyle="1" w:styleId="Ttulo3Car">
-    <w:name w:val="Título 3 Car"/>
-    <w:basedOn w:val="Fuentedeprrafopredeter"/>
+  <w:style w:type="character" w:customStyle="1" w:styleId="Ttulo3Char">
+    <w:name w:val="Título 3 Char"/>
+    <w:basedOn w:val="Fontepargpadro"/>
     <w:link w:val="Ttulo3"/>
     <w:uiPriority w:val="9"/>
     <w:rsid w:val="001F4409"/>
@@ -15163,9 +15165,9 @@
       <w:lang w:val="pt-BR"/>
     </w:rPr>
   </w:style>
-  <w:style w:type="character" w:customStyle="1" w:styleId="Ttulo4Car">
-    <w:name w:val="Título 4 Car"/>
-    <w:basedOn w:val="Fuentedeprrafopredeter"/>
+  <w:style w:type="character" w:customStyle="1" w:styleId="Ttulo4Char">
+    <w:name w:val="Título 4 Char"/>
+    <w:basedOn w:val="Fontepargpadro"/>
     <w:link w:val="Ttulo4"/>
     <w:uiPriority w:val="9"/>
     <w:rsid w:val="00DD4BE1"/>
@@ -15181,11 +15183,11 @@
       <w:lang w:val="pt-BR"/>
     </w:rPr>
   </w:style>
-  <w:style w:type="paragraph" w:styleId="Puesto">
+  <w:style w:type="paragraph" w:styleId="Ttulo">
     <w:name w:val="Title"/>
     <w:basedOn w:val="Normal"/>
     <w:next w:val="Normal"/>
-    <w:link w:val="PuestoCar"/>
+    <w:link w:val="TtuloChar"/>
     <w:uiPriority w:val="10"/>
     <w:qFormat/>
     <w:rsid w:val="00A94BA0"/>
@@ -15205,10 +15207,10 @@
       <w:szCs w:val="52"/>
     </w:rPr>
   </w:style>
-  <w:style w:type="character" w:customStyle="1" w:styleId="PuestoCar">
-    <w:name w:val="Puesto Car"/>
-    <w:basedOn w:val="Fuentedeprrafopredeter"/>
-    <w:link w:val="Puesto"/>
+  <w:style w:type="character" w:customStyle="1" w:styleId="TtuloChar">
+    <w:name w:val="Título Char"/>
+    <w:basedOn w:val="Fontepargpadro"/>
+    <w:link w:val="Ttulo"/>
     <w:uiPriority w:val="10"/>
     <w:rsid w:val="00A94BA0"/>
     <w:rPr>
@@ -15224,7 +15226,7 @@
     <w:name w:val="Subtitle"/>
     <w:basedOn w:val="Normal"/>
     <w:next w:val="Normal"/>
-    <w:link w:val="SubttuloCar"/>
+    <w:link w:val="SubttuloChar"/>
     <w:uiPriority w:val="11"/>
     <w:qFormat/>
     <w:rsid w:val="00A94BA0"/>
@@ -15244,9 +15246,9 @@
       <w:szCs w:val="24"/>
     </w:rPr>
   </w:style>
-  <w:style w:type="character" w:customStyle="1" w:styleId="SubttuloCar">
-    <w:name w:val="Subtítulo Car"/>
-    <w:basedOn w:val="Fuentedeprrafopredeter"/>
+  <w:style w:type="character" w:customStyle="1" w:styleId="SubttuloChar">
+    <w:name w:val="Subtítulo Char"/>
+    <w:basedOn w:val="Fontepargpadro"/>
     <w:link w:val="Subttulo"/>
     <w:uiPriority w:val="11"/>
     <w:rsid w:val="00A94BA0"/>
@@ -15260,7 +15262,7 @@
   </w:style>
   <w:style w:type="table" w:customStyle="1" w:styleId="ruli">
     <w:name w:val="ruli"/>
-    <w:basedOn w:val="Tablanormal"/>
+    <w:basedOn w:val="Tabelanormal"/>
     <w:uiPriority w:val="99"/>
     <w:qFormat/>
     <w:rsid w:val="00A94BA0"/>
@@ -15272,7 +15274,15 @@
       <w:sz w:val="18"/>
       <w:szCs w:val="22"/>
     </w:rPr>
-    <w:tblPr/>
+    <w:tblPr>
+      <w:tblInd w:w="0" w:type="dxa"/>
+      <w:tblCellMar>
+        <w:top w:w="0" w:type="dxa"/>
+        <w:left w:w="108" w:type="dxa"/>
+        <w:bottom w:w="0" w:type="dxa"/>
+        <w:right w:w="108" w:type="dxa"/>
+      </w:tblCellMar>
+    </w:tblPr>
     <w:tblStylePr w:type="firstRow">
       <w:rPr>
         <w:rFonts w:ascii="Marlett" w:hAnsi="Marlett"/>
@@ -15294,7 +15304,7 @@
       </w:tcPr>
     </w:tblStylePr>
   </w:style>
-  <w:style w:type="paragraph" w:styleId="Listaconvietas">
+  <w:style w:type="paragraph" w:styleId="Commarcadores">
     <w:name w:val="List Bullet"/>
     <w:basedOn w:val="Normal"/>
     <w:autoRedefine/>
@@ -15306,7 +15316,7 @@
       <w:ind w:left="1440"/>
     </w:pPr>
   </w:style>
-  <w:style w:type="paragraph" w:styleId="Continuarlista">
+  <w:style w:type="paragraph" w:styleId="Listadecontinuao">
     <w:name w:val="List Continue"/>
     <w:basedOn w:val="Normal"/>
     <w:autoRedefine/>
@@ -15319,7 +15329,7 @@
       <w:ind w:left="1440"/>
     </w:pPr>
   </w:style>
-  <w:style w:type="paragraph" w:styleId="Listaconvietas2">
+  <w:style w:type="paragraph" w:styleId="Commarcadores2">
     <w:name w:val="List Bullet 2"/>
     <w:basedOn w:val="Normal"/>
     <w:autoRedefine/>
@@ -15340,7 +15350,7 @@
       <w:rFonts w:asciiTheme="minorHAnsi" w:hAnsiTheme="minorHAnsi"/>
     </w:rPr>
   </w:style>
-  <w:style w:type="paragraph" w:styleId="Listaconvietas3">
+  <w:style w:type="paragraph" w:styleId="Commarcadores3">
     <w:name w:val="List Bullet 3"/>
     <w:basedOn w:val="Normal"/>
     <w:autoRedefine/>
@@ -15361,7 +15371,7 @@
       <w:lang w:val="es-ES"/>
     </w:rPr>
   </w:style>
-  <w:style w:type="paragraph" w:styleId="Continuarlista2">
+  <w:style w:type="paragraph" w:styleId="Listadecontinuao2">
     <w:name w:val="List Continue 2"/>
     <w:basedOn w:val="Normal"/>
     <w:uiPriority w:val="99"/>
@@ -15375,7 +15385,7 @@
       <w:rFonts w:asciiTheme="minorHAnsi" w:hAnsiTheme="minorHAnsi"/>
     </w:rPr>
   </w:style>
-  <w:style w:type="paragraph" w:styleId="Continuarlista3">
+  <w:style w:type="paragraph" w:styleId="Listadecontinuao3">
     <w:name w:val="List Continue 3"/>
     <w:basedOn w:val="Normal"/>
     <w:autoRedefine/>
@@ -15391,7 +15401,7 @@
       <w:rFonts w:asciiTheme="minorHAnsi" w:hAnsiTheme="minorHAnsi"/>
     </w:rPr>
   </w:style>
-  <w:style w:type="paragraph" w:styleId="Listaconnmeros">
+  <w:style w:type="paragraph" w:styleId="Numerada">
     <w:name w:val="List Number"/>
     <w:basedOn w:val="Normal"/>
     <w:uiPriority w:val="99"/>
@@ -15444,7 +15454,7 @@
   </w:style>
   <w:style w:type="numbering" w:customStyle="1" w:styleId="ListaOutline">
     <w:name w:val="Lista Outline"/>
-    <w:basedOn w:val="Sinlista"/>
+    <w:basedOn w:val="Semlista"/>
     <w:uiPriority w:val="99"/>
     <w:rsid w:val="00F51504"/>
     <w:pPr>
@@ -15453,10 +15463,10 @@
       </w:numPr>
     </w:pPr>
   </w:style>
-  <w:style w:type="paragraph" w:styleId="Textodeglobo">
+  <w:style w:type="paragraph" w:styleId="Textodebalo">
     <w:name w:val="Balloon Text"/>
     <w:basedOn w:val="Normal"/>
-    <w:link w:val="TextodegloboCar"/>
+    <w:link w:val="TextodebaloChar"/>
     <w:uiPriority w:val="99"/>
     <w:semiHidden/>
     <w:unhideWhenUsed/>
@@ -15470,10 +15480,10 @@
       <w:szCs w:val="18"/>
     </w:rPr>
   </w:style>
-  <w:style w:type="character" w:customStyle="1" w:styleId="TextodegloboCar">
-    <w:name w:val="Texto de globo Car"/>
-    <w:basedOn w:val="Fuentedeprrafopredeter"/>
-    <w:link w:val="Textodeglobo"/>
+  <w:style w:type="character" w:customStyle="1" w:styleId="TextodebaloChar">
+    <w:name w:val="Texto de balão Char"/>
+    <w:basedOn w:val="Fontepargpadro"/>
+    <w:link w:val="Textodebalo"/>
     <w:uiPriority w:val="99"/>
     <w:semiHidden/>
     <w:rsid w:val="00681259"/>
@@ -15483,10 +15493,10 @@
       <w:szCs w:val="18"/>
     </w:rPr>
   </w:style>
-  <w:style w:type="paragraph" w:styleId="Encabezado">
+  <w:style w:type="paragraph" w:styleId="Cabealho">
     <w:name w:val="header"/>
     <w:basedOn w:val="Normal"/>
-    <w:link w:val="EncabezadoCar"/>
+    <w:link w:val="CabealhoChar"/>
     <w:uiPriority w:val="99"/>
     <w:unhideWhenUsed/>
     <w:rsid w:val="007E629E"/>
@@ -15498,10 +15508,10 @@
       <w:spacing w:before="0" w:after="0"/>
     </w:pPr>
   </w:style>
-  <w:style w:type="character" w:customStyle="1" w:styleId="EncabezadoCar">
-    <w:name w:val="Encabezado Car"/>
-    <w:basedOn w:val="Fuentedeprrafopredeter"/>
-    <w:link w:val="Encabezado"/>
+  <w:style w:type="character" w:customStyle="1" w:styleId="CabealhoChar">
+    <w:name w:val="Cabeçalho Char"/>
+    <w:basedOn w:val="Fontepargpadro"/>
+    <w:link w:val="Cabealho"/>
     <w:uiPriority w:val="99"/>
     <w:rsid w:val="007E629E"/>
     <w:rPr>
@@ -15510,10 +15520,10 @@
       <w:szCs w:val="22"/>
     </w:rPr>
   </w:style>
-  <w:style w:type="paragraph" w:styleId="Piedepgina">
+  <w:style w:type="paragraph" w:styleId="Rodap">
     <w:name w:val="footer"/>
     <w:basedOn w:val="Normal"/>
-    <w:link w:val="PiedepginaCar"/>
+    <w:link w:val="RodapChar"/>
     <w:uiPriority w:val="99"/>
     <w:unhideWhenUsed/>
     <w:rsid w:val="007E629E"/>
@@ -15525,10 +15535,10 @@
       <w:spacing w:before="0" w:after="0"/>
     </w:pPr>
   </w:style>
-  <w:style w:type="character" w:customStyle="1" w:styleId="PiedepginaCar">
-    <w:name w:val="Pie de página Car"/>
-    <w:basedOn w:val="Fuentedeprrafopredeter"/>
-    <w:link w:val="Piedepgina"/>
+  <w:style w:type="character" w:customStyle="1" w:styleId="RodapChar">
+    <w:name w:val="Rodapé Char"/>
+    <w:basedOn w:val="Fontepargpadro"/>
+    <w:link w:val="Rodap"/>
     <w:uiPriority w:val="99"/>
     <w:rsid w:val="007E629E"/>
     <w:rPr>
@@ -15537,12 +15547,13 @@
       <w:szCs w:val="22"/>
     </w:rPr>
   </w:style>
-  <w:style w:type="table" w:styleId="Tablaconcuadrcula">
+  <w:style w:type="table" w:styleId="Tabelacomgrade">
     <w:name w:val="Table Grid"/>
-    <w:basedOn w:val="Tablanormal"/>
+    <w:basedOn w:val="Tabelanormal"/>
     <w:uiPriority w:val="59"/>
     <w:rsid w:val="007E629E"/>
     <w:tblPr>
+      <w:tblInd w:w="0" w:type="dxa"/>
       <w:tblBorders>
         <w:top w:val="single" w:sz="4" w:space="0" w:color="auto"/>
         <w:left w:val="single" w:sz="4" w:space="0" w:color="auto"/>
@@ -15551,11 +15562,17 @@
         <w:insideH w:val="single" w:sz="4" w:space="0" w:color="auto"/>
         <w:insideV w:val="single" w:sz="4" w:space="0" w:color="auto"/>
       </w:tblBorders>
+      <w:tblCellMar>
+        <w:top w:w="0" w:type="dxa"/>
+        <w:left w:w="108" w:type="dxa"/>
+        <w:bottom w:w="0" w:type="dxa"/>
+        <w:right w:w="108" w:type="dxa"/>
+      </w:tblCellMar>
     </w:tblPr>
   </w:style>
-  <w:style w:type="table" w:styleId="Sombreadoclaro-nfasis5">
+  <w:style w:type="table" w:styleId="SombreamentoClaro-nfase5">
     <w:name w:val="Light Shading Accent 5"/>
-    <w:basedOn w:val="Tablanormal"/>
+    <w:basedOn w:val="Tabelanormal"/>
     <w:uiPriority w:val="60"/>
     <w:rsid w:val="0013662E"/>
     <w:rPr>
@@ -15564,10 +15581,17 @@
     <w:tblPr>
       <w:tblStyleRowBandSize w:val="1"/>
       <w:tblStyleColBandSize w:val="1"/>
+      <w:tblInd w:w="0" w:type="dxa"/>
       <w:tblBorders>
         <w:top w:val="single" w:sz="8" w:space="0" w:color="4BACC6" w:themeColor="accent5"/>
         <w:bottom w:val="single" w:sz="8" w:space="0" w:color="4BACC6" w:themeColor="accent5"/>
       </w:tblBorders>
+      <w:tblCellMar>
+        <w:top w:w="0" w:type="dxa"/>
+        <w:left w:w="108" w:type="dxa"/>
+        <w:bottom w:w="0" w:type="dxa"/>
+        <w:right w:w="108" w:type="dxa"/>
+      </w:tblCellMar>
     </w:tblPr>
     <w:tblStylePr w:type="firstRow">
       <w:pPr>
@@ -15648,15 +15672,15 @@
   </w:style>
   <w:style w:type="character" w:styleId="Nmerodepgina">
     <w:name w:val="page number"/>
-    <w:basedOn w:val="Fuentedeprrafopredeter"/>
+    <w:basedOn w:val="Fontepargpadro"/>
     <w:uiPriority w:val="99"/>
     <w:semiHidden/>
     <w:unhideWhenUsed/>
     <w:rsid w:val="00EF262B"/>
   </w:style>
-  <w:style w:type="character" w:customStyle="1" w:styleId="Ttulo5Car">
-    <w:name w:val="Título 5 Car"/>
-    <w:basedOn w:val="Fuentedeprrafopredeter"/>
+  <w:style w:type="character" w:customStyle="1" w:styleId="Ttulo5Char">
+    <w:name w:val="Título 5 Char"/>
+    <w:basedOn w:val="Fontepargpadro"/>
     <w:link w:val="Ttulo5"/>
     <w:uiPriority w:val="9"/>
     <w:rsid w:val="00FB7078"/>
@@ -15668,9 +15692,9 @@
       <w:lang w:val="pt-BR"/>
     </w:rPr>
   </w:style>
-  <w:style w:type="character" w:customStyle="1" w:styleId="Ttulo6Car">
-    <w:name w:val="Título 6 Car"/>
-    <w:basedOn w:val="Fuentedeprrafopredeter"/>
+  <w:style w:type="character" w:customStyle="1" w:styleId="Ttulo6Char">
+    <w:name w:val="Título 6 Char"/>
+    <w:basedOn w:val="Fontepargpadro"/>
     <w:link w:val="Ttulo6"/>
     <w:uiPriority w:val="9"/>
     <w:rsid w:val="00FB7078"/>
@@ -15684,9 +15708,9 @@
       <w:lang w:val="pt-BR"/>
     </w:rPr>
   </w:style>
-  <w:style w:type="character" w:customStyle="1" w:styleId="Ttulo7Car">
-    <w:name w:val="Título 7 Car"/>
-    <w:basedOn w:val="Fuentedeprrafopredeter"/>
+  <w:style w:type="character" w:customStyle="1" w:styleId="Ttulo7Char">
+    <w:name w:val="Título 7 Char"/>
+    <w:basedOn w:val="Fontepargpadro"/>
     <w:link w:val="Ttulo7"/>
     <w:uiPriority w:val="9"/>
     <w:rsid w:val="00FB7078"/>
@@ -15700,9 +15724,9 @@
       <w:lang w:val="pt-BR"/>
     </w:rPr>
   </w:style>
-  <w:style w:type="character" w:customStyle="1" w:styleId="Ttulo8Car">
-    <w:name w:val="Título 8 Car"/>
-    <w:basedOn w:val="Fuentedeprrafopredeter"/>
+  <w:style w:type="character" w:customStyle="1" w:styleId="Ttulo8Char">
+    <w:name w:val="Título 8 Char"/>
+    <w:basedOn w:val="Fontepargpadro"/>
     <w:link w:val="Ttulo8"/>
     <w:uiPriority w:val="9"/>
     <w:rsid w:val="00FB7078"/>
@@ -15714,9 +15738,9 @@
       <w:lang w:val="pt-BR"/>
     </w:rPr>
   </w:style>
-  <w:style w:type="character" w:customStyle="1" w:styleId="Ttulo9Car">
-    <w:name w:val="Título 9 Car"/>
-    <w:basedOn w:val="Fuentedeprrafopredeter"/>
+  <w:style w:type="character" w:customStyle="1" w:styleId="Ttulo9Char">
+    <w:name w:val="Título 9 Char"/>
+    <w:basedOn w:val="Fontepargpadro"/>
     <w:link w:val="Ttulo9"/>
     <w:uiPriority w:val="9"/>
     <w:rsid w:val="00FB7078"/>
@@ -15730,7 +15754,7 @@
       <w:lang w:val="pt-BR"/>
     </w:rPr>
   </w:style>
-  <w:style w:type="paragraph" w:styleId="TDC1">
+  <w:style w:type="paragraph" w:styleId="Sumrio1">
     <w:name w:val="toc 1"/>
     <w:basedOn w:val="Normal"/>
     <w:next w:val="Normal"/>
@@ -15755,7 +15779,7 @@
       <w:szCs w:val="24"/>
     </w:rPr>
   </w:style>
-  <w:style w:type="paragraph" w:styleId="TDC2">
+  <w:style w:type="paragraph" w:styleId="Sumrio2">
     <w:name w:val="toc 2"/>
     <w:basedOn w:val="Normal"/>
     <w:next w:val="Normal"/>
@@ -15777,7 +15801,7 @@
       <w:szCs w:val="24"/>
     </w:rPr>
   </w:style>
-  <w:style w:type="paragraph" w:styleId="TDC3">
+  <w:style w:type="paragraph" w:styleId="Sumrio3">
     <w:name w:val="toc 3"/>
     <w:basedOn w:val="Normal"/>
     <w:next w:val="Normal"/>
@@ -15800,7 +15824,7 @@
       <w:noProof/>
     </w:rPr>
   </w:style>
-  <w:style w:type="paragraph" w:styleId="TDC4">
+  <w:style w:type="paragraph" w:styleId="Sumrio4">
     <w:name w:val="toc 4"/>
     <w:basedOn w:val="Normal"/>
     <w:next w:val="Normal"/>
@@ -15821,7 +15845,7 @@
       <w:szCs w:val="20"/>
     </w:rPr>
   </w:style>
-  <w:style w:type="paragraph" w:styleId="TDC5">
+  <w:style w:type="paragraph" w:styleId="Sumrio5">
     <w:name w:val="toc 5"/>
     <w:basedOn w:val="Normal"/>
     <w:next w:val="Normal"/>
@@ -15842,7 +15866,7 @@
       <w:szCs w:val="20"/>
     </w:rPr>
   </w:style>
-  <w:style w:type="paragraph" w:styleId="TDC6">
+  <w:style w:type="paragraph" w:styleId="Sumrio6">
     <w:name w:val="toc 6"/>
     <w:basedOn w:val="Normal"/>
     <w:next w:val="Normal"/>
@@ -15863,7 +15887,7 @@
       <w:szCs w:val="20"/>
     </w:rPr>
   </w:style>
-  <w:style w:type="paragraph" w:styleId="TDC7">
+  <w:style w:type="paragraph" w:styleId="Sumrio7">
     <w:name w:val="toc 7"/>
     <w:basedOn w:val="Normal"/>
     <w:next w:val="Normal"/>
@@ -15884,7 +15908,7 @@
       <w:szCs w:val="20"/>
     </w:rPr>
   </w:style>
-  <w:style w:type="paragraph" w:styleId="TDC8">
+  <w:style w:type="paragraph" w:styleId="Sumrio8">
     <w:name w:val="toc 8"/>
     <w:basedOn w:val="Normal"/>
     <w:next w:val="Normal"/>
@@ -15905,7 +15929,7 @@
       <w:szCs w:val="20"/>
     </w:rPr>
   </w:style>
-  <w:style w:type="paragraph" w:styleId="TDC9">
+  <w:style w:type="paragraph" w:styleId="Sumrio9">
     <w:name w:val="toc 9"/>
     <w:basedOn w:val="Normal"/>
     <w:next w:val="Normal"/>
@@ -15926,7 +15950,7 @@
       <w:szCs w:val="20"/>
     </w:rPr>
   </w:style>
-  <w:style w:type="paragraph" w:styleId="Prrafodelista">
+  <w:style w:type="paragraph" w:styleId="PargrafodaLista">
     <w:name w:val="List Paragraph"/>
     <w:basedOn w:val="Normal"/>
     <w:uiPriority w:val="34"/>
@@ -15952,9 +15976,9 @@
       <w:lang w:eastAsia="en-US"/>
     </w:rPr>
   </w:style>
-  <w:style w:type="character" w:styleId="Hipervnculo">
+  <w:style w:type="character" w:styleId="Hyperlink">
     <w:name w:val="Hyperlink"/>
-    <w:basedOn w:val="Fuentedeprrafopredeter"/>
+    <w:basedOn w:val="Fontepargpadro"/>
     <w:uiPriority w:val="99"/>
     <w:unhideWhenUsed/>
     <w:rsid w:val="00293A7A"/>
@@ -15979,7 +16003,7 @@
   </w:style>
   <w:style w:type="paragraph" w:customStyle="1" w:styleId="StartEvent">
     <w:name w:val="StartEvent"/>
-    <w:basedOn w:val="Textoindependiente"/>
+    <w:basedOn w:val="Corpodetexto"/>
     <w:qFormat/>
     <w:rsid w:val="00735D60"/>
     <w:rPr>
@@ -15989,7 +16013,7 @@
   </w:style>
   <w:style w:type="paragraph" w:customStyle="1" w:styleId="Activity">
     <w:name w:val="Activity"/>
-    <w:basedOn w:val="Textoindependiente"/>
+    <w:basedOn w:val="Corpodetexto"/>
     <w:qFormat/>
     <w:rsid w:val="00735D60"/>
     <w:rPr>
@@ -15998,7 +16022,7 @@
   </w:style>
   <w:style w:type="paragraph" w:customStyle="1" w:styleId="EndEvent">
     <w:name w:val="EndEvent"/>
-    <w:basedOn w:val="Textoindependiente"/>
+    <w:basedOn w:val="Corpodetexto"/>
     <w:qFormat/>
     <w:rsid w:val="00735D60"/>
     <w:rPr>
@@ -16006,9 +16030,9 @@
       <w:color w:val="943634" w:themeColor="accent2" w:themeShade="BF"/>
     </w:rPr>
   </w:style>
-  <w:style w:type="character" w:styleId="Hipervnculovisitado">
+  <w:style w:type="character" w:styleId="HiperlinkVisitado">
     <w:name w:val="FollowedHyperlink"/>
-    <w:basedOn w:val="Fuentedeprrafopredeter"/>
+    <w:basedOn w:val="Fontepargpadro"/>
     <w:uiPriority w:val="99"/>
     <w:semiHidden/>
     <w:unhideWhenUsed/>
@@ -16020,7 +16044,7 @@
   </w:style>
   <w:style w:type="table" w:customStyle="1" w:styleId="SombreamentoClaro-nfase11">
     <w:name w:val="Sombreamento Claro - Ênfase 11"/>
-    <w:basedOn w:val="Tablanormal"/>
+    <w:basedOn w:val="Tabelanormal"/>
     <w:uiPriority w:val="30"/>
     <w:qFormat/>
     <w:rsid w:val="00585C7F"/>
@@ -16032,10 +16056,17 @@
     <w:tblPr>
       <w:tblStyleRowBandSize w:val="1"/>
       <w:tblStyleColBandSize w:val="1"/>
+      <w:tblInd w:w="0" w:type="dxa"/>
       <w:tblBorders>
         <w:top w:val="single" w:sz="8" w:space="0" w:color="4F81BD" w:themeColor="accent1"/>
         <w:bottom w:val="single" w:sz="8" w:space="0" w:color="4F81BD" w:themeColor="accent1"/>
       </w:tblBorders>
+      <w:tblCellMar>
+        <w:top w:w="0" w:type="dxa"/>
+        <w:left w:w="108" w:type="dxa"/>
+        <w:bottom w:w="0" w:type="dxa"/>
+        <w:right w:w="108" w:type="dxa"/>
+      </w:tblCellMar>
     </w:tblPr>
     <w:tblStylePr w:type="firstRow">
       <w:pPr>
@@ -16116,7 +16147,7 @@
   </w:style>
   <w:style w:type="table" w:customStyle="1" w:styleId="SombreamentoMdio2-nfase11">
     <w:name w:val="Sombreamento Médio 2 - Ênfase 11"/>
-    <w:basedOn w:val="Tablanormal"/>
+    <w:basedOn w:val="Tabelanormal"/>
     <w:uiPriority w:val="64"/>
     <w:rsid w:val="00A44B6E"/>
     <w:rPr>
@@ -16128,10 +16159,17 @@
     <w:tblPr>
       <w:tblStyleRowBandSize w:val="1"/>
       <w:tblStyleColBandSize w:val="1"/>
+      <w:tblInd w:w="0" w:type="dxa"/>
       <w:tblBorders>
         <w:top w:val="single" w:sz="18" w:space="0" w:color="auto"/>
         <w:bottom w:val="single" w:sz="18" w:space="0" w:color="auto"/>
       </w:tblBorders>
+      <w:tblCellMar>
+        <w:top w:w="0" w:type="dxa"/>
+        <w:left w:w="108" w:type="dxa"/>
+        <w:bottom w:w="0" w:type="dxa"/>
+        <w:right w:w="108" w:type="dxa"/>
+      </w:tblCellMar>
     </w:tblPr>
     <w:tblStylePr w:type="firstRow">
       <w:pPr>
@@ -16261,12 +16299,12 @@
   </w:style>
   <w:style w:type="character" w:customStyle="1" w:styleId="il">
     <w:name w:val="il"/>
-    <w:basedOn w:val="Fuentedeprrafopredeter"/>
+    <w:basedOn w:val="Fontepargpadro"/>
     <w:rsid w:val="00930D10"/>
   </w:style>
   <w:style w:type="character" w:customStyle="1" w:styleId="apple-converted-space">
     <w:name w:val="apple-converted-space"/>
-    <w:basedOn w:val="Fuentedeprrafopredeter"/>
+    <w:basedOn w:val="Fontepargpadro"/>
     <w:rsid w:val="00930D10"/>
   </w:style>
   <w:style w:type="paragraph" w:customStyle="1" w:styleId="xl68">
@@ -16672,7 +16710,7 @@
       <w:lang w:val="es-MX" w:eastAsia="en-US"/>
     </w:rPr>
   </w:style>
-  <w:style w:type="paragraph" w:styleId="Revisin">
+  <w:style w:type="paragraph" w:styleId="Reviso">
     <w:name w:val="Revision"/>
     <w:hidden/>
     <w:uiPriority w:val="99"/>
@@ -16685,9 +16723,9 @@
       <w:lang w:val="pt-BR"/>
     </w:rPr>
   </w:style>
-  <w:style w:type="character" w:styleId="Refdecomentario">
+  <w:style w:type="character" w:styleId="Refdecomentrio">
     <w:name w:val="annotation reference"/>
-    <w:basedOn w:val="Fuentedeprrafopredeter"/>
+    <w:basedOn w:val="Fontepargpadro"/>
     <w:uiPriority w:val="99"/>
     <w:semiHidden/>
     <w:unhideWhenUsed/>
@@ -16697,10 +16735,10 @@
       <w:szCs w:val="16"/>
     </w:rPr>
   </w:style>
-  <w:style w:type="paragraph" w:styleId="Textocomentario">
+  <w:style w:type="paragraph" w:styleId="Textodecomentrio">
     <w:name w:val="annotation text"/>
     <w:basedOn w:val="Normal"/>
-    <w:link w:val="TextocomentarioCar"/>
+    <w:link w:val="TextodecomentrioChar"/>
     <w:uiPriority w:val="99"/>
     <w:semiHidden/>
     <w:unhideWhenUsed/>
@@ -16710,10 +16748,10 @@
       <w:szCs w:val="20"/>
     </w:rPr>
   </w:style>
-  <w:style w:type="character" w:customStyle="1" w:styleId="TextocomentarioCar">
-    <w:name w:val="Texto comentario Car"/>
-    <w:basedOn w:val="Fuentedeprrafopredeter"/>
-    <w:link w:val="Textocomentario"/>
+  <w:style w:type="character" w:customStyle="1" w:styleId="TextodecomentrioChar">
+    <w:name w:val="Texto de comentário Char"/>
+    <w:basedOn w:val="Fontepargpadro"/>
+    <w:link w:val="Textodecomentrio"/>
     <w:uiPriority w:val="99"/>
     <w:semiHidden/>
     <w:rsid w:val="002C0BB8"/>
@@ -16724,11 +16762,11 @@
       <w:lang w:val="pt-BR"/>
     </w:rPr>
   </w:style>
-  <w:style w:type="paragraph" w:styleId="Asuntodelcomentario">
+  <w:style w:type="paragraph" w:styleId="Assuntodocomentrio">
     <w:name w:val="annotation subject"/>
-    <w:basedOn w:val="Textocomentario"/>
-    <w:next w:val="Textocomentario"/>
-    <w:link w:val="AsuntodelcomentarioCar"/>
+    <w:basedOn w:val="Textodecomentrio"/>
+    <w:next w:val="Textodecomentrio"/>
+    <w:link w:val="AssuntodocomentrioChar"/>
     <w:uiPriority w:val="99"/>
     <w:semiHidden/>
     <w:unhideWhenUsed/>
@@ -16738,10 +16776,10 @@
       <w:bCs/>
     </w:rPr>
   </w:style>
-  <w:style w:type="character" w:customStyle="1" w:styleId="AsuntodelcomentarioCar">
-    <w:name w:val="Asunto del comentario Car"/>
-    <w:basedOn w:val="TextocomentarioCar"/>
-    <w:link w:val="Asuntodelcomentario"/>
+  <w:style w:type="character" w:customStyle="1" w:styleId="AssuntodocomentrioChar">
+    <w:name w:val="Assunto do comentário Char"/>
+    <w:basedOn w:val="TextodecomentrioChar"/>
+    <w:link w:val="Assuntodocomentrio"/>
     <w:uiPriority w:val="99"/>
     <w:semiHidden/>
     <w:rsid w:val="002C0BB8"/>
@@ -16756,12 +16794,13 @@
   </w:style>
   <w:style w:type="table" w:customStyle="1" w:styleId="TabeladeGrade4-nfase31">
     <w:name w:val="Tabela de Grade 4 - Ênfase 31"/>
-    <w:basedOn w:val="Tablanormal"/>
+    <w:basedOn w:val="Tabelanormal"/>
     <w:uiPriority w:val="49"/>
     <w:rsid w:val="0045212B"/>
     <w:tblPr>
       <w:tblStyleRowBandSize w:val="1"/>
       <w:tblStyleColBandSize w:val="1"/>
+      <w:tblInd w:w="0" w:type="dxa"/>
       <w:tblBorders>
         <w:top w:val="single" w:sz="4" w:space="0" w:color="C2D69B" w:themeColor="accent3" w:themeTint="99"/>
         <w:left w:val="single" w:sz="4" w:space="0" w:color="C2D69B" w:themeColor="accent3" w:themeTint="99"/>
@@ -16770,6 +16809,12 @@
         <w:insideH w:val="single" w:sz="4" w:space="0" w:color="C2D69B" w:themeColor="accent3" w:themeTint="99"/>
         <w:insideV w:val="single" w:sz="4" w:space="0" w:color="C2D69B" w:themeColor="accent3" w:themeTint="99"/>
       </w:tblBorders>
+      <w:tblCellMar>
+        <w:top w:w="0" w:type="dxa"/>
+        <w:left w:w="108" w:type="dxa"/>
+        <w:bottom w:w="0" w:type="dxa"/>
+        <w:right w:w="108" w:type="dxa"/>
+      </w:tblCellMar>
     </w:tblPr>
     <w:tblStylePr w:type="firstRow">
       <w:rPr>
@@ -16829,17 +16874,17 @@
   </w:style>
   <w:style w:type="character" w:customStyle="1" w:styleId="hps">
     <w:name w:val="hps"/>
-    <w:basedOn w:val="Fuentedeprrafopredeter"/>
+    <w:basedOn w:val="Fontepargpadro"/>
     <w:rsid w:val="00AA7C28"/>
   </w:style>
   <w:style w:type="character" w:customStyle="1" w:styleId="shorttext">
     <w:name w:val="short_text"/>
-    <w:basedOn w:val="Fuentedeprrafopredeter"/>
+    <w:basedOn w:val="Fontepargpadro"/>
     <w:rsid w:val="00AA7C28"/>
   </w:style>
-  <w:style w:type="table" w:styleId="Cuadrculaclara-nfasis1">
+  <w:style w:type="table" w:styleId="GradeClara-nfase1">
     <w:name w:val="Light Grid Accent 1"/>
-    <w:basedOn w:val="Tablanormal"/>
+    <w:basedOn w:val="Tabelanormal"/>
     <w:uiPriority w:val="62"/>
     <w:rsid w:val="00B702AF"/>
     <w:rPr>
@@ -16848,6 +16893,7 @@
     <w:tblPr>
       <w:tblStyleRowBandSize w:val="1"/>
       <w:tblStyleColBandSize w:val="1"/>
+      <w:tblInd w:w="0" w:type="dxa"/>
       <w:tblBorders>
         <w:top w:val="single" w:sz="8" w:space="0" w:color="4F81BD" w:themeColor="accent1"/>
         <w:left w:val="single" w:sz="8" w:space="0" w:color="4F81BD" w:themeColor="accent1"/>
@@ -16856,6 +16902,12 @@
         <w:insideH w:val="single" w:sz="8" w:space="0" w:color="4F81BD" w:themeColor="accent1"/>
         <w:insideV w:val="single" w:sz="8" w:space="0" w:color="4F81BD" w:themeColor="accent1"/>
       </w:tblBorders>
+      <w:tblCellMar>
+        <w:top w:w="0" w:type="dxa"/>
+        <w:left w:w="108" w:type="dxa"/>
+        <w:bottom w:w="0" w:type="dxa"/>
+        <w:right w:w="108" w:type="dxa"/>
+      </w:tblCellMar>
     </w:tblPr>
     <w:tblStylePr w:type="firstRow">
       <w:pPr>
@@ -16962,10 +17014,11 @@
   </w:style>
   <w:style w:type="table" w:customStyle="1" w:styleId="Cuadrculadetablaclara1">
     <w:name w:val="Cuadrícula de tabla clara1"/>
-    <w:basedOn w:val="Tablanormal"/>
+    <w:basedOn w:val="Tabelanormal"/>
     <w:uiPriority w:val="40"/>
     <w:rsid w:val="001D78A6"/>
     <w:tblPr>
+      <w:tblInd w:w="0" w:type="dxa"/>
       <w:tblBorders>
         <w:top w:val="single" w:sz="4" w:space="0" w:color="BFBFBF" w:themeColor="background1" w:themeShade="BF"/>
         <w:left w:val="single" w:sz="4" w:space="0" w:color="BFBFBF" w:themeColor="background1" w:themeShade="BF"/>
@@ -16974,12 +17027,18 @@
         <w:insideH w:val="single" w:sz="4" w:space="0" w:color="BFBFBF" w:themeColor="background1" w:themeShade="BF"/>
         <w:insideV w:val="single" w:sz="4" w:space="0" w:color="BFBFBF" w:themeColor="background1" w:themeShade="BF"/>
       </w:tblBorders>
+      <w:tblCellMar>
+        <w:top w:w="0" w:type="dxa"/>
+        <w:left w:w="108" w:type="dxa"/>
+        <w:bottom w:w="0" w:type="dxa"/>
+        <w:right w:w="108" w:type="dxa"/>
+      </w:tblCellMar>
     </w:tblPr>
   </w:style>
-  <w:style w:type="paragraph" w:styleId="Textonotapie">
+  <w:style w:type="paragraph" w:styleId="Textodenotaderodap">
     <w:name w:val="footnote text"/>
     <w:basedOn w:val="Normal"/>
-    <w:link w:val="TextonotapieCar"/>
+    <w:link w:val="TextodenotaderodapChar"/>
     <w:uiPriority w:val="99"/>
     <w:semiHidden/>
     <w:unhideWhenUsed/>
@@ -16992,10 +17051,10 @@
       <w:szCs w:val="20"/>
     </w:rPr>
   </w:style>
-  <w:style w:type="character" w:customStyle="1" w:styleId="TextonotapieCar">
-    <w:name w:val="Texto nota pie Car"/>
-    <w:basedOn w:val="Fuentedeprrafopredeter"/>
-    <w:link w:val="Textonotapie"/>
+  <w:style w:type="character" w:customStyle="1" w:styleId="TextodenotaderodapChar">
+    <w:name w:val="Texto de nota de rodapé Char"/>
+    <w:basedOn w:val="Fontepargpadro"/>
+    <w:link w:val="Textodenotaderodap"/>
     <w:uiPriority w:val="99"/>
     <w:semiHidden/>
     <w:rsid w:val="00C8431D"/>
@@ -17006,9 +17065,9 @@
       <w:lang w:val="pt-BR"/>
     </w:rPr>
   </w:style>
-  <w:style w:type="character" w:styleId="Refdenotaalpie">
+  <w:style w:type="character" w:styleId="Refdenotaderodap">
     <w:name w:val="footnote reference"/>
-    <w:basedOn w:val="Fuentedeprrafopredeter"/>
+    <w:basedOn w:val="Fontepargpadro"/>
     <w:uiPriority w:val="99"/>
     <w:semiHidden/>
     <w:unhideWhenUsed/>
@@ -17017,10 +17076,10 @@
       <w:vertAlign w:val="superscript"/>
     </w:rPr>
   </w:style>
-  <w:style w:type="paragraph" w:styleId="Textonotaalfinal">
+  <w:style w:type="paragraph" w:styleId="Textodenotadefim">
     <w:name w:val="endnote text"/>
     <w:basedOn w:val="Normal"/>
-    <w:link w:val="TextonotaalfinalCar"/>
+    <w:link w:val="TextodenotadefimChar"/>
     <w:uiPriority w:val="99"/>
     <w:semiHidden/>
     <w:unhideWhenUsed/>
@@ -17033,10 +17092,10 @@
       <w:szCs w:val="20"/>
     </w:rPr>
   </w:style>
-  <w:style w:type="character" w:customStyle="1" w:styleId="TextonotaalfinalCar">
-    <w:name w:val="Texto nota al final Car"/>
-    <w:basedOn w:val="Fuentedeprrafopredeter"/>
-    <w:link w:val="Textonotaalfinal"/>
+  <w:style w:type="character" w:customStyle="1" w:styleId="TextodenotadefimChar">
+    <w:name w:val="Texto de nota de fim Char"/>
+    <w:basedOn w:val="Fontepargpadro"/>
+    <w:link w:val="Textodenotadefim"/>
     <w:uiPriority w:val="99"/>
     <w:semiHidden/>
     <w:rsid w:val="00761D89"/>
@@ -17047,9 +17106,9 @@
       <w:lang w:val="pt-BR"/>
     </w:rPr>
   </w:style>
-  <w:style w:type="character" w:styleId="Refdenotaalfinal">
+  <w:style w:type="character" w:styleId="Refdenotadefim">
     <w:name w:val="endnote reference"/>
-    <w:basedOn w:val="Fuentedeprrafopredeter"/>
+    <w:basedOn w:val="Fontepargpadro"/>
     <w:uiPriority w:val="99"/>
     <w:semiHidden/>
     <w:unhideWhenUsed/>
@@ -17398,7 +17457,7 @@
 </file>
 
 <file path=customXml/itemProps1.xml><?xml version="1.0" encoding="utf-8"?>
-<ds:datastoreItem xmlns:ds="http://schemas.openxmlformats.org/officeDocument/2006/customXml" ds:itemID="{D895FC69-3D8A-439E-9C40-B922CBF1FCF4}">
+<ds:datastoreItem xmlns:ds="http://schemas.openxmlformats.org/officeDocument/2006/customXml" ds:itemID="{A6E9399F-E7A4-4F3B-9E5F-F72DA5C0C624}">
   <ds:schemaRefs>
     <ds:schemaRef ds:uri="http://schemas.openxmlformats.org/officeDocument/2006/bibliography"/>
   </ds:schemaRefs>

</xml_diff>